<commit_message>
Dissertation 3 days left
</commit_message>
<xml_diff>
--- a/Dissertation.docx
+++ b/Dissertation.docx
@@ -323,7 +323,7 @@
       <w:pPr>
         <w:pStyle w:val="Heading1"/>
       </w:pPr>
-      <w:bookmarkStart w:id="0" w:name="_Toc18627365"/>
+      <w:bookmarkStart w:id="0" w:name="_Toc18719879"/>
       <w:r>
         <w:lastRenderedPageBreak/>
         <w:t>Acknowledgements</w:t>
@@ -371,7 +371,7 @@
         <w:pStyle w:val="Heading1"/>
         <w:jc w:val="center"/>
       </w:pPr>
-      <w:bookmarkStart w:id="1" w:name="_Toc18627366"/>
+      <w:bookmarkStart w:id="1" w:name="_Toc18719880"/>
       <w:r>
         <w:lastRenderedPageBreak/>
         <w:t>Abstract</w:t>
@@ -501,7 +501,7 @@
         <w:br w:type="page"/>
       </w:r>
     </w:p>
-    <w:bookmarkStart w:id="2" w:name="_Toc18627367" w:displacedByCustomXml="next"/>
+    <w:bookmarkStart w:id="2" w:name="_Toc18719881" w:displacedByCustomXml="next"/>
     <w:sdt>
       <w:sdtPr>
         <w:id w:val="1594354737"/>
@@ -565,7 +565,7 @@
           <w:r>
             <w:fldChar w:fldCharType="separate"/>
           </w:r>
-          <w:hyperlink w:anchor="_Toc18627365" w:history="1">
+          <w:hyperlink w:anchor="_Toc18719879" w:history="1">
             <w:r>
               <w:rPr>
                 <w:rStyle w:val="Hyperlink"/>
@@ -592,7 +592,7 @@
                 <w:noProof/>
                 <w:webHidden/>
               </w:rPr>
-              <w:instrText xml:space="preserve"> PAGEREF _Toc18627365 \h </w:instrText>
+              <w:instrText xml:space="preserve"> PAGEREF _Toc18719879 \h </w:instrText>
             </w:r>
             <w:r>
               <w:rPr>
@@ -636,7 +636,7 @@
               <w:lang w:val="en-GB" w:eastAsia="en-GB"/>
             </w:rPr>
           </w:pPr>
-          <w:hyperlink w:anchor="_Toc18627366" w:history="1">
+          <w:hyperlink w:anchor="_Toc18719880" w:history="1">
             <w:r>
               <w:rPr>
                 <w:rStyle w:val="Hyperlink"/>
@@ -663,7 +663,7 @@
                 <w:noProof/>
                 <w:webHidden/>
               </w:rPr>
-              <w:instrText xml:space="preserve"> PAGEREF _Toc18627366 \h </w:instrText>
+              <w:instrText xml:space="preserve"> PAGEREF _Toc18719880 \h </w:instrText>
             </w:r>
             <w:r>
               <w:rPr>
@@ -707,7 +707,7 @@
               <w:lang w:val="en-GB" w:eastAsia="en-GB"/>
             </w:rPr>
           </w:pPr>
-          <w:hyperlink w:anchor="_Toc18627367" w:history="1">
+          <w:hyperlink w:anchor="_Toc18719881" w:history="1">
             <w:r>
               <w:rPr>
                 <w:rStyle w:val="Hyperlink"/>
@@ -734,7 +734,7 @@
                 <w:noProof/>
                 <w:webHidden/>
               </w:rPr>
-              <w:instrText xml:space="preserve"> PAGEREF _Toc18627367 \h </w:instrText>
+              <w:instrText xml:space="preserve"> PAGEREF _Toc18719881 \h </w:instrText>
             </w:r>
             <w:r>
               <w:rPr>
@@ -778,7 +778,7 @@
               <w:lang w:val="en-GB" w:eastAsia="en-GB"/>
             </w:rPr>
           </w:pPr>
-          <w:hyperlink w:anchor="_Toc18627368" w:history="1">
+          <w:hyperlink w:anchor="_Toc18719882" w:history="1">
             <w:r>
               <w:rPr>
                 <w:rStyle w:val="Hyperlink"/>
@@ -805,7 +805,7 @@
                 <w:noProof/>
                 <w:webHidden/>
               </w:rPr>
-              <w:instrText xml:space="preserve"> PAGEREF _Toc18627368 \h </w:instrText>
+              <w:instrText xml:space="preserve"> PAGEREF _Toc18719882 \h </w:instrText>
             </w:r>
             <w:r>
               <w:rPr>
@@ -849,7 +849,7 @@
               <w:lang w:val="en-GB" w:eastAsia="en-GB"/>
             </w:rPr>
           </w:pPr>
-          <w:hyperlink w:anchor="_Toc18627369" w:history="1">
+          <w:hyperlink w:anchor="_Toc18719883" w:history="1">
             <w:r>
               <w:rPr>
                 <w:rStyle w:val="Hyperlink"/>
@@ -876,7 +876,7 @@
                 <w:noProof/>
                 <w:webHidden/>
               </w:rPr>
-              <w:instrText xml:space="preserve"> PAGEREF _Toc18627369 \h </w:instrText>
+              <w:instrText xml:space="preserve"> PAGEREF _Toc18719883 \h </w:instrText>
             </w:r>
             <w:r>
               <w:rPr>
@@ -920,7 +920,7 @@
               <w:lang w:val="en-GB" w:eastAsia="en-GB"/>
             </w:rPr>
           </w:pPr>
-          <w:hyperlink w:anchor="_Toc18627370" w:history="1">
+          <w:hyperlink w:anchor="_Toc18719884" w:history="1">
             <w:r>
               <w:rPr>
                 <w:rStyle w:val="Hyperlink"/>
@@ -947,7 +947,7 @@
                 <w:noProof/>
                 <w:webHidden/>
               </w:rPr>
-              <w:instrText xml:space="preserve"> PAGEREF _Toc18627370 \h </w:instrText>
+              <w:instrText xml:space="preserve"> PAGEREF _Toc18719884 \h </w:instrText>
             </w:r>
             <w:r>
               <w:rPr>
@@ -991,7 +991,7 @@
               <w:lang w:val="en-GB" w:eastAsia="en-GB"/>
             </w:rPr>
           </w:pPr>
-          <w:hyperlink w:anchor="_Toc18627371" w:history="1">
+          <w:hyperlink w:anchor="_Toc18719885" w:history="1">
             <w:r>
               <w:rPr>
                 <w:rStyle w:val="Hyperlink"/>
@@ -1018,7 +1018,7 @@
                 <w:noProof/>
                 <w:webHidden/>
               </w:rPr>
-              <w:instrText xml:space="preserve"> PAGEREF _Toc18627371 \h </w:instrText>
+              <w:instrText xml:space="preserve"> PAGEREF _Toc18719885 \h </w:instrText>
             </w:r>
             <w:r>
               <w:rPr>
@@ -1062,7 +1062,7 @@
               <w:lang w:val="en-GB" w:eastAsia="en-GB"/>
             </w:rPr>
           </w:pPr>
-          <w:hyperlink w:anchor="_Toc18627372" w:history="1">
+          <w:hyperlink w:anchor="_Toc18719886" w:history="1">
             <w:r>
               <w:rPr>
                 <w:rStyle w:val="Hyperlink"/>
@@ -1089,7 +1089,7 @@
                 <w:noProof/>
                 <w:webHidden/>
               </w:rPr>
-              <w:instrText xml:space="preserve"> PAGEREF _Toc18627372 \h </w:instrText>
+              <w:instrText xml:space="preserve"> PAGEREF _Toc18719886 \h </w:instrText>
             </w:r>
             <w:r>
               <w:rPr>
@@ -1133,7 +1133,7 @@
               <w:lang w:val="en-GB" w:eastAsia="en-GB"/>
             </w:rPr>
           </w:pPr>
-          <w:hyperlink w:anchor="_Toc18627373" w:history="1">
+          <w:hyperlink w:anchor="_Toc18719887" w:history="1">
             <w:r>
               <w:rPr>
                 <w:rStyle w:val="Hyperlink"/>
@@ -1160,7 +1160,7 @@
                 <w:noProof/>
                 <w:webHidden/>
               </w:rPr>
-              <w:instrText xml:space="preserve"> PAGEREF _Toc18627373 \h </w:instrText>
+              <w:instrText xml:space="preserve"> PAGEREF _Toc18719887 \h </w:instrText>
             </w:r>
             <w:r>
               <w:rPr>
@@ -1204,7 +1204,7 @@
               <w:lang w:val="en-GB" w:eastAsia="en-GB"/>
             </w:rPr>
           </w:pPr>
-          <w:hyperlink w:anchor="_Toc18627374" w:history="1">
+          <w:hyperlink w:anchor="_Toc18719888" w:history="1">
             <w:r>
               <w:rPr>
                 <w:rStyle w:val="Hyperlink"/>
@@ -1231,7 +1231,7 @@
                 <w:noProof/>
                 <w:webHidden/>
               </w:rPr>
-              <w:instrText xml:space="preserve"> PAGEREF _Toc18627374 \h </w:instrText>
+              <w:instrText xml:space="preserve"> PAGEREF _Toc18719888 \h </w:instrText>
             </w:r>
             <w:r>
               <w:rPr>
@@ -1275,7 +1275,7 @@
               <w:lang w:val="en-GB" w:eastAsia="en-GB"/>
             </w:rPr>
           </w:pPr>
-          <w:hyperlink w:anchor="_Toc18627375" w:history="1">
+          <w:hyperlink w:anchor="_Toc18719889" w:history="1">
             <w:r>
               <w:rPr>
                 <w:rStyle w:val="Hyperlink"/>
@@ -1302,7 +1302,7 @@
                 <w:noProof/>
                 <w:webHidden/>
               </w:rPr>
-              <w:instrText xml:space="preserve"> PAGEREF _Toc18627375 \h </w:instrText>
+              <w:instrText xml:space="preserve"> PAGEREF _Toc18719889 \h </w:instrText>
             </w:r>
             <w:r>
               <w:rPr>
@@ -1346,7 +1346,7 @@
               <w:lang w:val="en-GB" w:eastAsia="en-GB"/>
             </w:rPr>
           </w:pPr>
-          <w:hyperlink w:anchor="_Toc18627376" w:history="1">
+          <w:hyperlink w:anchor="_Toc18719890" w:history="1">
             <w:r>
               <w:rPr>
                 <w:rStyle w:val="Hyperlink"/>
@@ -1373,7 +1373,7 @@
                 <w:noProof/>
                 <w:webHidden/>
               </w:rPr>
-              <w:instrText xml:space="preserve"> PAGEREF _Toc18627376 \h </w:instrText>
+              <w:instrText xml:space="preserve"> PAGEREF _Toc18719890 \h </w:instrText>
             </w:r>
             <w:r>
               <w:rPr>
@@ -1417,7 +1417,7 @@
               <w:lang w:val="en-GB" w:eastAsia="en-GB"/>
             </w:rPr>
           </w:pPr>
-          <w:hyperlink w:anchor="_Toc18627377" w:history="1">
+          <w:hyperlink w:anchor="_Toc18719891" w:history="1">
             <w:r>
               <w:rPr>
                 <w:rStyle w:val="Hyperlink"/>
@@ -1444,7 +1444,7 @@
                 <w:noProof/>
                 <w:webHidden/>
               </w:rPr>
-              <w:instrText xml:space="preserve"> PAGEREF _Toc18627377 \h </w:instrText>
+              <w:instrText xml:space="preserve"> PAGEREF _Toc18719891 \h </w:instrText>
             </w:r>
             <w:r>
               <w:rPr>
@@ -1488,7 +1488,7 @@
               <w:lang w:val="en-GB" w:eastAsia="en-GB"/>
             </w:rPr>
           </w:pPr>
-          <w:hyperlink w:anchor="_Toc18627378" w:history="1">
+          <w:hyperlink w:anchor="_Toc18719892" w:history="1">
             <w:r>
               <w:rPr>
                 <w:rStyle w:val="Hyperlink"/>
@@ -1515,7 +1515,7 @@
                 <w:noProof/>
                 <w:webHidden/>
               </w:rPr>
-              <w:instrText xml:space="preserve"> PAGEREF _Toc18627378 \h </w:instrText>
+              <w:instrText xml:space="preserve"> PAGEREF _Toc18719892 \h </w:instrText>
             </w:r>
             <w:r>
               <w:rPr>
@@ -1559,7 +1559,7 @@
               <w:lang w:val="en-GB" w:eastAsia="en-GB"/>
             </w:rPr>
           </w:pPr>
-          <w:hyperlink w:anchor="_Toc18627379" w:history="1">
+          <w:hyperlink w:anchor="_Toc18719893" w:history="1">
             <w:r>
               <w:rPr>
                 <w:rStyle w:val="Hyperlink"/>
@@ -1586,7 +1586,7 @@
                 <w:noProof/>
                 <w:webHidden/>
               </w:rPr>
-              <w:instrText xml:space="preserve"> PAGEREF _Toc18627379 \h </w:instrText>
+              <w:instrText xml:space="preserve"> PAGEREF _Toc18719893 \h </w:instrText>
             </w:r>
             <w:r>
               <w:rPr>
@@ -1630,7 +1630,7 @@
               <w:lang w:val="en-GB" w:eastAsia="en-GB"/>
             </w:rPr>
           </w:pPr>
-          <w:hyperlink w:anchor="_Toc18627380" w:history="1">
+          <w:hyperlink w:anchor="_Toc18719894" w:history="1">
             <w:r>
               <w:rPr>
                 <w:rStyle w:val="Hyperlink"/>
@@ -1657,7 +1657,7 @@
                 <w:noProof/>
                 <w:webHidden/>
               </w:rPr>
-              <w:instrText xml:space="preserve"> PAGEREF _Toc18627380 \h </w:instrText>
+              <w:instrText xml:space="preserve"> PAGEREF _Toc18719894 \h </w:instrText>
             </w:r>
             <w:r>
               <w:rPr>
@@ -1701,7 +1701,7 @@
               <w:lang w:val="en-GB" w:eastAsia="en-GB"/>
             </w:rPr>
           </w:pPr>
-          <w:hyperlink w:anchor="_Toc18627381" w:history="1">
+          <w:hyperlink w:anchor="_Toc18719895" w:history="1">
             <w:r>
               <w:rPr>
                 <w:rStyle w:val="Hyperlink"/>
@@ -1728,7 +1728,7 @@
                 <w:noProof/>
                 <w:webHidden/>
               </w:rPr>
-              <w:instrText xml:space="preserve"> PAGEREF _Toc18627381 \h </w:instrText>
+              <w:instrText xml:space="preserve"> PAGEREF _Toc18719895 \h </w:instrText>
             </w:r>
             <w:r>
               <w:rPr>
@@ -1772,7 +1772,7 @@
               <w:lang w:val="en-GB" w:eastAsia="en-GB"/>
             </w:rPr>
           </w:pPr>
-          <w:hyperlink w:anchor="_Toc18627382" w:history="1">
+          <w:hyperlink w:anchor="_Toc18719896" w:history="1">
             <w:r>
               <w:rPr>
                 <w:rStyle w:val="Hyperlink"/>
@@ -1799,7 +1799,7 @@
                 <w:noProof/>
                 <w:webHidden/>
               </w:rPr>
-              <w:instrText xml:space="preserve"> PAGEREF _Toc18627382 \h </w:instrText>
+              <w:instrText xml:space="preserve"> PAGEREF _Toc18719896 \h </w:instrText>
             </w:r>
             <w:r>
               <w:rPr>
@@ -1843,7 +1843,7 @@
               <w:lang w:val="en-GB" w:eastAsia="en-GB"/>
             </w:rPr>
           </w:pPr>
-          <w:hyperlink w:anchor="_Toc18627383" w:history="1">
+          <w:hyperlink w:anchor="_Toc18719897" w:history="1">
             <w:r>
               <w:rPr>
                 <w:rStyle w:val="Hyperlink"/>
@@ -1870,7 +1870,7 @@
                 <w:noProof/>
                 <w:webHidden/>
               </w:rPr>
-              <w:instrText xml:space="preserve"> PAGEREF _Toc18627383 \h </w:instrText>
+              <w:instrText xml:space="preserve"> PAGEREF _Toc18719897 \h </w:instrText>
             </w:r>
             <w:r>
               <w:rPr>
@@ -1890,7 +1890,7 @@
                 <w:noProof/>
                 <w:webHidden/>
               </w:rPr>
-              <w:t>14</w:t>
+              <w:t>13</w:t>
             </w:r>
             <w:r>
               <w:rPr>
@@ -1914,7 +1914,7 @@
               <w:lang w:val="en-GB" w:eastAsia="en-GB"/>
             </w:rPr>
           </w:pPr>
-          <w:hyperlink w:anchor="_Toc18627384" w:history="1">
+          <w:hyperlink w:anchor="_Toc18719898" w:history="1">
             <w:r>
               <w:rPr>
                 <w:rStyle w:val="Hyperlink"/>
@@ -1941,7 +1941,7 @@
                 <w:noProof/>
                 <w:webHidden/>
               </w:rPr>
-              <w:instrText xml:space="preserve"> PAGEREF _Toc18627384 \h </w:instrText>
+              <w:instrText xml:space="preserve"> PAGEREF _Toc18719898 \h </w:instrText>
             </w:r>
             <w:r>
               <w:rPr>
@@ -1985,7 +1985,7 @@
               <w:lang w:val="en-GB" w:eastAsia="en-GB"/>
             </w:rPr>
           </w:pPr>
-          <w:hyperlink w:anchor="_Toc18627385" w:history="1">
+          <w:hyperlink w:anchor="_Toc18719899" w:history="1">
             <w:r>
               <w:rPr>
                 <w:rStyle w:val="Hyperlink"/>
@@ -2012,7 +2012,7 @@
                 <w:noProof/>
                 <w:webHidden/>
               </w:rPr>
-              <w:instrText xml:space="preserve"> PAGEREF _Toc18627385 \h </w:instrText>
+              <w:instrText xml:space="preserve"> PAGEREF _Toc18719899 \h </w:instrText>
             </w:r>
             <w:r>
               <w:rPr>
@@ -2032,7 +2032,7 @@
                 <w:noProof/>
                 <w:webHidden/>
               </w:rPr>
-              <w:t>14</w:t>
+              <w:t>16</w:t>
             </w:r>
             <w:r>
               <w:rPr>
@@ -2056,7 +2056,7 @@
               <w:lang w:val="en-GB" w:eastAsia="en-GB"/>
             </w:rPr>
           </w:pPr>
-          <w:hyperlink w:anchor="_Toc18627386" w:history="1">
+          <w:hyperlink w:anchor="_Toc18719900" w:history="1">
             <w:r>
               <w:rPr>
                 <w:rStyle w:val="Hyperlink"/>
@@ -2083,7 +2083,7 @@
                 <w:noProof/>
                 <w:webHidden/>
               </w:rPr>
-              <w:instrText xml:space="preserve"> PAGEREF _Toc18627386 \h </w:instrText>
+              <w:instrText xml:space="preserve"> PAGEREF _Toc18719900 \h </w:instrText>
             </w:r>
             <w:r>
               <w:rPr>
@@ -2103,7 +2103,7 @@
                 <w:noProof/>
                 <w:webHidden/>
               </w:rPr>
-              <w:t>14</w:t>
+              <w:t>17</w:t>
             </w:r>
             <w:r>
               <w:rPr>
@@ -2127,7 +2127,7 @@
               <w:lang w:val="en-GB" w:eastAsia="en-GB"/>
             </w:rPr>
           </w:pPr>
-          <w:hyperlink w:anchor="_Toc18627387" w:history="1">
+          <w:hyperlink w:anchor="_Toc18719901" w:history="1">
             <w:r>
               <w:rPr>
                 <w:rStyle w:val="Hyperlink"/>
@@ -2154,7 +2154,7 @@
                 <w:noProof/>
                 <w:webHidden/>
               </w:rPr>
-              <w:instrText xml:space="preserve"> PAGEREF _Toc18627387 \h </w:instrText>
+              <w:instrText xml:space="preserve"> PAGEREF _Toc18719901 \h </w:instrText>
             </w:r>
             <w:r>
               <w:rPr>
@@ -2174,7 +2174,7 @@
                 <w:noProof/>
                 <w:webHidden/>
               </w:rPr>
-              <w:t>14</w:t>
+              <w:t>18</w:t>
             </w:r>
             <w:r>
               <w:rPr>
@@ -2198,7 +2198,7 @@
               <w:lang w:val="en-GB" w:eastAsia="en-GB"/>
             </w:rPr>
           </w:pPr>
-          <w:hyperlink w:anchor="_Toc18627388" w:history="1">
+          <w:hyperlink w:anchor="_Toc18719902" w:history="1">
             <w:r>
               <w:rPr>
                 <w:rStyle w:val="Hyperlink"/>
@@ -2225,7 +2225,7 @@
                 <w:noProof/>
                 <w:webHidden/>
               </w:rPr>
-              <w:instrText xml:space="preserve"> PAGEREF _Toc18627388 \h </w:instrText>
+              <w:instrText xml:space="preserve"> PAGEREF _Toc18719902 \h </w:instrText>
             </w:r>
             <w:r>
               <w:rPr>
@@ -2245,7 +2245,7 @@
                 <w:noProof/>
                 <w:webHidden/>
               </w:rPr>
-              <w:t>14</w:t>
+              <w:t>18</w:t>
             </w:r>
             <w:r>
               <w:rPr>
@@ -2269,7 +2269,7 @@
               <w:lang w:val="en-GB" w:eastAsia="en-GB"/>
             </w:rPr>
           </w:pPr>
-          <w:hyperlink w:anchor="_Toc18627389" w:history="1">
+          <w:hyperlink w:anchor="_Toc18719903" w:history="1">
             <w:r>
               <w:rPr>
                 <w:rStyle w:val="Hyperlink"/>
@@ -2296,7 +2296,7 @@
                 <w:noProof/>
                 <w:webHidden/>
               </w:rPr>
-              <w:instrText xml:space="preserve"> PAGEREF _Toc18627389 \h </w:instrText>
+              <w:instrText xml:space="preserve"> PAGEREF _Toc18719903 \h </w:instrText>
             </w:r>
             <w:r>
               <w:rPr>
@@ -2316,7 +2316,7 @@
                 <w:noProof/>
                 <w:webHidden/>
               </w:rPr>
-              <w:t>14</w:t>
+              <w:t>18</w:t>
             </w:r>
             <w:r>
               <w:rPr>
@@ -2340,7 +2340,7 @@
               <w:lang w:val="en-GB" w:eastAsia="en-GB"/>
             </w:rPr>
           </w:pPr>
-          <w:hyperlink w:anchor="_Toc18627390" w:history="1">
+          <w:hyperlink w:anchor="_Toc18719904" w:history="1">
             <w:r>
               <w:rPr>
                 <w:rStyle w:val="Hyperlink"/>
@@ -2367,7 +2367,7 @@
                 <w:noProof/>
                 <w:webHidden/>
               </w:rPr>
-              <w:instrText xml:space="preserve"> PAGEREF _Toc18627390 \h </w:instrText>
+              <w:instrText xml:space="preserve"> PAGEREF _Toc18719904 \h </w:instrText>
             </w:r>
             <w:r>
               <w:rPr>
@@ -2387,7 +2387,7 @@
                 <w:noProof/>
                 <w:webHidden/>
               </w:rPr>
-              <w:t>14</w:t>
+              <w:t>18</w:t>
             </w:r>
             <w:r>
               <w:rPr>
@@ -2411,7 +2411,7 @@
               <w:lang w:val="en-GB" w:eastAsia="en-GB"/>
             </w:rPr>
           </w:pPr>
-          <w:hyperlink w:anchor="_Toc18627391" w:history="1">
+          <w:hyperlink w:anchor="_Toc18719905" w:history="1">
             <w:r>
               <w:rPr>
                 <w:rStyle w:val="Hyperlink"/>
@@ -2438,7 +2438,7 @@
                 <w:noProof/>
                 <w:webHidden/>
               </w:rPr>
-              <w:instrText xml:space="preserve"> PAGEREF _Toc18627391 \h </w:instrText>
+              <w:instrText xml:space="preserve"> PAGEREF _Toc18719905 \h </w:instrText>
             </w:r>
             <w:r>
               <w:rPr>
@@ -2458,7 +2458,7 @@
                 <w:noProof/>
                 <w:webHidden/>
               </w:rPr>
-              <w:t>15</w:t>
+              <w:t>19</w:t>
             </w:r>
             <w:r>
               <w:rPr>
@@ -2482,7 +2482,7 @@
               <w:lang w:val="en-GB" w:eastAsia="en-GB"/>
             </w:rPr>
           </w:pPr>
-          <w:hyperlink w:anchor="_Toc18627392" w:history="1">
+          <w:hyperlink w:anchor="_Toc18719906" w:history="1">
             <w:r>
               <w:rPr>
                 <w:rStyle w:val="Hyperlink"/>
@@ -2509,7 +2509,7 @@
                 <w:noProof/>
                 <w:webHidden/>
               </w:rPr>
-              <w:instrText xml:space="preserve"> PAGEREF _Toc18627392 \h </w:instrText>
+              <w:instrText xml:space="preserve"> PAGEREF _Toc18719906 \h </w:instrText>
             </w:r>
             <w:r>
               <w:rPr>
@@ -2529,7 +2529,7 @@
                 <w:noProof/>
                 <w:webHidden/>
               </w:rPr>
-              <w:t>16</w:t>
+              <w:t>20</w:t>
             </w:r>
             <w:r>
               <w:rPr>
@@ -2553,7 +2553,7 @@
               <w:lang w:val="en-GB" w:eastAsia="en-GB"/>
             </w:rPr>
           </w:pPr>
-          <w:hyperlink w:anchor="_Toc18627393" w:history="1">
+          <w:hyperlink w:anchor="_Toc18719907" w:history="1">
             <w:r>
               <w:rPr>
                 <w:rStyle w:val="Hyperlink"/>
@@ -2580,7 +2580,7 @@
                 <w:noProof/>
                 <w:webHidden/>
               </w:rPr>
-              <w:instrText xml:space="preserve"> PAGEREF _Toc18627393 \h </w:instrText>
+              <w:instrText xml:space="preserve"> PAGEREF _Toc18719907 \h </w:instrText>
             </w:r>
             <w:r>
               <w:rPr>
@@ -2600,7 +2600,7 @@
                 <w:noProof/>
                 <w:webHidden/>
               </w:rPr>
-              <w:t>17</w:t>
+              <w:t>21</w:t>
             </w:r>
             <w:r>
               <w:rPr>
@@ -2632,7 +2632,7 @@
       <w:pPr>
         <w:pStyle w:val="Heading1"/>
       </w:pPr>
-      <w:bookmarkStart w:id="3" w:name="_Toc18627368"/>
+      <w:bookmarkStart w:id="3" w:name="_Toc18719882"/>
       <w:r>
         <w:lastRenderedPageBreak/>
         <w:t>Table of figures</w:t>
@@ -2654,7 +2654,10 @@
           <w:tab w:val="right" w:leader="dot" w:pos="9016"/>
         </w:tabs>
         <w:rPr>
+          <w:rFonts w:eastAsiaTheme="minorEastAsia"/>
           <w:noProof/>
+          <w:sz w:val="22"/>
+          <w:lang w:eastAsia="en-GB"/>
         </w:rPr>
       </w:pPr>
       <w:r>
@@ -2666,7 +2669,7 @@
       <w:r>
         <w:fldChar w:fldCharType="separate"/>
       </w:r>
-      <w:hyperlink r:id="rId9" w:anchor="_Toc18627300" w:history="1">
+      <w:hyperlink r:id="rId9" w:anchor="_Toc18719914" w:history="1">
         <w:r>
           <w:rPr>
             <w:rStyle w:val="Hyperlink"/>
@@ -2680,7 +2683,7 @@
             <w:noProof/>
             <w:lang w:val="en-US"/>
           </w:rPr>
-          <w:t xml:space="preserve"> [27]</w:t>
+          <w:t xml:space="preserve"> [28]</w:t>
         </w:r>
         <w:r>
           <w:rPr>
@@ -2701,7 +2704,7 @@
             <w:noProof/>
             <w:webHidden/>
           </w:rPr>
-          <w:instrText xml:space="preserve"> PAGEREF _Toc18627300 \h </w:instrText>
+          <w:instrText xml:space="preserve"> PAGEREF _Toc18719914 \h </w:instrText>
         </w:r>
         <w:r>
           <w:rPr>
@@ -2739,10 +2742,13 @@
           <w:tab w:val="right" w:leader="dot" w:pos="9016"/>
         </w:tabs>
         <w:rPr>
+          <w:rFonts w:eastAsiaTheme="minorEastAsia"/>
           <w:noProof/>
+          <w:sz w:val="22"/>
+          <w:lang w:eastAsia="en-GB"/>
         </w:rPr>
       </w:pPr>
-      <w:hyperlink r:id="rId10" w:anchor="_Toc18627301" w:history="1">
+      <w:hyperlink r:id="rId10" w:anchor="_Toc18719915" w:history="1">
         <w:r>
           <w:rPr>
             <w:rStyle w:val="Hyperlink"/>
@@ -2756,7 +2762,7 @@
             <w:noProof/>
             <w:lang w:val="en-US"/>
           </w:rPr>
-          <w:t>[28]</w:t>
+          <w:t>[29]</w:t>
         </w:r>
         <w:r>
           <w:rPr>
@@ -2777,7 +2783,7 @@
             <w:noProof/>
             <w:webHidden/>
           </w:rPr>
-          <w:instrText xml:space="preserve"> PAGEREF _Toc18627301 \h </w:instrText>
+          <w:instrText xml:space="preserve"> PAGEREF _Toc18719915 \h </w:instrText>
         </w:r>
         <w:r>
           <w:rPr>
@@ -2815,16 +2821,19 @@
           <w:tab w:val="right" w:leader="dot" w:pos="9016"/>
         </w:tabs>
         <w:rPr>
+          <w:rFonts w:eastAsiaTheme="minorEastAsia"/>
           <w:noProof/>
+          <w:sz w:val="22"/>
+          <w:lang w:eastAsia="en-GB"/>
         </w:rPr>
       </w:pPr>
-      <w:hyperlink r:id="rId11" w:anchor="_Toc18627302" w:history="1">
+      <w:hyperlink r:id="rId11" w:anchor="_Toc18719916" w:history="1">
         <w:r>
           <w:rPr>
             <w:rStyle w:val="Hyperlink"/>
             <w:noProof/>
           </w:rPr>
-          <w:t>Figure 3 Diagram of the methodology</w:t>
+          <w:t>Figure 3. Diagram of the methodology</w:t>
         </w:r>
         <w:r>
           <w:rPr>
@@ -2845,7 +2854,7 @@
             <w:noProof/>
             <w:webHidden/>
           </w:rPr>
-          <w:instrText xml:space="preserve"> PAGEREF _Toc18627302 \h </w:instrText>
+          <w:instrText xml:space="preserve"> PAGEREF _Toc18719916 \h </w:instrText>
         </w:r>
         <w:r>
           <w:rPr>
@@ -2877,6 +2886,219 @@
       </w:hyperlink>
     </w:p>
     <w:p>
+      <w:pPr>
+        <w:pStyle w:val="TableofFigures"/>
+        <w:tabs>
+          <w:tab w:val="right" w:leader="dot" w:pos="9016"/>
+        </w:tabs>
+        <w:rPr>
+          <w:rFonts w:eastAsiaTheme="minorEastAsia"/>
+          <w:noProof/>
+          <w:sz w:val="22"/>
+          <w:lang w:eastAsia="en-GB"/>
+        </w:rPr>
+      </w:pPr>
+      <w:hyperlink r:id="rId12" w:anchor="_Toc18719917" w:history="1">
+        <w:r>
+          <w:rPr>
+            <w:rStyle w:val="Hyperlink"/>
+            <w:noProof/>
+          </w:rPr>
+          <w:t>Figure 4. First dialog window of the tracer</w:t>
+        </w:r>
+        <w:r>
+          <w:rPr>
+            <w:noProof/>
+            <w:webHidden/>
+          </w:rPr>
+          <w:tab/>
+        </w:r>
+        <w:r>
+          <w:rPr>
+            <w:noProof/>
+            <w:webHidden/>
+          </w:rPr>
+          <w:fldChar w:fldCharType="begin"/>
+        </w:r>
+        <w:r>
+          <w:rPr>
+            <w:noProof/>
+            <w:webHidden/>
+          </w:rPr>
+          <w:instrText xml:space="preserve"> PAGEREF _Toc18719917 \h </w:instrText>
+        </w:r>
+        <w:r>
+          <w:rPr>
+            <w:noProof/>
+            <w:webHidden/>
+          </w:rPr>
+        </w:r>
+        <w:r>
+          <w:rPr>
+            <w:noProof/>
+            <w:webHidden/>
+          </w:rPr>
+          <w:fldChar w:fldCharType="separate"/>
+        </w:r>
+        <w:r>
+          <w:rPr>
+            <w:noProof/>
+            <w:webHidden/>
+          </w:rPr>
+          <w:t>14</w:t>
+        </w:r>
+        <w:r>
+          <w:rPr>
+            <w:noProof/>
+            <w:webHidden/>
+          </w:rPr>
+          <w:fldChar w:fldCharType="end"/>
+        </w:r>
+      </w:hyperlink>
+    </w:p>
+    <w:p>
+      <w:pPr>
+        <w:pStyle w:val="TableofFigures"/>
+        <w:tabs>
+          <w:tab w:val="right" w:leader="dot" w:pos="9016"/>
+        </w:tabs>
+        <w:rPr>
+          <w:rFonts w:eastAsiaTheme="minorEastAsia"/>
+          <w:noProof/>
+          <w:sz w:val="22"/>
+          <w:lang w:eastAsia="en-GB"/>
+        </w:rPr>
+      </w:pPr>
+      <w:hyperlink r:id="rId13" w:anchor="_Toc18719918" w:history="1">
+        <w:r>
+          <w:rPr>
+            <w:rStyle w:val="Hyperlink"/>
+            <w:noProof/>
+          </w:rPr>
+          <w:t>Figure 5. Specs of the base virtual machine</w:t>
+        </w:r>
+        <w:r>
+          <w:rPr>
+            <w:noProof/>
+            <w:webHidden/>
+          </w:rPr>
+          <w:tab/>
+        </w:r>
+        <w:r>
+          <w:rPr>
+            <w:noProof/>
+            <w:webHidden/>
+          </w:rPr>
+          <w:fldChar w:fldCharType="begin"/>
+        </w:r>
+        <w:r>
+          <w:rPr>
+            <w:noProof/>
+            <w:webHidden/>
+          </w:rPr>
+          <w:instrText xml:space="preserve"> PAGEREF _Toc18719918 \h </w:instrText>
+        </w:r>
+        <w:r>
+          <w:rPr>
+            <w:noProof/>
+            <w:webHidden/>
+          </w:rPr>
+        </w:r>
+        <w:r>
+          <w:rPr>
+            <w:noProof/>
+            <w:webHidden/>
+          </w:rPr>
+          <w:fldChar w:fldCharType="separate"/>
+        </w:r>
+        <w:r>
+          <w:rPr>
+            <w:noProof/>
+            <w:webHidden/>
+          </w:rPr>
+          <w:t>16</w:t>
+        </w:r>
+        <w:r>
+          <w:rPr>
+            <w:noProof/>
+            <w:webHidden/>
+          </w:rPr>
+          <w:fldChar w:fldCharType="end"/>
+        </w:r>
+      </w:hyperlink>
+    </w:p>
+    <w:p>
+      <w:pPr>
+        <w:pStyle w:val="TableofFigures"/>
+        <w:tabs>
+          <w:tab w:val="right" w:leader="dot" w:pos="9016"/>
+        </w:tabs>
+        <w:rPr>
+          <w:rFonts w:eastAsiaTheme="minorEastAsia"/>
+          <w:noProof/>
+          <w:sz w:val="22"/>
+          <w:lang w:eastAsia="en-GB"/>
+        </w:rPr>
+      </w:pPr>
+      <w:hyperlink r:id="rId14" w:anchor="_Toc18719919" w:history="1">
+        <w:r>
+          <w:rPr>
+            <w:rStyle w:val="Hyperlink"/>
+            <w:noProof/>
+          </w:rPr>
+          <w:t>Figure 6. Example of a log file</w:t>
+        </w:r>
+        <w:r>
+          <w:rPr>
+            <w:noProof/>
+            <w:webHidden/>
+          </w:rPr>
+          <w:tab/>
+        </w:r>
+        <w:r>
+          <w:rPr>
+            <w:noProof/>
+            <w:webHidden/>
+          </w:rPr>
+          <w:fldChar w:fldCharType="begin"/>
+        </w:r>
+        <w:r>
+          <w:rPr>
+            <w:noProof/>
+            <w:webHidden/>
+          </w:rPr>
+          <w:instrText xml:space="preserve"> PAGEREF _Toc18719919 \h </w:instrText>
+        </w:r>
+        <w:r>
+          <w:rPr>
+            <w:noProof/>
+            <w:webHidden/>
+          </w:rPr>
+        </w:r>
+        <w:r>
+          <w:rPr>
+            <w:noProof/>
+            <w:webHidden/>
+          </w:rPr>
+          <w:fldChar w:fldCharType="separate"/>
+        </w:r>
+        <w:r>
+          <w:rPr>
+            <w:noProof/>
+            <w:webHidden/>
+          </w:rPr>
+          <w:t>17</w:t>
+        </w:r>
+        <w:r>
+          <w:rPr>
+            <w:noProof/>
+            <w:webHidden/>
+          </w:rPr>
+          <w:fldChar w:fldCharType="end"/>
+        </w:r>
+      </w:hyperlink>
+    </w:p>
+    <w:p>
       <w:r>
         <w:fldChar w:fldCharType="end"/>
       </w:r>
@@ -2889,7 +3111,7 @@
         <w:pStyle w:val="Heading1"/>
       </w:pPr>
       <w:bookmarkStart w:id="4" w:name="_Toc18454962"/>
-      <w:bookmarkStart w:id="5" w:name="_Toc18627369"/>
+      <w:bookmarkStart w:id="5" w:name="_Toc18719883"/>
       <w:r>
         <w:lastRenderedPageBreak/>
         <w:t>Chapter 1:</w:t>
@@ -2982,7 +3204,7 @@
       <w:pPr>
         <w:pStyle w:val="Heading2"/>
       </w:pPr>
-      <w:bookmarkStart w:id="6" w:name="_Toc18627370"/>
+      <w:bookmarkStart w:id="6" w:name="_Toc18719884"/>
       <w:r>
         <w:t>State of the art</w:t>
       </w:r>
@@ -3358,7 +3580,7 @@
       <w:pPr>
         <w:pStyle w:val="Heading2"/>
       </w:pPr>
-      <w:bookmarkStart w:id="7" w:name="_Toc18627371"/>
+      <w:bookmarkStart w:id="7" w:name="_Toc18719885"/>
       <w:r>
         <w:t>Objectives</w:t>
       </w:r>
@@ -3450,7 +3672,7 @@
       <w:pPr>
         <w:pStyle w:val="Heading2"/>
       </w:pPr>
-      <w:bookmarkStart w:id="8" w:name="_Toc18627372"/>
+      <w:bookmarkStart w:id="8" w:name="_Toc18719886"/>
       <w:r>
         <w:t>Overview of this document</w:t>
       </w:r>
@@ -3482,7 +3704,7 @@
       <w:pPr>
         <w:pStyle w:val="Heading1"/>
       </w:pPr>
-      <w:bookmarkStart w:id="9" w:name="_Toc18627373"/>
+      <w:bookmarkStart w:id="9" w:name="_Toc18719887"/>
       <w:r>
         <w:lastRenderedPageBreak/>
         <w:t>Chapter 2: Background</w:t>
@@ -3507,7 +3729,7 @@
         <w:pStyle w:val="Heading2"/>
         <w:jc w:val="both"/>
       </w:pPr>
-      <w:bookmarkStart w:id="10" w:name="_Toc18627374"/>
+      <w:bookmarkStart w:id="10" w:name="_Toc18719888"/>
       <w:r>
         <w:t>Malware</w:t>
       </w:r>
@@ -3527,15 +3749,7 @@
         <w:t>ny software designed to cause damage to a single computer, server or computer network</w:t>
       </w:r>
       <w:r>
-        <w:t xml:space="preserve"> </w:t>
-      </w:r>
-      <w:proofErr w:type="gramStart"/>
-      <w:r>
-        <w:t>is considered to be</w:t>
-      </w:r>
-      <w:proofErr w:type="gramEnd"/>
-      <w:r>
-        <w:t xml:space="preserve"> malicious software, malware for short. </w:t>
+        <w:t xml:space="preserve"> is considered to be malicious software, malware for short. </w:t>
       </w:r>
       <w:r>
         <w:t>Malware can be classified in different types based on a multitude of cri</w:t>
@@ -3797,16 +4011,11 @@
       <w:r>
         <w:t xml:space="preserve"> was obtained from “</w:t>
       </w:r>
-      <w:proofErr w:type="spellStart"/>
       <w:r>
         <w:t>t</w:t>
       </w:r>
       <w:r>
-        <w:t>heZoo</w:t>
-      </w:r>
-      <w:proofErr w:type="spellEnd"/>
-      <w:r>
-        <w:t xml:space="preserve">” git repository </w:t>
+        <w:t xml:space="preserve">heZoo” git repository </w:t>
       </w:r>
       <w:sdt>
         <w:sdtPr>
@@ -3846,7 +4055,7 @@
       <w:pPr>
         <w:pStyle w:val="Heading2"/>
       </w:pPr>
-      <w:bookmarkStart w:id="11" w:name="_Toc18627375"/>
+      <w:bookmarkStart w:id="11" w:name="_Toc18719889"/>
       <w:r>
         <w:t>Vi</w:t>
       </w:r>
@@ -3928,7 +4137,7 @@
       <w:pPr>
         <w:pStyle w:val="Heading2"/>
       </w:pPr>
-      <w:bookmarkStart w:id="12" w:name="_Toc18627376"/>
+      <w:bookmarkStart w:id="12" w:name="_Toc18719890"/>
       <w:r>
         <w:lastRenderedPageBreak/>
         <w:t>Event Tracing for Windows</w:t>
@@ -3977,15 +4186,7 @@
         <w:t xml:space="preserve">, also know as ETW, is </w:t>
       </w:r>
       <w:r>
-        <w:t xml:space="preserve">a tool provided by Microsoft Dev </w:t>
-      </w:r>
-      <w:proofErr w:type="spellStart"/>
-      <w:r>
-        <w:t>Center</w:t>
-      </w:r>
-      <w:proofErr w:type="spellEnd"/>
-      <w:r>
-        <w:t xml:space="preserve"> that gives programmers the ability to work with trace events and trace sessions. These events provide information about the state of programs during their execution and can be used for debugging, performance analysis or other uses.</w:t>
+        <w:t>a tool provided by Microsoft Dev Center that gives programmers the ability to work with trace events and trace sessions. These events provide information about the state of programs during their execution and can be used for debugging, performance analysis or other uses.</w:t>
       </w:r>
     </w:p>
     <w:p>
@@ -3999,13 +4200,9 @@
       <w:r>
         <w:t>To implement ETW in our program we used the “</w:t>
       </w:r>
-      <w:proofErr w:type="spellStart"/>
-      <w:proofErr w:type="gramStart"/>
       <w:r>
         <w:t>Microsoft.Diagnostics.Tracing.TraceEvent</w:t>
       </w:r>
-      <w:proofErr w:type="spellEnd"/>
-      <w:proofErr w:type="gramEnd"/>
       <w:r>
         <w:t xml:space="preserve">” library </w:t>
       </w:r>
@@ -4047,7 +4244,7 @@
       <w:pPr>
         <w:pStyle w:val="Heading2"/>
       </w:pPr>
-      <w:bookmarkStart w:id="13" w:name="_Toc18627377"/>
+      <w:bookmarkStart w:id="13" w:name="_Toc18719891"/>
       <w:r>
         <w:t>Neural Networks</w:t>
       </w:r>
@@ -4189,6 +4386,7 @@
                               </w:rPr>
                             </w:pPr>
                             <w:bookmarkStart w:id="14" w:name="_Toc18627300"/>
+                            <w:bookmarkStart w:id="15" w:name="_Toc18719914"/>
                             <w:r>
                               <w:t xml:space="preserve">Figure </w:t>
                             </w:r>
@@ -4243,7 +4441,7 @@
                                     <w:noProof/>
                                     <w:lang w:val="en-US"/>
                                   </w:rPr>
-                                  <w:t>[28]</w:t>
+                                  <w:t>[30]</w:t>
                                 </w:r>
                                 <w:r>
                                   <w:fldChar w:fldCharType="end"/>
@@ -4251,6 +4449,7 @@
                               </w:sdtContent>
                             </w:sdt>
                             <w:bookmarkEnd w:id="14"/>
+                            <w:bookmarkEnd w:id="15"/>
                           </w:p>
                         </w:txbxContent>
                       </wps:txbx>
@@ -4290,7 +4489,8 @@
                           <w:sz w:val="24"/>
                         </w:rPr>
                       </w:pPr>
-                      <w:bookmarkStart w:id="15" w:name="_Toc18627300"/>
+                      <w:bookmarkStart w:id="16" w:name="_Toc18627300"/>
+                      <w:bookmarkStart w:id="17" w:name="_Toc18719914"/>
                       <w:r>
                         <w:t xml:space="preserve">Figure </w:t>
                       </w:r>
@@ -4345,14 +4545,15 @@
                               <w:noProof/>
                               <w:lang w:val="en-US"/>
                             </w:rPr>
-                            <w:t>[28]</w:t>
+                            <w:t>[30]</w:t>
                           </w:r>
                           <w:r>
                             <w:fldChar w:fldCharType="end"/>
                           </w:r>
                         </w:sdtContent>
                       </w:sdt>
-                      <w:bookmarkEnd w:id="15"/>
+                      <w:bookmarkEnd w:id="16"/>
+                      <w:bookmarkEnd w:id="17"/>
                     </w:p>
                   </w:txbxContent>
                 </v:textbox>
@@ -4392,7 +4593,7 @@
                     </pic:cNvPicPr>
                   </pic:nvPicPr>
                   <pic:blipFill rotWithShape="1">
-                    <a:blip r:embed="rId12">
+                    <a:blip r:embed="rId15">
                       <a:extLst>
                         <a:ext uri="{28A0092B-C50C-407E-A947-70E740481C1C}">
                           <a14:useLocalDpi xmlns:a14="http://schemas.microsoft.com/office/drawing/2010/main" val="0"/>
@@ -4608,11 +4809,11 @@
       <w:pPr>
         <w:pStyle w:val="Heading3"/>
       </w:pPr>
-      <w:bookmarkStart w:id="16" w:name="_Toc18627378"/>
+      <w:bookmarkStart w:id="18" w:name="_Toc18719892"/>
       <w:r>
         <w:t>Long Short-Term Memory Network</w:t>
       </w:r>
-      <w:bookmarkEnd w:id="16"/>
+      <w:bookmarkEnd w:id="18"/>
     </w:p>
     <w:p>
       <w:pPr>
@@ -4668,7 +4869,8 @@
                                 <w:sz w:val="24"/>
                               </w:rPr>
                             </w:pPr>
-                            <w:bookmarkStart w:id="17" w:name="_Toc18627301"/>
+                            <w:bookmarkStart w:id="19" w:name="_Toc18627301"/>
+                            <w:bookmarkStart w:id="20" w:name="_Toc18719915"/>
                             <w:r>
                               <w:t xml:space="preserve">Figure </w:t>
                             </w:r>
@@ -4716,14 +4918,15 @@
                                     <w:noProof/>
                                     <w:lang w:val="en-US"/>
                                   </w:rPr>
-                                  <w:t>[29]</w:t>
+                                  <w:t>[31]</w:t>
                                 </w:r>
                                 <w:r>
                                   <w:fldChar w:fldCharType="end"/>
                                 </w:r>
                               </w:sdtContent>
                             </w:sdt>
-                            <w:bookmarkEnd w:id="17"/>
+                            <w:bookmarkEnd w:id="19"/>
+                            <w:bookmarkEnd w:id="20"/>
                           </w:p>
                         </w:txbxContent>
                       </wps:txbx>
@@ -4756,7 +4959,8 @@
                           <w:sz w:val="24"/>
                         </w:rPr>
                       </w:pPr>
-                      <w:bookmarkStart w:id="18" w:name="_Toc18627301"/>
+                      <w:bookmarkStart w:id="21" w:name="_Toc18627301"/>
+                      <w:bookmarkStart w:id="22" w:name="_Toc18719915"/>
                       <w:r>
                         <w:t xml:space="preserve">Figure </w:t>
                       </w:r>
@@ -4804,14 +5008,15 @@
                               <w:noProof/>
                               <w:lang w:val="en-US"/>
                             </w:rPr>
-                            <w:t>[29]</w:t>
+                            <w:t>[31]</w:t>
                           </w:r>
                           <w:r>
                             <w:fldChar w:fldCharType="end"/>
                           </w:r>
                         </w:sdtContent>
                       </w:sdt>
-                      <w:bookmarkEnd w:id="18"/>
+                      <w:bookmarkEnd w:id="21"/>
+                      <w:bookmarkEnd w:id="22"/>
                     </w:p>
                   </w:txbxContent>
                 </v:textbox>
@@ -4851,7 +5056,7 @@
                     </pic:cNvPicPr>
                   </pic:nvPicPr>
                   <pic:blipFill rotWithShape="1">
-                    <a:blip r:embed="rId13">
+                    <a:blip r:embed="rId16">
                       <a:extLst>
                         <a:ext uri="{28A0092B-C50C-407E-A947-70E740481C1C}">
                           <a14:useLocalDpi xmlns:a14="http://schemas.microsoft.com/office/drawing/2010/main" val="0"/>
@@ -5142,21 +5347,21 @@
       <w:pPr>
         <w:pStyle w:val="Heading2"/>
       </w:pPr>
-      <w:bookmarkStart w:id="19" w:name="_Toc18627379"/>
+      <w:bookmarkStart w:id="23" w:name="_Toc18719893"/>
       <w:r>
         <w:t>Developing tools</w:t>
       </w:r>
-      <w:bookmarkEnd w:id="19"/>
+      <w:bookmarkEnd w:id="23"/>
     </w:p>
     <w:p>
       <w:pPr>
         <w:pStyle w:val="Heading3"/>
       </w:pPr>
-      <w:bookmarkStart w:id="20" w:name="_Toc18627380"/>
+      <w:bookmarkStart w:id="24" w:name="_Toc18719894"/>
       <w:r>
         <w:t>C# and Visual Studio</w:t>
       </w:r>
-      <w:bookmarkEnd w:id="20"/>
+      <w:bookmarkEnd w:id="24"/>
     </w:p>
     <w:p>
       <w:pPr>
@@ -5287,13 +5492,8 @@
         <w:tab/>
         <w:t xml:space="preserve">We decided to use C# because it has a functioning ETW library. We also tried C++, but the library was missing a lot of the documentation and it didn’t work as intended. Visual Studio was the default choice for an IDE since it includes a lot of quality of life features that make the task of programming in C# much easier. It also allows for a quick installation of the ETW and the </w:t>
       </w:r>
-      <w:proofErr w:type="spellStart"/>
-      <w:r>
-        <w:t>Newtonsoft.Json</w:t>
-      </w:r>
-      <w:proofErr w:type="spellEnd"/>
-      <w:r>
-        <w:t xml:space="preserve"> </w:t>
+      <w:r>
+        <w:t xml:space="preserve">Newtonsoft.Json </w:t>
       </w:r>
       <w:sdt>
         <w:sdtPr>
@@ -5333,7 +5533,7 @@
       <w:pPr>
         <w:pStyle w:val="Heading3"/>
       </w:pPr>
-      <w:bookmarkStart w:id="21" w:name="_Toc18627381"/>
+      <w:bookmarkStart w:id="25" w:name="_Toc18719895"/>
       <w:r>
         <w:t>Python</w:t>
       </w:r>
@@ -5343,7 +5543,7 @@
       <w:r>
         <w:t>and TensorFlow</w:t>
       </w:r>
-      <w:bookmarkEnd w:id="21"/>
+      <w:bookmarkEnd w:id="25"/>
     </w:p>
     <w:p>
       <w:pPr>
@@ -5595,12 +5795,12 @@
       <w:pPr>
         <w:pStyle w:val="Heading1"/>
       </w:pPr>
-      <w:bookmarkStart w:id="22" w:name="_Toc18627382"/>
+      <w:bookmarkStart w:id="26" w:name="_Toc18719896"/>
       <w:r>
         <w:lastRenderedPageBreak/>
         <w:t>Chapter 3: Methodology</w:t>
       </w:r>
-      <w:bookmarkEnd w:id="22"/>
+      <w:bookmarkEnd w:id="26"/>
     </w:p>
     <w:p>
       <w:pPr>
@@ -5656,7 +5856,8 @@
                                 <w:sz w:val="24"/>
                               </w:rPr>
                             </w:pPr>
-                            <w:bookmarkStart w:id="23" w:name="_Toc18627302"/>
+                            <w:bookmarkStart w:id="27" w:name="_Toc18627302"/>
+                            <w:bookmarkStart w:id="28" w:name="_Toc18719916"/>
                             <w:r>
                               <w:t xml:space="preserve">Figure </w:t>
                             </w:r>
@@ -5679,12 +5880,10 @@
                               <w:fldChar w:fldCharType="end"/>
                             </w:r>
                             <w:r>
-                              <w:t>.</w:t>
+                              <w:t>. Diagram of the methodology</w:t>
                             </w:r>
-                            <w:r>
-                              <w:t xml:space="preserve"> Diagram of the methodology</w:t>
-                            </w:r>
-                            <w:bookmarkEnd w:id="23"/>
+                            <w:bookmarkEnd w:id="27"/>
+                            <w:bookmarkEnd w:id="28"/>
                           </w:p>
                         </w:txbxContent>
                       </wps:txbx>
@@ -5720,7 +5919,8 @@
                           <w:sz w:val="24"/>
                         </w:rPr>
                       </w:pPr>
-                      <w:bookmarkStart w:id="24" w:name="_Toc18627302"/>
+                      <w:bookmarkStart w:id="29" w:name="_Toc18627302"/>
+                      <w:bookmarkStart w:id="30" w:name="_Toc18719916"/>
                       <w:r>
                         <w:t xml:space="preserve">Figure </w:t>
                       </w:r>
@@ -5743,12 +5943,10 @@
                         <w:fldChar w:fldCharType="end"/>
                       </w:r>
                       <w:r>
-                        <w:t>.</w:t>
+                        <w:t>. Diagram of the methodology</w:t>
                       </w:r>
-                      <w:r>
-                        <w:t xml:space="preserve"> Diagram of the methodology</w:t>
-                      </w:r>
-                      <w:bookmarkEnd w:id="24"/>
+                      <w:bookmarkEnd w:id="29"/>
+                      <w:bookmarkEnd w:id="30"/>
                     </w:p>
                   </w:txbxContent>
                 </v:textbox>
@@ -5788,7 +5986,7 @@
                     </pic:cNvPicPr>
                   </pic:nvPicPr>
                   <pic:blipFill rotWithShape="1">
-                    <a:blip r:embed="rId14">
+                    <a:blip r:embed="rId17">
                       <a:extLst>
                         <a:ext uri="{28A0092B-C50C-407E-A947-70E740481C1C}">
                           <a14:useLocalDpi xmlns:a14="http://schemas.microsoft.com/office/drawing/2010/main" val="0"/>
@@ -5856,89 +6054,1638 @@
     </w:p>
     <w:p>
       <w:pPr>
+        <w:pStyle w:val="Heading2"/>
+      </w:pPr>
+      <w:bookmarkStart w:id="31" w:name="_Toc18719897"/>
+      <w:r>
+        <w:t>Tracer program</w:t>
+      </w:r>
+      <w:bookmarkEnd w:id="31"/>
+    </w:p>
+    <w:p>
+      <w:pPr>
         <w:jc w:val="both"/>
       </w:pPr>
+      <w:r>
+        <w:tab/>
+      </w:r>
+      <w:r>
+        <w:t xml:space="preserve">The Tracer was designed to get as much information as possible of a program during its execution. When executed, the program opens a console window and a file-search dialog that allows the user to easily look for the executable program they want to analyse. After choosing a file, the Tracer opens a second dialog window to look for the output file. This output file might have any </w:t>
+      </w:r>
+      <w:r>
+        <w:t>extension, but it will write the output logs as text. Once both files have been chosen the Tracer will start a</w:t>
+      </w:r>
+      <w:r>
+        <w:t>n</w:t>
+      </w:r>
+      <w:r>
+        <w:t xml:space="preserve"> ETW kernel session</w:t>
+      </w:r>
+      <w:r>
+        <w:t xml:space="preserve"> and, after a delay of 2 seconds, it will execute the file we chose to analyse. It will track the process created by the file and all </w:t>
+      </w:r>
+      <w:r>
+        <w:lastRenderedPageBreak/>
+        <w:t xml:space="preserve">its child process, showing in the console whenever a new process is created or terminated. It will dump all the information obtained on the output file. When all the process tracked have been terminated the console will output a message so the user knows that I can close the tracker program. The log files are written in real time, making it possible to close the tracer program mid-execution and still get a log of all the activity until that moment. This is especially useful when analysing ransomware and other malware that will encrypt or disrupt the log file </w:t>
+      </w:r>
+      <w:r>
+        <w:rPr>
+          <w:noProof/>
+        </w:rPr>
+        <mc:AlternateContent>
+          <mc:Choice Requires="wps">
+            <w:drawing>
+              <wp:anchor distT="0" distB="0" distL="114300" distR="114300" simplePos="0" relativeHeight="251670528" behindDoc="0" locked="0" layoutInCell="1" allowOverlap="1" wp14:anchorId="285B150E" wp14:editId="559D3A36">
+                <wp:simplePos x="0" y="0"/>
+                <wp:positionH relativeFrom="margin">
+                  <wp:align>center</wp:align>
+                </wp:positionH>
+                <wp:positionV relativeFrom="paragraph">
+                  <wp:posOffset>4704346</wp:posOffset>
+                </wp:positionV>
+                <wp:extent cx="4782820" cy="159385"/>
+                <wp:effectExtent l="0" t="0" r="0" b="0"/>
+                <wp:wrapTopAndBottom/>
+                <wp:docPr id="10" name="Text Box 10"/>
+                <wp:cNvGraphicFramePr/>
+                <a:graphic xmlns:a="http://schemas.openxmlformats.org/drawingml/2006/main">
+                  <a:graphicData uri="http://schemas.microsoft.com/office/word/2010/wordprocessingShape">
+                    <wps:wsp>
+                      <wps:cNvSpPr txBox="1"/>
+                      <wps:spPr>
+                        <a:xfrm>
+                          <a:off x="0" y="0"/>
+                          <a:ext cx="4782820" cy="159385"/>
+                        </a:xfrm>
+                        <a:prstGeom prst="rect">
+                          <a:avLst/>
+                        </a:prstGeom>
+                        <a:solidFill>
+                          <a:prstClr val="white"/>
+                        </a:solidFill>
+                        <a:ln>
+                          <a:noFill/>
+                        </a:ln>
+                      </wps:spPr>
+                      <wps:txbx>
+                        <w:txbxContent>
+                          <w:p>
+                            <w:pPr>
+                              <w:pStyle w:val="Caption"/>
+                              <w:jc w:val="center"/>
+                              <w:rPr>
+                                <w:sz w:val="24"/>
+                              </w:rPr>
+                            </w:pPr>
+                            <w:bookmarkStart w:id="32" w:name="_Toc18719917"/>
+                            <w:r>
+                              <w:t xml:space="preserve">Figure </w:t>
+                            </w:r>
+                            <w:r>
+                              <w:fldChar w:fldCharType="begin"/>
+                            </w:r>
+                            <w:r>
+                              <w:instrText xml:space="preserve"> SEQ Figure \* ARABIC </w:instrText>
+                            </w:r>
+                            <w:r>
+                              <w:fldChar w:fldCharType="separate"/>
+                            </w:r>
+                            <w:r>
+                              <w:rPr>
+                                <w:noProof/>
+                              </w:rPr>
+                              <w:t>4</w:t>
+                            </w:r>
+                            <w:r>
+                              <w:fldChar w:fldCharType="end"/>
+                            </w:r>
+                            <w:r>
+                              <w:t>. First dialog window of the tracer</w:t>
+                            </w:r>
+                            <w:bookmarkEnd w:id="32"/>
+                          </w:p>
+                        </w:txbxContent>
+                      </wps:txbx>
+                      <wps:bodyPr rot="0" spcFirstLastPara="0" vertOverflow="overflow" horzOverflow="overflow" vert="horz" wrap="square" lIns="0" tIns="0" rIns="0" bIns="0" numCol="1" spcCol="0" rtlCol="0" fromWordArt="0" anchor="t" anchorCtr="0" forceAA="0" compatLnSpc="1">
+                        <a:prstTxWarp prst="textNoShape">
+                          <a:avLst/>
+                        </a:prstTxWarp>
+                        <a:noAutofit/>
+                      </wps:bodyPr>
+                    </wps:wsp>
+                  </a:graphicData>
+                </a:graphic>
+                <wp14:sizeRelH relativeFrom="margin">
+                  <wp14:pctWidth>0</wp14:pctWidth>
+                </wp14:sizeRelH>
+                <wp14:sizeRelV relativeFrom="margin">
+                  <wp14:pctHeight>0</wp14:pctHeight>
+                </wp14:sizeRelV>
+              </wp:anchor>
+            </w:drawing>
+          </mc:Choice>
+          <mc:Fallback>
+            <w:pict>
+              <v:shape w14:anchorId="285B150E" id="Text Box 10" o:spid="_x0000_s1029" type="#_x0000_t202" style="position:absolute;left:0;text-align:left;margin-left:0;margin-top:370.4pt;width:376.6pt;height:12.55pt;z-index:251670528;visibility:visible;mso-wrap-style:square;mso-width-percent:0;mso-height-percent:0;mso-wrap-distance-left:9pt;mso-wrap-distance-top:0;mso-wrap-distance-right:9pt;mso-wrap-distance-bottom:0;mso-position-horizontal:center;mso-position-horizontal-relative:margin;mso-position-vertical:absolute;mso-position-vertical-relative:text;mso-width-percent:0;mso-height-percent:0;mso-width-relative:margin;mso-height-relative:margin;v-text-anchor:top" o:gfxdata="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" stroked="f">
+                <v:textbox inset="0,0,0,0">
+                  <w:txbxContent>
+                    <w:p>
+                      <w:pPr>
+                        <w:pStyle w:val="Caption"/>
+                        <w:jc w:val="center"/>
+                        <w:rPr>
+                          <w:sz w:val="24"/>
+                        </w:rPr>
+                      </w:pPr>
+                      <w:bookmarkStart w:id="33" w:name="_Toc18719917"/>
+                      <w:r>
+                        <w:t xml:space="preserve">Figure </w:t>
+                      </w:r>
+                      <w:r>
+                        <w:fldChar w:fldCharType="begin"/>
+                      </w:r>
+                      <w:r>
+                        <w:instrText xml:space="preserve"> SEQ Figure \* ARABIC </w:instrText>
+                      </w:r>
+                      <w:r>
+                        <w:fldChar w:fldCharType="separate"/>
+                      </w:r>
+                      <w:r>
+                        <w:rPr>
+                          <w:noProof/>
+                        </w:rPr>
+                        <w:t>4</w:t>
+                      </w:r>
+                      <w:r>
+                        <w:fldChar w:fldCharType="end"/>
+                      </w:r>
+                      <w:r>
+                        <w:t>. First dialog window of the tracer</w:t>
+                      </w:r>
+                      <w:bookmarkEnd w:id="33"/>
+                    </w:p>
+                  </w:txbxContent>
+                </v:textbox>
+                <w10:wrap type="topAndBottom" anchorx="margin"/>
+              </v:shape>
+            </w:pict>
+          </mc:Fallback>
+        </mc:AlternateContent>
+      </w:r>
+      <w:r>
+        <w:rPr>
+          <w:noProof/>
+        </w:rPr>
+        <w:drawing>
+          <wp:anchor distT="0" distB="0" distL="114300" distR="114300" simplePos="0" relativeHeight="251668480" behindDoc="0" locked="0" layoutInCell="1" allowOverlap="1" wp14:anchorId="23959864" wp14:editId="0B06E313">
+            <wp:simplePos x="0" y="0"/>
+            <wp:positionH relativeFrom="margin">
+              <wp:align>center</wp:align>
+            </wp:positionH>
+            <wp:positionV relativeFrom="paragraph">
+              <wp:posOffset>1423906</wp:posOffset>
+            </wp:positionV>
+            <wp:extent cx="5219065" cy="3435985"/>
+            <wp:effectExtent l="19050" t="19050" r="19685" b="12065"/>
+            <wp:wrapTopAndBottom/>
+            <wp:docPr id="9" name="Picture 9"/>
+            <wp:cNvGraphicFramePr>
+              <a:graphicFrameLocks xmlns:a="http://schemas.openxmlformats.org/drawingml/2006/main" noChangeAspect="1"/>
+            </wp:cNvGraphicFramePr>
+            <a:graphic xmlns:a="http://schemas.openxmlformats.org/drawingml/2006/main">
+              <a:graphicData uri="http://schemas.openxmlformats.org/drawingml/2006/picture">
+                <pic:pic xmlns:pic="http://schemas.openxmlformats.org/drawingml/2006/picture">
+                  <pic:nvPicPr>
+                    <pic:cNvPr id="0" name="Picture 13"/>
+                    <pic:cNvPicPr>
+                      <a:picLocks noChangeAspect="1" noChangeArrowheads="1"/>
+                    </pic:cNvPicPr>
+                  </pic:nvPicPr>
+                  <pic:blipFill rotWithShape="1">
+                    <a:blip r:embed="rId18">
+                      <a:extLst>
+                        <a:ext uri="{28A0092B-C50C-407E-A947-70E740481C1C}">
+                          <a14:useLocalDpi xmlns:a14="http://schemas.microsoft.com/office/drawing/2010/main" val="0"/>
+                        </a:ext>
+                      </a:extLst>
+                    </a:blip>
+                    <a:srcRect t="-1" b="-5635"/>
+                    <a:stretch/>
+                  </pic:blipFill>
+                  <pic:spPr bwMode="auto">
+                    <a:xfrm>
+                      <a:off x="0" y="0"/>
+                      <a:ext cx="5219065" cy="3435985"/>
+                    </a:xfrm>
+                    <a:prstGeom prst="rect">
+                      <a:avLst/>
+                    </a:prstGeom>
+                    <a:noFill/>
+                    <a:ln w="9525" cap="flat" cmpd="sng" algn="ctr">
+                      <a:solidFill>
+                        <a:sysClr val="windowText" lastClr="000000"/>
+                      </a:solidFill>
+                      <a:prstDash val="solid"/>
+                      <a:round/>
+                      <a:headEnd type="none" w="med" len="med"/>
+                      <a:tailEnd type="none" w="med" len="med"/>
+                      <a:extLst>
+                        <a:ext uri="{C807C97D-BFC1-408E-A445-0C87EB9F89A2}">
+                          <ask:lineSketchStyleProps xmlns:ask="http://schemas.microsoft.com/office/drawing/2018/sketchyshapes" sd="0">
+                            <a:custGeom>
+                              <a:avLst/>
+                              <a:gdLst/>
+                              <a:ahLst/>
+                              <a:cxnLst/>
+                              <a:rect l="0" t="0" r="0" b="0"/>
+                              <a:pathLst/>
+                            </a:custGeom>
+                            <ask:type/>
+                          </ask:lineSketchStyleProps>
+                        </a:ext>
+                      </a:extLst>
+                    </a:ln>
+                    <a:extLst>
+                      <a:ext uri="{53640926-AAD7-44D8-BBD7-CCE9431645EC}">
+                        <a14:shadowObscured xmlns:a14="http://schemas.microsoft.com/office/drawing/2010/main"/>
+                      </a:ext>
+                    </a:extLst>
+                  </pic:spPr>
+                </pic:pic>
+              </a:graphicData>
+            </a:graphic>
+            <wp14:sizeRelH relativeFrom="margin">
+              <wp14:pctWidth>0</wp14:pctWidth>
+            </wp14:sizeRelH>
+            <wp14:sizeRelV relativeFrom="margin">
+              <wp14:pctHeight>0</wp14:pctHeight>
+            </wp14:sizeRelV>
+          </wp:anchor>
+        </w:drawing>
+      </w:r>
+      <w:r>
+        <w:t>during its execution since we can extract a copy of the log file before it is corrupted.</w:t>
+      </w:r>
+    </w:p>
+    <w:p>
+      <w:pPr>
+        <w:pStyle w:val="Heading3"/>
+      </w:pPr>
+      <w:bookmarkStart w:id="34" w:name="_Toc18719898"/>
+      <w:r>
+        <w:t>Implementation</w:t>
+      </w:r>
+      <w:bookmarkEnd w:id="34"/>
+    </w:p>
+    <w:p>
+      <w:pPr>
+        <w:jc w:val="both"/>
+      </w:pPr>
+      <w:r>
+        <w:tab/>
+        <w:t xml:space="preserve">To implement the Tracer, we used C# as our language and Visual </w:t>
+      </w:r>
+      <w:r>
+        <w:t>S</w:t>
+      </w:r>
+      <w:r>
+        <w:t xml:space="preserve">tudio as our IDE. To start </w:t>
+      </w:r>
+      <w:r>
+        <w:t xml:space="preserve">we created a new C# console program project on Visual Studio and then, using the NuGet package manager, we installed the packages </w:t>
+      </w:r>
+      <w:r>
+        <w:rPr>
+          <w:i/>
+          <w:iCs/>
+        </w:rPr>
+        <w:t>Microsoft.Diagnostics.Tracing.TraceEvent</w:t>
+      </w:r>
+      <w:r>
+        <w:t xml:space="preserve"> and </w:t>
+      </w:r>
+      <w:r>
+        <w:rPr>
+          <w:i/>
+          <w:iCs/>
+        </w:rPr>
+        <w:t>Newtonsoft.Json</w:t>
+      </w:r>
+      <w:r>
+        <w:t>. The first one was necessary because it includes the ETW library we wanted to use and the second one helped us to output the logs on JSON format.</w:t>
+      </w:r>
+    </w:p>
+    <w:p>
+      <w:pPr>
+        <w:jc w:val="both"/>
+      </w:pPr>
+      <w:r>
+        <w:tab/>
+        <w:t xml:space="preserve">The main (and only) file of this program is EventTracer.cs can be found in our GitHub page </w:t>
+      </w:r>
+      <w:sdt>
+        <w:sdtPr>
+          <w:id w:val="-555170098"/>
+          <w:citation/>
+        </w:sdtPr>
+        <w:sdtContent>
+          <w:r>
+            <w:fldChar w:fldCharType="begin"/>
+          </w:r>
+          <w:r>
+            <w:rPr>
+              <w:lang w:val="en-US"/>
+            </w:rPr>
+            <w:instrText xml:space="preserve"> CITATION Áng19 \l 1033 </w:instrText>
+          </w:r>
+          <w:r>
+            <w:fldChar w:fldCharType="separate"/>
+          </w:r>
+          <w:r>
+            <w:rPr>
+              <w:noProof/>
+              <w:lang w:val="en-US"/>
+            </w:rPr>
+            <w:t>[28]</w:t>
+          </w:r>
+          <w:r>
+            <w:fldChar w:fldCharType="end"/>
+          </w:r>
+        </w:sdtContent>
+      </w:sdt>
+      <w:r>
+        <w:t xml:space="preserve"> under at EventTracer/EventTracer.cs. We used only one namespace </w:t>
+      </w:r>
+      <w:r>
+        <w:rPr>
+          <w:i/>
+          <w:iCs/>
+        </w:rPr>
+        <w:t>EventTracer</w:t>
+      </w:r>
+      <w:r>
+        <w:t xml:space="preserve"> and one class </w:t>
+      </w:r>
+      <w:r>
+        <w:rPr>
+          <w:i/>
+          <w:iCs/>
+        </w:rPr>
+        <w:t>Tracingfromfile</w:t>
+      </w:r>
+      <w:r>
+        <w:t xml:space="preserve"> for the whole Tracer program. This was to keep the code as simple as possible since the Tracer program itself is very simple to follow and understand. The </w:t>
+      </w:r>
+      <w:r>
+        <w:t xml:space="preserve">Tracingfromfile </w:t>
+      </w:r>
+      <w:r>
+        <w:t>class</w:t>
+      </w:r>
+      <w:r>
+        <w:t xml:space="preserve"> </w:t>
+      </w:r>
+      <w:r>
+        <w:t xml:space="preserve">has </w:t>
+      </w:r>
+      <w:r>
+        <w:t>six</w:t>
+      </w:r>
+      <w:r>
+        <w:t xml:space="preserve"> static variables:</w:t>
+      </w:r>
+    </w:p>
+    <w:p>
+      <w:pPr>
+        <w:pStyle w:val="ListParagraph"/>
+        <w:numPr>
+          <w:ilvl w:val="0"/>
+          <w:numId w:val="5"/>
+        </w:numPr>
+        <w:jc w:val="both"/>
+      </w:pPr>
+      <w:r>
+        <w:rPr>
+          <w:b/>
+          <w:bCs/>
+          <w:i/>
+          <w:iCs/>
+        </w:rPr>
+        <w:t>tracking</w:t>
+      </w:r>
+      <w:r>
+        <w:t>: A list with the PIDs of the process we are interested in tracking. Initially only contains the process created by the executable and then its children (if any) are added as they are created</w:t>
+      </w:r>
+      <w:r>
+        <w:t>. PIDs are also deleted from the list as the process are terminated.</w:t>
+      </w:r>
+    </w:p>
+    <w:p>
+      <w:pPr>
+        <w:pStyle w:val="ListParagraph"/>
+        <w:numPr>
+          <w:ilvl w:val="0"/>
+          <w:numId w:val="5"/>
+        </w:numPr>
+        <w:jc w:val="both"/>
+      </w:pPr>
+      <w:r>
+        <w:rPr>
+          <w:b/>
+          <w:bCs/>
+          <w:i/>
+          <w:iCs/>
+        </w:rPr>
+        <w:t>KernelSession</w:t>
+      </w:r>
+      <w:r>
+        <w:t>:</w:t>
+      </w:r>
+      <w:r>
+        <w:rPr>
+          <w:b/>
+          <w:bCs/>
+        </w:rPr>
+        <w:t xml:space="preserve"> </w:t>
+      </w:r>
+      <w:r>
+        <w:t>A variable required to hold the ETW session.</w:t>
+      </w:r>
+    </w:p>
+    <w:p>
+      <w:pPr>
+        <w:pStyle w:val="ListParagraph"/>
+        <w:numPr>
+          <w:ilvl w:val="0"/>
+          <w:numId w:val="5"/>
+        </w:numPr>
+        <w:jc w:val="both"/>
+      </w:pPr>
+      <w:r>
+        <w:rPr>
+          <w:b/>
+          <w:bCs/>
+          <w:i/>
+          <w:iCs/>
+        </w:rPr>
+        <w:t>baseProcess</w:t>
+      </w:r>
+      <w:r>
+        <w:t>:</w:t>
+      </w:r>
+      <w:r>
+        <w:t xml:space="preserve"> This </w:t>
+      </w:r>
+      <w:r>
+        <w:t>variable of the Process class is used to execute the file to analyse.</w:t>
+      </w:r>
+    </w:p>
+    <w:p>
+      <w:pPr>
+        <w:pStyle w:val="ListParagraph"/>
+        <w:numPr>
+          <w:ilvl w:val="0"/>
+          <w:numId w:val="5"/>
+        </w:numPr>
+        <w:jc w:val="both"/>
+      </w:pPr>
+      <w:r>
+        <w:rPr>
+          <w:b/>
+          <w:bCs/>
+          <w:i/>
+          <w:iCs/>
+        </w:rPr>
+        <w:lastRenderedPageBreak/>
+        <w:t>dumpfile</w:t>
+      </w:r>
+      <w:r>
+        <w:rPr>
+          <w:b/>
+          <w:bCs/>
+        </w:rPr>
+        <w:t xml:space="preserve">: </w:t>
+      </w:r>
+      <w:r>
+        <w:t>Path to the output file.</w:t>
+      </w:r>
+    </w:p>
+    <w:p>
+      <w:pPr>
+        <w:pStyle w:val="ListParagraph"/>
+        <w:numPr>
+          <w:ilvl w:val="0"/>
+          <w:numId w:val="5"/>
+        </w:numPr>
+        <w:jc w:val="both"/>
+      </w:pPr>
+      <w:r>
+        <w:rPr>
+          <w:b/>
+          <w:bCs/>
+          <w:i/>
+          <w:iCs/>
+        </w:rPr>
+        <w:t>d</w:t>
+      </w:r>
+      <w:r>
+        <w:rPr>
+          <w:b/>
+          <w:bCs/>
+        </w:rPr>
+        <w:t xml:space="preserve">: </w:t>
+      </w:r>
+      <w:r>
+        <w:t>XmlDoucment variable used as a middle step to generate the JSON output. Rather than creating a new variable every time we chose to have a single variable updated every time we need it.</w:t>
+      </w:r>
+    </w:p>
+    <w:p>
+      <w:pPr>
+        <w:pStyle w:val="ListParagraph"/>
+        <w:numPr>
+          <w:ilvl w:val="0"/>
+          <w:numId w:val="5"/>
+        </w:numPr>
+        <w:jc w:val="both"/>
+      </w:pPr>
+      <w:r>
+        <w:rPr>
+          <w:b/>
+          <w:bCs/>
+          <w:i/>
+          <w:iCs/>
+        </w:rPr>
+        <w:t>finder</w:t>
+      </w:r>
+      <w:r>
+        <w:rPr>
+          <w:b/>
+          <w:bCs/>
+        </w:rPr>
+        <w:t xml:space="preserve">: </w:t>
+      </w:r>
+      <w:r>
+        <w:t>Necessary to open the dialog to find the files.</w:t>
+      </w:r>
+    </w:p>
+    <w:p>
+      <w:pPr>
+        <w:ind w:firstLine="720"/>
+        <w:jc w:val="both"/>
+      </w:pPr>
+      <w:r>
+        <w:t>All of these are static class variables because they need to be accessed by different threads and the information must be shared between all of them.</w:t>
+      </w:r>
+    </w:p>
+    <w:p>
+      <w:pPr>
+        <w:ind w:firstLine="720"/>
+        <w:jc w:val="both"/>
+      </w:pPr>
+      <w:r>
+        <w:t>The main function starts by checking if the Tracer is being executed with admin privileges because it needs them to successfully create a kernel event tracing session. If it does not have them, a message will show in the console terminal and the program will close after the user presses any key. If it does have them</w:t>
+      </w:r>
+      <w:r>
+        <w:t xml:space="preserve">, then it will create and execute a new thread. This first thread opens an </w:t>
+      </w:r>
+      <w:r>
+        <w:rPr>
+          <w:i/>
+          <w:iCs/>
+        </w:rPr>
+        <w:t>OpenFileDialog</w:t>
+      </w:r>
+      <w:r>
+        <w:t xml:space="preserve"> with the </w:t>
+      </w:r>
+      <w:r>
+        <w:rPr>
+          <w:i/>
+          <w:iCs/>
+        </w:rPr>
+        <w:t>finder</w:t>
+      </w:r>
+      <w:r>
+        <w:t xml:space="preserve"> variable and ask the user for the file to analyse. The file chosen by the user is stored in a new variable </w:t>
+      </w:r>
+      <w:r>
+        <w:rPr>
+          <w:i/>
+          <w:iCs/>
+        </w:rPr>
+        <w:t>filePath</w:t>
+      </w:r>
+      <w:r>
+        <w:t xml:space="preserve"> and checked to see if is exists. This double check is left from when the program required the user to manually input the file path and was left in as an extra security measure. It then writes the file path on console to show it to the user and opens a second dialog, using again </w:t>
+      </w:r>
+      <w:r>
+        <w:rPr>
+          <w:i/>
+          <w:iCs/>
+        </w:rPr>
+        <w:t>finder</w:t>
+      </w:r>
+      <w:r>
+        <w:t xml:space="preserve">. This time the file chosen is stored in </w:t>
+      </w:r>
+      <w:r>
+        <w:rPr>
+          <w:i/>
+          <w:iCs/>
+        </w:rPr>
+        <w:t>dumpfile</w:t>
+      </w:r>
+      <w:r>
+        <w:t>. The output file chosen is checked</w:t>
+      </w:r>
+      <w:r>
+        <w:t xml:space="preserve"> in case it is the same as the input file, which is something that can occur if the second window is closed right after it opens because, since we are using the same variable, when the second dialog opens it will default to the input file the user chose. If everything goes well the Tracer will clean the output file. Finally, this thread will create a new </w:t>
+      </w:r>
+      <w:r>
+        <w:rPr>
+          <w:i/>
+          <w:iCs/>
+        </w:rPr>
+        <w:t>Tracingfromfile</w:t>
+      </w:r>
+      <w:r>
+        <w:t xml:space="preserve"> object using </w:t>
+      </w:r>
+      <w:r>
+        <w:rPr>
+          <w:i/>
+          <w:iCs/>
+        </w:rPr>
+        <w:t>filePath</w:t>
+      </w:r>
+      <w:r>
+        <w:t xml:space="preserve"> as a parameter and execute its </w:t>
+      </w:r>
+      <w:r>
+        <w:rPr>
+          <w:i/>
+          <w:iCs/>
+        </w:rPr>
+        <w:t>begin</w:t>
+      </w:r>
+      <w:r>
+        <w:t xml:space="preserve"> </w:t>
+      </w:r>
+      <w:r>
+        <w:t>function</w:t>
+      </w:r>
+      <w:r>
+        <w:t>.</w:t>
+      </w:r>
+    </w:p>
+    <w:p>
+      <w:pPr>
+        <w:ind w:firstLine="720"/>
+        <w:jc w:val="both"/>
+      </w:pPr>
+      <w:r>
+        <w:t xml:space="preserve">The initialization </w:t>
+      </w:r>
+      <w:r>
+        <w:t xml:space="preserve">function </w:t>
+      </w:r>
+      <w:r>
+        <w:t xml:space="preserve">for the class </w:t>
+      </w:r>
+      <w:r>
+        <w:rPr>
+          <w:i/>
+          <w:iCs/>
+        </w:rPr>
+        <w:t>Tracingfromfile</w:t>
+      </w:r>
+      <w:r>
+        <w:t xml:space="preserve"> takes a file path to the file the user wants to analyse as only parameter. It begins by initializing </w:t>
+      </w:r>
+      <w:r>
+        <w:rPr>
+          <w:i/>
+          <w:iCs/>
+        </w:rPr>
+        <w:t>tracking</w:t>
+      </w:r>
+      <w:r>
+        <w:t xml:space="preserve">, </w:t>
+      </w:r>
+      <w:r>
+        <w:rPr>
+          <w:i/>
+          <w:iCs/>
+        </w:rPr>
+        <w:t>d</w:t>
+      </w:r>
+      <w:r>
+        <w:t xml:space="preserve">, and </w:t>
+      </w:r>
+      <w:r>
+        <w:rPr>
+          <w:i/>
+          <w:iCs/>
+        </w:rPr>
+        <w:t xml:space="preserve">KernelSession </w:t>
+      </w:r>
+      <w:r>
+        <w:t xml:space="preserve">and afterwards it subscribes the </w:t>
+      </w:r>
+      <w:r>
+        <w:t xml:space="preserve">ETW session to all event providers. Each event requires a handler and a type of event with a handler not assigned will do effectively nothing. This is way we chose to subscribe the session to all the events and then add handlers to the ones we are interested in processing. </w:t>
+      </w:r>
+      <w:r>
+        <w:t xml:space="preserve">After a lot of experimentation through trial and error we ended up with the events we thought will give the most amount of useful information. There are some events we wanted to include, mainly main memory access and modification, but were unable to due to the sheer number of events produced each second. In some of our tests, after running the Tracer for 10 minutes we ended up with almost 4 gigabytes of data that was only generated during the first 5 milliseconds of execution. To make the Tracer work in a reasonable time frame we had to cut out some of those events.  All the events we use are handled by the same function </w:t>
+      </w:r>
+      <w:r>
+        <w:rPr>
+          <w:i/>
+          <w:iCs/>
+        </w:rPr>
+        <w:t>general</w:t>
+      </w:r>
+      <w:r>
+        <w:t xml:space="preserve"> apart from the </w:t>
+      </w:r>
+      <w:r>
+        <w:rPr>
+          <w:i/>
+          <w:iCs/>
+        </w:rPr>
+        <w:t xml:space="preserve">ProcessStart </w:t>
+      </w:r>
+      <w:r>
+        <w:t xml:space="preserve">and </w:t>
+      </w:r>
+      <w:r>
+        <w:rPr>
+          <w:i/>
+          <w:iCs/>
+        </w:rPr>
+        <w:t>ProcessStop</w:t>
+      </w:r>
+      <w:r>
+        <w:t xml:space="preserve"> events. We will discuss those functions later in this chapter. The initialization </w:t>
+      </w:r>
+      <w:r>
+        <w:t>function</w:t>
+      </w:r>
+      <w:r>
+        <w:t xml:space="preserve"> continues by </w:t>
+      </w:r>
+      <w:r>
+        <w:t xml:space="preserve">setting up </w:t>
+      </w:r>
+      <w:r>
+        <w:rPr>
+          <w:i/>
+          <w:iCs/>
+        </w:rPr>
+        <w:t>baseProcess</w:t>
+      </w:r>
+      <w:r>
+        <w:t xml:space="preserve"> to execute the file we gave to it as a parameter.</w:t>
+      </w:r>
+    </w:p>
+    <w:p>
+      <w:pPr>
+        <w:ind w:firstLine="720"/>
+        <w:jc w:val="both"/>
+      </w:pPr>
+      <w:r>
+        <w:t xml:space="preserve">The </w:t>
+      </w:r>
+      <w:r>
+        <w:rPr>
+          <w:i/>
+          <w:iCs/>
+        </w:rPr>
+        <w:t>begin</w:t>
+      </w:r>
+      <w:r>
+        <w:t xml:space="preserve"> function is executed after the initialization of the class instance by </w:t>
+      </w:r>
+      <w:r>
+        <w:rPr>
+          <w:i/>
+          <w:iCs/>
+        </w:rPr>
+        <w:t>main</w:t>
+      </w:r>
+      <w:r>
+        <w:t xml:space="preserve">. It starts by creating a new thread object which will simply wait for 2 seconds, start the input program and add the process ID generated by it to </w:t>
+      </w:r>
+      <w:r>
+        <w:rPr>
+          <w:i/>
+          <w:iCs/>
+        </w:rPr>
+        <w:t>tracking</w:t>
+      </w:r>
+      <w:r>
+        <w:t>. Afterwards it starts the thread and starts the ETW session. This way we make sure the session is running when we execute the file.</w:t>
+      </w:r>
+    </w:p>
+    <w:p>
+      <w:pPr>
+        <w:ind w:firstLine="720"/>
+        <w:jc w:val="both"/>
+      </w:pPr>
+      <w:r>
+        <w:lastRenderedPageBreak/>
+        <w:t xml:space="preserve">The </w:t>
+      </w:r>
+      <w:r>
+        <w:rPr>
+          <w:i/>
+          <w:iCs/>
+        </w:rPr>
+        <w:t>general</w:t>
+      </w:r>
+      <w:r>
+        <w:t xml:space="preserve"> function is the function we use to handle all the events. It receives the data of the even as an input and check if the process ID of the event is one of the process we are tracking, ignoring it if it is not the case. All the </w:t>
+      </w:r>
+      <w:r>
+        <w:rPr>
+          <w:i/>
+          <w:iCs/>
+        </w:rPr>
+        <w:t>TraceEvent</w:t>
+      </w:r>
+      <w:r>
+        <w:t xml:space="preserve"> instances have a function </w:t>
+      </w:r>
+      <w:r>
+        <w:rPr>
+          <w:i/>
+          <w:iCs/>
+        </w:rPr>
+        <w:t>Dump</w:t>
+      </w:r>
+      <w:r>
+        <w:rPr>
+          <w:i/>
+          <w:iCs/>
+          <w:u w:val="single"/>
+        </w:rPr>
+        <w:t xml:space="preserve"> </w:t>
+      </w:r>
+      <w:r>
+        <w:t xml:space="preserve">which outputs all the data of the even in XML format. We use this function to load the information in </w:t>
+      </w:r>
+      <w:r>
+        <w:rPr>
+          <w:i/>
+          <w:iCs/>
+        </w:rPr>
+        <w:t>d</w:t>
+      </w:r>
+      <w:r>
+        <w:t xml:space="preserve"> and then using the conversion method provided by the </w:t>
+      </w:r>
+      <w:r>
+        <w:rPr>
+          <w:i/>
+          <w:iCs/>
+        </w:rPr>
+        <w:t>Newtonsoft.Json</w:t>
+      </w:r>
+      <w:r>
+        <w:rPr>
+          <w:i/>
+          <w:iCs/>
+        </w:rPr>
+        <w:t xml:space="preserve"> </w:t>
+      </w:r>
+      <w:r>
+        <w:t>library we append it to the output file.</w:t>
+      </w:r>
+    </w:p>
+    <w:p>
+      <w:pPr>
+        <w:ind w:firstLine="720"/>
+        <w:jc w:val="both"/>
+      </w:pPr>
+      <w:r>
+        <w:t xml:space="preserve">Both </w:t>
+      </w:r>
+      <w:r>
+        <w:rPr>
+          <w:i/>
+          <w:iCs/>
+        </w:rPr>
+        <w:t>processStarted</w:t>
+      </w:r>
+      <w:r>
+        <w:t xml:space="preserve"> and </w:t>
+      </w:r>
+      <w:r>
+        <w:rPr>
+          <w:i/>
+          <w:iCs/>
+        </w:rPr>
+        <w:t>processStopped</w:t>
+      </w:r>
+      <w:r>
+        <w:t xml:space="preserve"> functions handle the events of their same name. They have a functionality similar to </w:t>
+      </w:r>
+      <w:r>
+        <w:rPr>
+          <w:i/>
+          <w:iCs/>
+        </w:rPr>
+        <w:t>general</w:t>
+      </w:r>
+      <w:r>
+        <w:t xml:space="preserve"> with some variations. </w:t>
+      </w:r>
+      <w:r>
+        <w:rPr>
+          <w:i/>
+          <w:iCs/>
+        </w:rPr>
+        <w:t>ProcessStarted</w:t>
+      </w:r>
+      <w:r>
+        <w:t xml:space="preserve"> checks every new process that starts and if the parent process ID is equal to one of the process ID we are tracking then the PID of the new process is added to the </w:t>
+      </w:r>
+      <w:r>
+        <w:rPr>
+          <w:i/>
+          <w:iCs/>
+        </w:rPr>
+        <w:t>tracking</w:t>
+      </w:r>
+      <w:r>
+        <w:t xml:space="preserve"> list and a log is produced. Whenever a process we are tracking is terminated, </w:t>
+      </w:r>
+      <w:r>
+        <w:rPr>
+          <w:i/>
+          <w:iCs/>
+        </w:rPr>
+        <w:t>processStopped</w:t>
+      </w:r>
+      <w:r>
+        <w:t xml:space="preserve"> logs the event and then removes the PID form </w:t>
+      </w:r>
+      <w:r>
+        <w:rPr>
+          <w:i/>
+          <w:iCs/>
+        </w:rPr>
+        <w:t>tracking</w:t>
+      </w:r>
+      <w:r>
+        <w:t>. After removing the last PID from the list, it outputs a message to the user through the console.</w:t>
+      </w:r>
+    </w:p>
+    <w:p>
+      <w:pPr>
+        <w:pStyle w:val="Heading3"/>
+      </w:pPr>
+      <w:bookmarkStart w:id="35" w:name="_Toc18719899"/>
+      <w:r>
+        <w:t>Generating the dataset</w:t>
+      </w:r>
+      <w:bookmarkEnd w:id="35"/>
+    </w:p>
+    <w:p>
+      <w:pPr>
+        <w:jc w:val="both"/>
+      </w:pPr>
+      <w:r>
+        <w:rPr>
+          <w:noProof/>
+        </w:rPr>
+        <w:drawing>
+          <wp:anchor distT="0" distB="0" distL="114300" distR="114300" simplePos="0" relativeHeight="251671552" behindDoc="0" locked="0" layoutInCell="1" allowOverlap="1" wp14:anchorId="4447ED0D" wp14:editId="030A10C1">
+            <wp:simplePos x="0" y="0"/>
+            <wp:positionH relativeFrom="margin">
+              <wp:align>center</wp:align>
+            </wp:positionH>
+            <wp:positionV relativeFrom="paragraph">
+              <wp:posOffset>1457650</wp:posOffset>
+            </wp:positionV>
+            <wp:extent cx="3413125" cy="3042920"/>
+            <wp:effectExtent l="19050" t="19050" r="15875" b="24130"/>
+            <wp:wrapTopAndBottom/>
+            <wp:docPr id="13" name="Picture 13"/>
+            <wp:cNvGraphicFramePr>
+              <a:graphicFrameLocks xmlns:a="http://schemas.openxmlformats.org/drawingml/2006/main" noChangeAspect="1"/>
+            </wp:cNvGraphicFramePr>
+            <a:graphic xmlns:a="http://schemas.openxmlformats.org/drawingml/2006/main">
+              <a:graphicData uri="http://schemas.openxmlformats.org/drawingml/2006/picture">
+                <pic:pic xmlns:pic="http://schemas.openxmlformats.org/drawingml/2006/picture">
+                  <pic:nvPicPr>
+                    <pic:cNvPr id="0" name="Picture 15"/>
+                    <pic:cNvPicPr>
+                      <a:picLocks noChangeAspect="1" noChangeArrowheads="1"/>
+                    </pic:cNvPicPr>
+                  </pic:nvPicPr>
+                  <pic:blipFill rotWithShape="1">
+                    <a:blip r:embed="rId19">
+                      <a:extLst>
+                        <a:ext uri="{28A0092B-C50C-407E-A947-70E740481C1C}">
+                          <a14:useLocalDpi xmlns:a14="http://schemas.microsoft.com/office/drawing/2010/main" val="0"/>
+                        </a:ext>
+                      </a:extLst>
+                    </a:blip>
+                    <a:srcRect b="-6002"/>
+                    <a:stretch/>
+                  </pic:blipFill>
+                  <pic:spPr bwMode="auto">
+                    <a:xfrm>
+                      <a:off x="0" y="0"/>
+                      <a:ext cx="3413125" cy="3043127"/>
+                    </a:xfrm>
+                    <a:prstGeom prst="rect">
+                      <a:avLst/>
+                    </a:prstGeom>
+                    <a:noFill/>
+                    <a:ln w="9525" cap="flat" cmpd="sng" algn="ctr">
+                      <a:solidFill>
+                        <a:sysClr val="windowText" lastClr="000000"/>
+                      </a:solidFill>
+                      <a:prstDash val="solid"/>
+                      <a:round/>
+                      <a:headEnd type="none" w="med" len="med"/>
+                      <a:tailEnd type="none" w="med" len="med"/>
+                      <a:extLst>
+                        <a:ext uri="{C807C97D-BFC1-408E-A445-0C87EB9F89A2}">
+                          <ask:lineSketchStyleProps xmlns:ask="http://schemas.microsoft.com/office/drawing/2018/sketchyshapes" sd="0">
+                            <a:custGeom>
+                              <a:avLst/>
+                              <a:gdLst/>
+                              <a:ahLst/>
+                              <a:cxnLst/>
+                              <a:rect l="0" t="0" r="0" b="0"/>
+                              <a:pathLst/>
+                            </a:custGeom>
+                            <ask:type/>
+                          </ask:lineSketchStyleProps>
+                        </a:ext>
+                      </a:extLst>
+                    </a:ln>
+                    <a:extLst>
+                      <a:ext uri="{53640926-AAD7-44D8-BBD7-CCE9431645EC}">
+                        <a14:shadowObscured xmlns:a14="http://schemas.microsoft.com/office/drawing/2010/main"/>
+                      </a:ext>
+                    </a:extLst>
+                  </pic:spPr>
+                </pic:pic>
+              </a:graphicData>
+            </a:graphic>
+            <wp14:sizeRelV relativeFrom="margin">
+              <wp14:pctHeight>0</wp14:pctHeight>
+            </wp14:sizeRelV>
+          </wp:anchor>
+        </w:drawing>
+      </w:r>
+      <w:r>
+        <w:rPr>
+          <w:noProof/>
+        </w:rPr>
+        <mc:AlternateContent>
+          <mc:Choice Requires="wps">
+            <w:drawing>
+              <wp:anchor distT="0" distB="0" distL="114300" distR="114300" simplePos="0" relativeHeight="251673600" behindDoc="0" locked="0" layoutInCell="1" allowOverlap="1" wp14:anchorId="0138DBC2" wp14:editId="50AB786E">
+                <wp:simplePos x="0" y="0"/>
+                <wp:positionH relativeFrom="margin">
+                  <wp:align>center</wp:align>
+                </wp:positionH>
+                <wp:positionV relativeFrom="paragraph">
+                  <wp:posOffset>4350414</wp:posOffset>
+                </wp:positionV>
+                <wp:extent cx="2615565" cy="127000"/>
+                <wp:effectExtent l="0" t="0" r="0" b="6350"/>
+                <wp:wrapTopAndBottom/>
+                <wp:docPr id="14" name="Text Box 14"/>
+                <wp:cNvGraphicFramePr/>
+                <a:graphic xmlns:a="http://schemas.openxmlformats.org/drawingml/2006/main">
+                  <a:graphicData uri="http://schemas.microsoft.com/office/word/2010/wordprocessingShape">
+                    <wps:wsp>
+                      <wps:cNvSpPr txBox="1"/>
+                      <wps:spPr>
+                        <a:xfrm>
+                          <a:off x="0" y="0"/>
+                          <a:ext cx="2615565" cy="127000"/>
+                        </a:xfrm>
+                        <a:prstGeom prst="rect">
+                          <a:avLst/>
+                        </a:prstGeom>
+                        <a:solidFill>
+                          <a:prstClr val="white"/>
+                        </a:solidFill>
+                        <a:ln>
+                          <a:noFill/>
+                        </a:ln>
+                      </wps:spPr>
+                      <wps:txbx>
+                        <w:txbxContent>
+                          <w:p>
+                            <w:pPr>
+                              <w:pStyle w:val="Caption"/>
+                              <w:jc w:val="center"/>
+                              <w:rPr>
+                                <w:noProof/>
+                                <w:sz w:val="24"/>
+                              </w:rPr>
+                            </w:pPr>
+                            <w:bookmarkStart w:id="36" w:name="_Toc18719918"/>
+                            <w:r>
+                              <w:t xml:space="preserve">Figure </w:t>
+                            </w:r>
+                            <w:r>
+                              <w:fldChar w:fldCharType="begin"/>
+                            </w:r>
+                            <w:r>
+                              <w:instrText xml:space="preserve"> SEQ Figure \* ARABIC </w:instrText>
+                            </w:r>
+                            <w:r>
+                              <w:fldChar w:fldCharType="separate"/>
+                            </w:r>
+                            <w:r>
+                              <w:rPr>
+                                <w:noProof/>
+                              </w:rPr>
+                              <w:t>5</w:t>
+                            </w:r>
+                            <w:r>
+                              <w:fldChar w:fldCharType="end"/>
+                            </w:r>
+                            <w:r>
+                              <w:t>. Specs of the base virtual machine</w:t>
+                            </w:r>
+                            <w:bookmarkEnd w:id="36"/>
+                          </w:p>
+                        </w:txbxContent>
+                      </wps:txbx>
+                      <wps:bodyPr rot="0" spcFirstLastPara="0" vertOverflow="overflow" horzOverflow="overflow" vert="horz" wrap="square" lIns="0" tIns="0" rIns="0" bIns="0" numCol="1" spcCol="0" rtlCol="0" fromWordArt="0" anchor="t" anchorCtr="0" forceAA="0" compatLnSpc="1">
+                        <a:prstTxWarp prst="textNoShape">
+                          <a:avLst/>
+                        </a:prstTxWarp>
+                        <a:noAutofit/>
+                      </wps:bodyPr>
+                    </wps:wsp>
+                  </a:graphicData>
+                </a:graphic>
+                <wp14:sizeRelH relativeFrom="margin">
+                  <wp14:pctWidth>0</wp14:pctWidth>
+                </wp14:sizeRelH>
+                <wp14:sizeRelV relativeFrom="margin">
+                  <wp14:pctHeight>0</wp14:pctHeight>
+                </wp14:sizeRelV>
+              </wp:anchor>
+            </w:drawing>
+          </mc:Choice>
+          <mc:Fallback>
+            <w:pict>
+              <v:shape w14:anchorId="0138DBC2" id="Text Box 14" o:spid="_x0000_s1030" type="#_x0000_t202" style="position:absolute;left:0;text-align:left;margin-left:0;margin-top:342.55pt;width:205.95pt;height:10pt;z-index:251673600;visibility:visible;mso-wrap-style:square;mso-width-percent:0;mso-height-percent:0;mso-wrap-distance-left:9pt;mso-wrap-distance-top:0;mso-wrap-distance-right:9pt;mso-wrap-distance-bottom:0;mso-position-horizontal:center;mso-position-horizontal-relative:margin;mso-position-vertical:absolute;mso-position-vertical-relative:text;mso-width-percent:0;mso-height-percent:0;mso-width-relative:margin;mso-height-relative:margin;v-text-anchor:top" o:gfxdata="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" stroked="f">
+                <v:textbox inset="0,0,0,0">
+                  <w:txbxContent>
+                    <w:p>
+                      <w:pPr>
+                        <w:pStyle w:val="Caption"/>
+                        <w:jc w:val="center"/>
+                        <w:rPr>
+                          <w:noProof/>
+                          <w:sz w:val="24"/>
+                        </w:rPr>
+                      </w:pPr>
+                      <w:bookmarkStart w:id="37" w:name="_Toc18719918"/>
+                      <w:r>
+                        <w:t xml:space="preserve">Figure </w:t>
+                      </w:r>
+                      <w:r>
+                        <w:fldChar w:fldCharType="begin"/>
+                      </w:r>
+                      <w:r>
+                        <w:instrText xml:space="preserve"> SEQ Figure \* ARABIC </w:instrText>
+                      </w:r>
+                      <w:r>
+                        <w:fldChar w:fldCharType="separate"/>
+                      </w:r>
+                      <w:r>
+                        <w:rPr>
+                          <w:noProof/>
+                        </w:rPr>
+                        <w:t>5</w:t>
+                      </w:r>
+                      <w:r>
+                        <w:fldChar w:fldCharType="end"/>
+                      </w:r>
+                      <w:r>
+                        <w:t>. Specs of the base virtual machine</w:t>
+                      </w:r>
+                      <w:bookmarkEnd w:id="37"/>
+                    </w:p>
+                  </w:txbxContent>
+                </v:textbox>
+                <w10:wrap type="topAndBottom" anchorx="margin"/>
+              </v:shape>
+            </w:pict>
+          </mc:Fallback>
+        </mc:AlternateContent>
+      </w:r>
+      <w:r>
+        <w:tab/>
+      </w:r>
+      <w:r>
+        <w:t>The Tracer can be used to run and log normal executable files without any complications. However, tracing malware is more complicate since it requires to take security measures to avoid the malware from damaging our systems. At the same time, we want the malware to be executed freely so we can log all its activities. To both avoid being affected by it and at the same time allow it to run rampant in a system we decided to use virtual machines. Using VirtualBox we created a base virtual machine</w:t>
+      </w:r>
+      <w:r>
+        <w:t xml:space="preserve"> in which we disabled windows defender and installed the Tracer.</w:t>
+      </w:r>
+    </w:p>
+    <w:p>
+      <w:pPr>
+        <w:jc w:val="both"/>
+      </w:pPr>
+      <w:r>
+        <w:tab/>
+        <w:t xml:space="preserve">We downloaded the malware binaries from theZoo and loaded them into an USB storage unit. Then we proceeded to clone the base machine and boot it with the USB storage unit connected. In the virtual machine we executed a malware binary with the Tracer and generated an output file on the same USB storage. This trial an error, the different malwares in theZoo are made for different versions or operative systems so some of them didn’t even work. In some cases it was required to connect the virtual machine to the internet and output </w:t>
+      </w:r>
+      <w:r>
+        <w:lastRenderedPageBreak/>
+        <w:t xml:space="preserve">the log in our personal One-Drive </w:t>
+      </w:r>
+      <w:sdt>
+        <w:sdtPr>
+          <w:id w:val="-952475572"/>
+          <w:citation/>
+        </w:sdtPr>
+        <w:sdtContent>
+          <w:r>
+            <w:fldChar w:fldCharType="begin"/>
+          </w:r>
+          <w:r>
+            <w:rPr>
+              <w:lang w:val="en-US"/>
+            </w:rPr>
+            <w:instrText xml:space="preserve"> CITATION Mic195 \l 1033 </w:instrText>
+          </w:r>
+          <w:r>
+            <w:fldChar w:fldCharType="separate"/>
+          </w:r>
+          <w:r>
+            <w:rPr>
+              <w:noProof/>
+              <w:lang w:val="en-US"/>
+            </w:rPr>
+            <w:t>[29]</w:t>
+          </w:r>
+          <w:r>
+            <w:fldChar w:fldCharType="end"/>
+          </w:r>
+        </w:sdtContent>
+      </w:sdt>
+      <w:r>
+        <w:t xml:space="preserve"> directory so we could retrieve a copy before it was corrupted. After executing the malware and getting the log file, we deleted the virtual machine and created another clone to start the process again.</w:t>
+      </w:r>
+    </w:p>
+    <w:p>
+      <w:pPr>
+        <w:jc w:val="both"/>
+      </w:pPr>
+      <w:r>
+        <w:tab/>
+        <w:t xml:space="preserve">We created a total of 25 malware log files and 25 non-malware log files. The list of programs used for each one can be found in our </w:t>
+      </w:r>
+      <w:r>
+        <w:t>G</w:t>
+      </w:r>
+      <w:r>
+        <w:t>it</w:t>
+      </w:r>
+      <w:r>
+        <w:t>H</w:t>
+      </w:r>
+      <w:r>
+        <w:t>ub.</w:t>
+      </w:r>
+    </w:p>
+    <w:p>
+      <w:pPr>
+        <w:pStyle w:val="Heading3"/>
+      </w:pPr>
+      <w:bookmarkStart w:id="38" w:name="_Toc18719900"/>
+      <w:r>
+        <w:t>Log files</w:t>
+      </w:r>
+      <w:bookmarkEnd w:id="38"/>
+    </w:p>
+    <w:p>
+      <w:pPr>
+        <w:jc w:val="both"/>
+      </w:pPr>
+      <w:r>
+        <w:tab/>
+        <w:t>The log files created were named “goodX.txt”, if they came from a legit software, and “badX.txt” if they came from malware, “X” being a number used to distinguish between them. The logs are written in JSON format and use the .txt extension to make it easier for us to open them with basic text edition programs. Each file</w:t>
+      </w:r>
+      <w:r>
+        <w:t xml:space="preserve"> contains an arbitrary number of log events. Each log event</w:t>
+      </w:r>
+      <w:r>
+        <w:t xml:space="preserve"> </w:t>
+      </w:r>
+      <w:r>
+        <w:t xml:space="preserve">has the structure shown in figure 6, with 25 fields with information about the file, 26 in some event logs where the parent PID is included. </w:t>
+      </w:r>
+    </w:p>
+    <w:p>
+      <w:pPr>
+        <w:jc w:val="both"/>
+      </w:pPr>
+      <w:r>
+        <w:rPr>
+          <w:noProof/>
+        </w:rPr>
+        <w:drawing>
+          <wp:anchor distT="0" distB="0" distL="114300" distR="114300" simplePos="0" relativeHeight="251674624" behindDoc="0" locked="0" layoutInCell="1" allowOverlap="1" wp14:anchorId="7C8A3AC3" wp14:editId="20A1ECB7">
+            <wp:simplePos x="0" y="0"/>
+            <wp:positionH relativeFrom="margin">
+              <wp:align>center</wp:align>
+            </wp:positionH>
+            <wp:positionV relativeFrom="paragraph">
+              <wp:posOffset>482674</wp:posOffset>
+            </wp:positionV>
+            <wp:extent cx="4231640" cy="4276090"/>
+            <wp:effectExtent l="19050" t="19050" r="16510" b="10160"/>
+            <wp:wrapTopAndBottom/>
+            <wp:docPr id="16" name="Picture 16"/>
+            <wp:cNvGraphicFramePr>
+              <a:graphicFrameLocks xmlns:a="http://schemas.openxmlformats.org/drawingml/2006/main" noChangeAspect="1"/>
+            </wp:cNvGraphicFramePr>
+            <a:graphic xmlns:a="http://schemas.openxmlformats.org/drawingml/2006/main">
+              <a:graphicData uri="http://schemas.openxmlformats.org/drawingml/2006/picture">
+                <pic:pic xmlns:pic="http://schemas.openxmlformats.org/drawingml/2006/picture">
+                  <pic:nvPicPr>
+                    <pic:cNvPr id="0" name="Picture 21"/>
+                    <pic:cNvPicPr>
+                      <a:picLocks noChangeAspect="1" noChangeArrowheads="1"/>
+                    </pic:cNvPicPr>
+                  </pic:nvPicPr>
+                  <pic:blipFill rotWithShape="1">
+                    <a:blip r:embed="rId20">
+                      <a:extLst>
+                        <a:ext uri="{28A0092B-C50C-407E-A947-70E740481C1C}">
+                          <a14:useLocalDpi xmlns:a14="http://schemas.microsoft.com/office/drawing/2010/main" val="0"/>
+                        </a:ext>
+                      </a:extLst>
+                    </a:blip>
+                    <a:srcRect t="-1" b="-3658"/>
+                    <a:stretch/>
+                  </pic:blipFill>
+                  <pic:spPr bwMode="auto">
+                    <a:xfrm>
+                      <a:off x="0" y="0"/>
+                      <a:ext cx="4231640" cy="4276504"/>
+                    </a:xfrm>
+                    <a:prstGeom prst="rect">
+                      <a:avLst/>
+                    </a:prstGeom>
+                    <a:noFill/>
+                    <a:ln w="9525" cap="flat" cmpd="sng" algn="ctr">
+                      <a:solidFill>
+                        <a:sysClr val="windowText" lastClr="000000"/>
+                      </a:solidFill>
+                      <a:prstDash val="solid"/>
+                      <a:round/>
+                      <a:headEnd type="none" w="med" len="med"/>
+                      <a:tailEnd type="none" w="med" len="med"/>
+                      <a:extLst>
+                        <a:ext uri="{C807C97D-BFC1-408E-A445-0C87EB9F89A2}">
+                          <ask:lineSketchStyleProps xmlns:ask="http://schemas.microsoft.com/office/drawing/2018/sketchyshapes" sd="0">
+                            <a:custGeom>
+                              <a:avLst/>
+                              <a:gdLst/>
+                              <a:ahLst/>
+                              <a:cxnLst/>
+                              <a:rect l="0" t="0" r="0" b="0"/>
+                              <a:pathLst/>
+                            </a:custGeom>
+                            <ask:type/>
+                          </ask:lineSketchStyleProps>
+                        </a:ext>
+                      </a:extLst>
+                    </a:ln>
+                    <a:extLst>
+                      <a:ext uri="{53640926-AAD7-44D8-BBD7-CCE9431645EC}">
+                        <a14:shadowObscured xmlns:a14="http://schemas.microsoft.com/office/drawing/2010/main"/>
+                      </a:ext>
+                    </a:extLst>
+                  </pic:spPr>
+                </pic:pic>
+              </a:graphicData>
+            </a:graphic>
+            <wp14:sizeRelH relativeFrom="margin">
+              <wp14:pctWidth>0</wp14:pctWidth>
+            </wp14:sizeRelH>
+            <wp14:sizeRelV relativeFrom="margin">
+              <wp14:pctHeight>0</wp14:pctHeight>
+            </wp14:sizeRelV>
+          </wp:anchor>
+        </w:drawing>
+      </w:r>
+      <w:r>
+        <w:rPr>
+          <w:noProof/>
+        </w:rPr>
+        <mc:AlternateContent>
+          <mc:Choice Requires="wps">
+            <w:drawing>
+              <wp:anchor distT="0" distB="0" distL="114300" distR="114300" simplePos="0" relativeHeight="251676672" behindDoc="0" locked="0" layoutInCell="1" allowOverlap="1" wp14:anchorId="5F3E7C20" wp14:editId="273312DF">
+                <wp:simplePos x="0" y="0"/>
+                <wp:positionH relativeFrom="margin">
+                  <wp:align>center</wp:align>
+                </wp:positionH>
+                <wp:positionV relativeFrom="paragraph">
+                  <wp:posOffset>4576475</wp:posOffset>
+                </wp:positionV>
+                <wp:extent cx="3221355" cy="137795"/>
+                <wp:effectExtent l="0" t="0" r="0" b="0"/>
+                <wp:wrapTopAndBottom/>
+                <wp:docPr id="17" name="Text Box 17"/>
+                <wp:cNvGraphicFramePr/>
+                <a:graphic xmlns:a="http://schemas.openxmlformats.org/drawingml/2006/main">
+                  <a:graphicData uri="http://schemas.microsoft.com/office/word/2010/wordprocessingShape">
+                    <wps:wsp>
+                      <wps:cNvSpPr txBox="1"/>
+                      <wps:spPr>
+                        <a:xfrm>
+                          <a:off x="0" y="0"/>
+                          <a:ext cx="3221355" cy="137795"/>
+                        </a:xfrm>
+                        <a:prstGeom prst="rect">
+                          <a:avLst/>
+                        </a:prstGeom>
+                        <a:solidFill>
+                          <a:prstClr val="white"/>
+                        </a:solidFill>
+                        <a:ln>
+                          <a:noFill/>
+                        </a:ln>
+                      </wps:spPr>
+                      <wps:txbx>
+                        <w:txbxContent>
+                          <w:p>
+                            <w:pPr>
+                              <w:pStyle w:val="Caption"/>
+                              <w:jc w:val="center"/>
+                              <w:rPr>
+                                <w:noProof/>
+                                <w:sz w:val="24"/>
+                              </w:rPr>
+                            </w:pPr>
+                            <w:bookmarkStart w:id="39" w:name="_Toc18719919"/>
+                            <w:r>
+                              <w:t xml:space="preserve">Figure </w:t>
+                            </w:r>
+                            <w:r>
+                              <w:fldChar w:fldCharType="begin"/>
+                            </w:r>
+                            <w:r>
+                              <w:instrText xml:space="preserve"> SEQ Figure \* ARABIC </w:instrText>
+                            </w:r>
+                            <w:r>
+                              <w:fldChar w:fldCharType="separate"/>
+                            </w:r>
+                            <w:r>
+                              <w:rPr>
+                                <w:noProof/>
+                              </w:rPr>
+                              <w:t>6</w:t>
+                            </w:r>
+                            <w:r>
+                              <w:fldChar w:fldCharType="end"/>
+                            </w:r>
+                            <w:r>
+                              <w:t>. Example of a log file</w:t>
+                            </w:r>
+                            <w:bookmarkEnd w:id="39"/>
+                          </w:p>
+                        </w:txbxContent>
+                      </wps:txbx>
+                      <wps:bodyPr rot="0" spcFirstLastPara="0" vertOverflow="overflow" horzOverflow="overflow" vert="horz" wrap="square" lIns="0" tIns="0" rIns="0" bIns="0" numCol="1" spcCol="0" rtlCol="0" fromWordArt="0" anchor="t" anchorCtr="0" forceAA="0" compatLnSpc="1">
+                        <a:prstTxWarp prst="textNoShape">
+                          <a:avLst/>
+                        </a:prstTxWarp>
+                        <a:noAutofit/>
+                      </wps:bodyPr>
+                    </wps:wsp>
+                  </a:graphicData>
+                </a:graphic>
+                <wp14:sizeRelH relativeFrom="margin">
+                  <wp14:pctWidth>0</wp14:pctWidth>
+                </wp14:sizeRelH>
+                <wp14:sizeRelV relativeFrom="margin">
+                  <wp14:pctHeight>0</wp14:pctHeight>
+                </wp14:sizeRelV>
+              </wp:anchor>
+            </w:drawing>
+          </mc:Choice>
+          <mc:Fallback>
+            <w:pict>
+              <v:shape w14:anchorId="5F3E7C20" id="Text Box 17" o:spid="_x0000_s1031" type="#_x0000_t202" style="position:absolute;left:0;text-align:left;margin-left:0;margin-top:360.35pt;width:253.65pt;height:10.85pt;z-index:251676672;visibility:visible;mso-wrap-style:square;mso-width-percent:0;mso-height-percent:0;mso-wrap-distance-left:9pt;mso-wrap-distance-top:0;mso-wrap-distance-right:9pt;mso-wrap-distance-bottom:0;mso-position-horizontal:center;mso-position-horizontal-relative:margin;mso-position-vertical:absolute;mso-position-vertical-relative:text;mso-width-percent:0;mso-height-percent:0;mso-width-relative:margin;mso-height-relative:margin;v-text-anchor:top" o:gfxdata="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" stroked="f">
+                <v:textbox inset="0,0,0,0">
+                  <w:txbxContent>
+                    <w:p>
+                      <w:pPr>
+                        <w:pStyle w:val="Caption"/>
+                        <w:jc w:val="center"/>
+                        <w:rPr>
+                          <w:noProof/>
+                          <w:sz w:val="24"/>
+                        </w:rPr>
+                      </w:pPr>
+                      <w:bookmarkStart w:id="40" w:name="_Toc18719919"/>
+                      <w:r>
+                        <w:t xml:space="preserve">Figure </w:t>
+                      </w:r>
+                      <w:r>
+                        <w:fldChar w:fldCharType="begin"/>
+                      </w:r>
+                      <w:r>
+                        <w:instrText xml:space="preserve"> SEQ Figure \* ARABIC </w:instrText>
+                      </w:r>
+                      <w:r>
+                        <w:fldChar w:fldCharType="separate"/>
+                      </w:r>
+                      <w:r>
+                        <w:rPr>
+                          <w:noProof/>
+                        </w:rPr>
+                        <w:t>6</w:t>
+                      </w:r>
+                      <w:r>
+                        <w:fldChar w:fldCharType="end"/>
+                      </w:r>
+                      <w:r>
+                        <w:t>. Example of a log file</w:t>
+                      </w:r>
+                      <w:bookmarkEnd w:id="40"/>
+                    </w:p>
+                  </w:txbxContent>
+                </v:textbox>
+                <w10:wrap type="topAndBottom" anchorx="margin"/>
+              </v:shape>
+            </w:pict>
+          </mc:Fallback>
+        </mc:AlternateContent>
+      </w:r>
+      <w:r>
+        <w:tab/>
+        <w:t xml:space="preserve">All the log files obtained are in our GitHub, at </w:t>
+      </w:r>
+      <w:r>
+        <w:t>NeuralNetworks/DumpPile</w:t>
+      </w:r>
+      <w:r>
+        <w:t>. These are the log files as they were fed into the following parts of the project.</w:t>
+      </w:r>
     </w:p>
     <w:p>
       <w:pPr>
         <w:pStyle w:val="Heading2"/>
       </w:pPr>
-      <w:bookmarkStart w:id="25" w:name="_Toc18627383"/>
+      <w:bookmarkStart w:id="41" w:name="_Toc18719901"/>
       <w:r>
         <w:lastRenderedPageBreak/>
-        <w:t>Tracer program</w:t>
-      </w:r>
-      <w:bookmarkEnd w:id="25"/>
+        <w:t>Python Machine learning</w:t>
+      </w:r>
+      <w:bookmarkEnd w:id="41"/>
     </w:p>
     <w:p>
       <w:pPr>
         <w:pStyle w:val="Heading3"/>
       </w:pPr>
-      <w:bookmarkStart w:id="26" w:name="_Toc18627384"/>
-      <w:r>
-        <w:t>Implementation</w:t>
-      </w:r>
-      <w:bookmarkEnd w:id="26"/>
+      <w:bookmarkStart w:id="42" w:name="_Toc18719902"/>
+      <w:r>
+        <w:t>Log processer</w:t>
+      </w:r>
+      <w:bookmarkEnd w:id="42"/>
     </w:p>
     <w:p>
       <w:pPr>
         <w:pStyle w:val="Heading3"/>
       </w:pPr>
-      <w:bookmarkStart w:id="27" w:name="_Toc18627385"/>
-      <w:r>
-        <w:t>Generating the dataset</w:t>
-      </w:r>
-      <w:bookmarkEnd w:id="27"/>
+      <w:bookmarkStart w:id="43" w:name="_Toc18719903"/>
+      <w:r>
+        <w:t>Deep Feed Forward</w:t>
+      </w:r>
+      <w:bookmarkEnd w:id="43"/>
     </w:p>
     <w:p>
       <w:pPr>
         <w:pStyle w:val="Heading3"/>
       </w:pPr>
-      <w:bookmarkStart w:id="28" w:name="_Toc18627386"/>
-      <w:r>
-        <w:t>Log files</w:t>
-      </w:r>
-      <w:bookmarkEnd w:id="28"/>
-    </w:p>
-    <w:p>
-      <w:pPr>
-        <w:pStyle w:val="Heading2"/>
-      </w:pPr>
-      <w:bookmarkStart w:id="29" w:name="_Toc18627387"/>
-      <w:r>
-        <w:t>Python Machine learning</w:t>
-      </w:r>
-      <w:bookmarkEnd w:id="29"/>
-    </w:p>
-    <w:p>
-      <w:pPr>
-        <w:pStyle w:val="Heading3"/>
-      </w:pPr>
-      <w:bookmarkStart w:id="30" w:name="_Toc18627388"/>
-      <w:r>
-        <w:t>Log processer</w:t>
-      </w:r>
-      <w:bookmarkEnd w:id="30"/>
-    </w:p>
-    <w:p>
-      <w:pPr>
-        <w:pStyle w:val="Heading3"/>
-      </w:pPr>
-      <w:bookmarkStart w:id="31" w:name="_Toc18627389"/>
-      <w:r>
-        <w:t>Deep Feed Forward</w:t>
-      </w:r>
-      <w:bookmarkEnd w:id="31"/>
-    </w:p>
-    <w:p>
-      <w:pPr>
-        <w:pStyle w:val="Heading3"/>
-      </w:pPr>
-      <w:bookmarkStart w:id="32" w:name="_Toc18627390"/>
+      <w:bookmarkStart w:id="44" w:name="_Toc18719904"/>
       <w:r>
         <w:t>LSTM</w:t>
       </w:r>
-      <w:bookmarkEnd w:id="32"/>
+      <w:bookmarkEnd w:id="44"/>
     </w:p>
     <w:p/>
     <w:p>
@@ -5950,7 +7697,7 @@
       <w:pPr>
         <w:pStyle w:val="Heading1"/>
       </w:pPr>
-      <w:bookmarkStart w:id="33" w:name="_Toc18627391"/>
+      <w:bookmarkStart w:id="45" w:name="_Toc18719905"/>
       <w:r>
         <w:lastRenderedPageBreak/>
         <w:t xml:space="preserve">Chapter 4: </w:t>
@@ -5958,7 +7705,7 @@
       <w:r>
         <w:t>Results and Discussion</w:t>
       </w:r>
-      <w:bookmarkEnd w:id="33"/>
+      <w:bookmarkEnd w:id="45"/>
     </w:p>
     <w:p>
       <w:pPr>
@@ -5972,12 +7719,12 @@
       <w:pPr>
         <w:pStyle w:val="Heading1"/>
       </w:pPr>
-      <w:bookmarkStart w:id="34" w:name="_Toc18627392"/>
+      <w:bookmarkStart w:id="46" w:name="_Toc18719906"/>
       <w:r>
         <w:lastRenderedPageBreak/>
         <w:t>Chapter 5: Conclusion</w:t>
       </w:r>
-      <w:bookmarkEnd w:id="34"/>
+      <w:bookmarkEnd w:id="46"/>
     </w:p>
     <w:p/>
     <w:p/>
@@ -5986,7 +7733,7 @@
         <w:br w:type="page"/>
       </w:r>
     </w:p>
-    <w:bookmarkStart w:id="35" w:name="_Toc18627393" w:displacedByCustomXml="next"/>
+    <w:bookmarkStart w:id="47" w:name="_Toc18719907" w:displacedByCustomXml="next"/>
     <w:sdt>
       <w:sdtPr>
         <w:id w:val="1393697088"/>
@@ -6009,9 +7756,14 @@
             <w:pStyle w:val="Heading1"/>
           </w:pPr>
           <w:r>
-            <w:t>References</w:t>
-          </w:r>
-          <w:bookmarkEnd w:id="35"/>
+            <w:t>Referenc</w:t>
+          </w:r>
+          <w:bookmarkStart w:id="48" w:name="_GoBack"/>
+          <w:bookmarkEnd w:id="48"/>
+          <w:r>
+            <w:t>es</w:t>
+          </w:r>
+          <w:bookmarkEnd w:id="47"/>
         </w:p>
         <w:sdt>
           <w:sdtPr>
@@ -6054,7 +7806,7 @@
               </w:tblGrid>
               <w:tr>
                 <w:trPr>
-                  <w:divId w:val="1193835865"/>
+                  <w:divId w:val="341006220"/>
                   <w:tblCellSpacing w:w="15" w:type="dxa"/>
                 </w:trPr>
                 <w:tc>
@@ -6101,7 +7853,7 @@
               </w:tr>
               <w:tr>
                 <w:trPr>
-                  <w:divId w:val="1193835865"/>
+                  <w:divId w:val="341006220"/>
                   <w:tblCellSpacing w:w="15" w:type="dxa"/>
                 </w:trPr>
                 <w:tc>
@@ -6147,7 +7899,7 @@
               </w:tr>
               <w:tr>
                 <w:trPr>
-                  <w:divId w:val="1193835865"/>
+                  <w:divId w:val="341006220"/>
                   <w:tblCellSpacing w:w="15" w:type="dxa"/>
                 </w:trPr>
                 <w:tc>
@@ -6193,7 +7945,7 @@
               </w:tr>
               <w:tr>
                 <w:trPr>
-                  <w:divId w:val="1193835865"/>
+                  <w:divId w:val="341006220"/>
                   <w:tblCellSpacing w:w="15" w:type="dxa"/>
                 </w:trPr>
                 <w:tc>
@@ -6253,7 +8005,7 @@
               </w:tr>
               <w:tr>
                 <w:trPr>
-                  <w:divId w:val="1193835865"/>
+                  <w:divId w:val="341006220"/>
                   <w:tblCellSpacing w:w="15" w:type="dxa"/>
                 </w:trPr>
                 <w:tc>
@@ -6313,7 +8065,7 @@
               </w:tr>
               <w:tr>
                 <w:trPr>
-                  <w:divId w:val="1193835865"/>
+                  <w:divId w:val="341006220"/>
                   <w:tblCellSpacing w:w="15" w:type="dxa"/>
                 </w:trPr>
                 <w:tc>
@@ -6373,7 +8125,7 @@
               </w:tr>
               <w:tr>
                 <w:trPr>
-                  <w:divId w:val="1193835865"/>
+                  <w:divId w:val="341006220"/>
                   <w:tblCellSpacing w:w="15" w:type="dxa"/>
                 </w:trPr>
                 <w:tc>
@@ -6419,7 +8171,7 @@
               </w:tr>
               <w:tr>
                 <w:trPr>
-                  <w:divId w:val="1193835865"/>
+                  <w:divId w:val="341006220"/>
                   <w:tblCellSpacing w:w="15" w:type="dxa"/>
                 </w:trPr>
                 <w:tc>
@@ -6465,7 +8217,7 @@
               </w:tr>
               <w:tr>
                 <w:trPr>
-                  <w:divId w:val="1193835865"/>
+                  <w:divId w:val="341006220"/>
                   <w:tblCellSpacing w:w="15" w:type="dxa"/>
                 </w:trPr>
                 <w:tc>
@@ -6525,7 +8277,7 @@
               </w:tr>
               <w:tr>
                 <w:trPr>
-                  <w:divId w:val="1193835865"/>
+                  <w:divId w:val="341006220"/>
                   <w:tblCellSpacing w:w="15" w:type="dxa"/>
                 </w:trPr>
                 <w:tc>
@@ -6585,7 +8337,7 @@
               </w:tr>
               <w:tr>
                 <w:trPr>
-                  <w:divId w:val="1193835865"/>
+                  <w:divId w:val="341006220"/>
                   <w:tblCellSpacing w:w="15" w:type="dxa"/>
                 </w:trPr>
                 <w:tc>
@@ -6645,7 +8397,7 @@
               </w:tr>
               <w:tr>
                 <w:trPr>
-                  <w:divId w:val="1193835865"/>
+                  <w:divId w:val="341006220"/>
                   <w:tblCellSpacing w:w="15" w:type="dxa"/>
                 </w:trPr>
                 <w:tc>
@@ -6691,7 +8443,7 @@
               </w:tr>
               <w:tr>
                 <w:trPr>
-                  <w:divId w:val="1193835865"/>
+                  <w:divId w:val="341006220"/>
                   <w:tblCellSpacing w:w="15" w:type="dxa"/>
                 </w:trPr>
                 <w:tc>
@@ -6737,7 +8489,7 @@
               </w:tr>
               <w:tr>
                 <w:trPr>
-                  <w:divId w:val="1193835865"/>
+                  <w:divId w:val="341006220"/>
                   <w:tblCellSpacing w:w="15" w:type="dxa"/>
                 </w:trPr>
                 <w:tc>
@@ -6784,7 +8536,7 @@
               </w:tr>
               <w:tr>
                 <w:trPr>
-                  <w:divId w:val="1193835865"/>
+                  <w:divId w:val="341006220"/>
                   <w:tblCellSpacing w:w="15" w:type="dxa"/>
                 </w:trPr>
                 <w:tc>
@@ -6844,7 +8596,7 @@
               </w:tr>
               <w:tr>
                 <w:trPr>
-                  <w:divId w:val="1193835865"/>
+                  <w:divId w:val="341006220"/>
                   <w:tblCellSpacing w:w="15" w:type="dxa"/>
                 </w:trPr>
                 <w:tc>
@@ -6904,7 +8656,7 @@
               </w:tr>
               <w:tr>
                 <w:trPr>
-                  <w:divId w:val="1193835865"/>
+                  <w:divId w:val="341006220"/>
                   <w:tblCellSpacing w:w="15" w:type="dxa"/>
                 </w:trPr>
                 <w:tc>
@@ -6950,7 +8702,7 @@
               </w:tr>
               <w:tr>
                 <w:trPr>
-                  <w:divId w:val="1193835865"/>
+                  <w:divId w:val="341006220"/>
                   <w:tblCellSpacing w:w="15" w:type="dxa"/>
                 </w:trPr>
                 <w:tc>
@@ -6996,7 +8748,7 @@
               </w:tr>
               <w:tr>
                 <w:trPr>
-                  <w:divId w:val="1193835865"/>
+                  <w:divId w:val="341006220"/>
                   <w:tblCellSpacing w:w="15" w:type="dxa"/>
                 </w:trPr>
                 <w:tc>
@@ -7042,7 +8794,7 @@
               </w:tr>
               <w:tr>
                 <w:trPr>
-                  <w:divId w:val="1193835865"/>
+                  <w:divId w:val="341006220"/>
                   <w:tblCellSpacing w:w="15" w:type="dxa"/>
                 </w:trPr>
                 <w:tc>
@@ -7088,7 +8840,7 @@
               </w:tr>
               <w:tr>
                 <w:trPr>
-                  <w:divId w:val="1193835865"/>
+                  <w:divId w:val="341006220"/>
                   <w:tblCellSpacing w:w="15" w:type="dxa"/>
                 </w:trPr>
                 <w:tc>
@@ -7134,7 +8886,7 @@
               </w:tr>
               <w:tr>
                 <w:trPr>
-                  <w:divId w:val="1193835865"/>
+                  <w:divId w:val="341006220"/>
                   <w:tblCellSpacing w:w="15" w:type="dxa"/>
                 </w:trPr>
                 <w:tc>
@@ -7180,7 +8932,7 @@
               </w:tr>
               <w:tr>
                 <w:trPr>
-                  <w:divId w:val="1193835865"/>
+                  <w:divId w:val="341006220"/>
                   <w:tblCellSpacing w:w="15" w:type="dxa"/>
                 </w:trPr>
                 <w:tc>
@@ -7226,7 +8978,7 @@
               </w:tr>
               <w:tr>
                 <w:trPr>
-                  <w:divId w:val="1193835865"/>
+                  <w:divId w:val="341006220"/>
                   <w:tblCellSpacing w:w="15" w:type="dxa"/>
                 </w:trPr>
                 <w:tc>
@@ -7272,7 +9024,7 @@
               </w:tr>
               <w:tr>
                 <w:trPr>
-                  <w:divId w:val="1193835865"/>
+                  <w:divId w:val="341006220"/>
                   <w:tblCellSpacing w:w="15" w:type="dxa"/>
                 </w:trPr>
                 <w:tc>
@@ -7318,7 +9070,7 @@
               </w:tr>
               <w:tr>
                 <w:trPr>
-                  <w:divId w:val="1193835865"/>
+                  <w:divId w:val="341006220"/>
                   <w:tblCellSpacing w:w="15" w:type="dxa"/>
                 </w:trPr>
                 <w:tc>
@@ -7364,7 +9116,7 @@
               </w:tr>
               <w:tr>
                 <w:trPr>
-                  <w:divId w:val="1193835865"/>
+                  <w:divId w:val="341006220"/>
                   <w:tblCellSpacing w:w="15" w:type="dxa"/>
                 </w:trPr>
                 <w:tc>
@@ -7410,7 +9162,7 @@
               </w:tr>
               <w:tr>
                 <w:trPr>
-                  <w:divId w:val="1193835865"/>
+                  <w:divId w:val="341006220"/>
                   <w:tblCellSpacing w:w="15" w:type="dxa"/>
                 </w:trPr>
                 <w:tc>
@@ -7449,14 +9201,14 @@
                       <w:rPr>
                         <w:noProof/>
                       </w:rPr>
-                      <w:t>Wikipedia, “Artificial neural network,” [Online]. Available: https://en.wikipedia.org/wiki/Artificial_neural_network. [Accessed 3 September 2019].</w:t>
+                      <w:t>Á. Hamilton, “TFM,” 13 July 2019. [Online]. Available: https://github.com/alu0100888102/TFM. [Accessed 13 July 2019].</w:t>
                     </w:r>
                   </w:p>
                 </w:tc>
               </w:tr>
               <w:tr>
                 <w:trPr>
-                  <w:divId w:val="1193835865"/>
+                  <w:divId w:val="341006220"/>
                   <w:tblCellSpacing w:w="15" w:type="dxa"/>
                 </w:trPr>
                 <w:tc>
@@ -7475,7 +9227,6 @@
                       <w:rPr>
                         <w:noProof/>
                       </w:rPr>
-                      <w:lastRenderedPageBreak/>
                       <w:t xml:space="preserve">[29] </w:t>
                     </w:r>
                   </w:p>
@@ -7496,6 +9247,99 @@
                       <w:rPr>
                         <w:noProof/>
                       </w:rPr>
+                      <w:t>Microsoft, “One-Drive,” [Online]. Available: https://onedrive.live.com/about/en-gb/. [Accessed 06 September 2019].</w:t>
+                    </w:r>
+                  </w:p>
+                </w:tc>
+              </w:tr>
+              <w:tr>
+                <w:trPr>
+                  <w:divId w:val="341006220"/>
+                  <w:tblCellSpacing w:w="15" w:type="dxa"/>
+                </w:trPr>
+                <w:tc>
+                  <w:tcPr>
+                    <w:tcW w:w="50" w:type="pct"/>
+                    <w:hideMark/>
+                  </w:tcPr>
+                  <w:p>
+                    <w:pPr>
+                      <w:pStyle w:val="Bibliography"/>
+                      <w:rPr>
+                        <w:noProof/>
+                      </w:rPr>
+                    </w:pPr>
+                    <w:r>
+                      <w:rPr>
+                        <w:noProof/>
+                      </w:rPr>
+                      <w:lastRenderedPageBreak/>
+                      <w:t xml:space="preserve">[30] </w:t>
+                    </w:r>
+                  </w:p>
+                </w:tc>
+                <w:tc>
+                  <w:tcPr>
+                    <w:tcW w:w="0" w:type="auto"/>
+                    <w:hideMark/>
+                  </w:tcPr>
+                  <w:p>
+                    <w:pPr>
+                      <w:pStyle w:val="Bibliography"/>
+                      <w:rPr>
+                        <w:noProof/>
+                      </w:rPr>
+                    </w:pPr>
+                    <w:r>
+                      <w:rPr>
+                        <w:noProof/>
+                      </w:rPr>
+                      <w:t>Wikipedia, “Artificial neural network,” [Online]. Available: https://en.wikipedia.org/wiki/Artificial_neural_network. [Accessed 3 September 2019].</w:t>
+                    </w:r>
+                  </w:p>
+                </w:tc>
+              </w:tr>
+              <w:tr>
+                <w:trPr>
+                  <w:divId w:val="341006220"/>
+                  <w:tblCellSpacing w:w="15" w:type="dxa"/>
+                </w:trPr>
+                <w:tc>
+                  <w:tcPr>
+                    <w:tcW w:w="50" w:type="pct"/>
+                    <w:hideMark/>
+                  </w:tcPr>
+                  <w:p>
+                    <w:pPr>
+                      <w:pStyle w:val="Bibliography"/>
+                      <w:rPr>
+                        <w:noProof/>
+                      </w:rPr>
+                    </w:pPr>
+                    <w:r>
+                      <w:rPr>
+                        <w:noProof/>
+                      </w:rPr>
+                      <w:t xml:space="preserve">[31] </w:t>
+                    </w:r>
+                  </w:p>
+                </w:tc>
+                <w:tc>
+                  <w:tcPr>
+                    <w:tcW w:w="0" w:type="auto"/>
+                    <w:hideMark/>
+                  </w:tcPr>
+                  <w:p>
+                    <w:pPr>
+                      <w:pStyle w:val="Bibliography"/>
+                      <w:rPr>
+                        <w:noProof/>
+                      </w:rPr>
+                    </w:pPr>
+                    <w:r>
+                      <w:rPr>
+                        <w:noProof/>
+                      </w:rPr>
                       <w:t>ResearchGate, “Structure of a memory cell in long short-term memory (LSTM)-RNN.,” [Online]. Available: https://www.researchgate.net/figure/Structure-of-a-memory-cell-in-long-short-term-memory-LSTM-RNN_fig4_318453428. [Accessed 05 September 2019].</w:t>
                     </w:r>
                   </w:p>
@@ -7504,7 +9348,7 @@
             </w:tbl>
             <w:p>
               <w:pPr>
-                <w:divId w:val="1193835865"/>
+                <w:divId w:val="341006220"/>
                 <w:rPr>
                   <w:rFonts w:eastAsia="Times New Roman"/>
                   <w:noProof/>
@@ -7525,12 +9369,9 @@
         </w:sdt>
       </w:sdtContent>
     </w:sdt>
-    <w:p>
-      <w:bookmarkStart w:id="36" w:name="_GoBack"/>
-      <w:bookmarkEnd w:id="36"/>
-    </w:p>
+    <w:p/>
     <w:sectPr>
-      <w:footerReference w:type="default" r:id="rId15"/>
+      <w:footerReference w:type="default" r:id="rId21"/>
       <w:pgSz w:w="11906" w:h="16838"/>
       <w:pgMar w:top="1440" w:right="1440" w:bottom="1440" w:left="1440" w:header="708" w:footer="708" w:gutter="0"/>
       <w:cols w:space="708"/>
@@ -8135,6 +9976,119 @@
       </w:rPr>
     </w:lvl>
   </w:abstractNum>
+  <w:abstractNum w:abstractNumId="4" w15:restartNumberingAfterBreak="0">
+    <w:nsid w:val="75F46F7E"/>
+    <w:multiLevelType w:val="hybridMultilevel"/>
+    <w:tmpl w:val="273EDA92"/>
+    <w:lvl w:ilvl="0" w:tplc="08090001">
+      <w:start w:val="1"/>
+      <w:numFmt w:val="bullet"/>
+      <w:lvlText w:val=""/>
+      <w:lvlJc w:val="left"/>
+      <w:pPr>
+        <w:ind w:left="1080" w:hanging="360"/>
+      </w:pPr>
+      <w:rPr>
+        <w:rFonts w:ascii="Symbol" w:hAnsi="Symbol" w:hint="default"/>
+      </w:rPr>
+    </w:lvl>
+    <w:lvl w:ilvl="1" w:tplc="08090003" w:tentative="1">
+      <w:start w:val="1"/>
+      <w:numFmt w:val="bullet"/>
+      <w:lvlText w:val="o"/>
+      <w:lvlJc w:val="left"/>
+      <w:pPr>
+        <w:ind w:left="1800" w:hanging="360"/>
+      </w:pPr>
+      <w:rPr>
+        <w:rFonts w:ascii="Courier New" w:hAnsi="Courier New" w:cs="Courier New" w:hint="default"/>
+      </w:rPr>
+    </w:lvl>
+    <w:lvl w:ilvl="2" w:tplc="08090005" w:tentative="1">
+      <w:start w:val="1"/>
+      <w:numFmt w:val="bullet"/>
+      <w:lvlText w:val=""/>
+      <w:lvlJc w:val="left"/>
+      <w:pPr>
+        <w:ind w:left="2520" w:hanging="360"/>
+      </w:pPr>
+      <w:rPr>
+        <w:rFonts w:ascii="Wingdings" w:hAnsi="Wingdings" w:hint="default"/>
+      </w:rPr>
+    </w:lvl>
+    <w:lvl w:ilvl="3" w:tplc="08090001" w:tentative="1">
+      <w:start w:val="1"/>
+      <w:numFmt w:val="bullet"/>
+      <w:lvlText w:val=""/>
+      <w:lvlJc w:val="left"/>
+      <w:pPr>
+        <w:ind w:left="3240" w:hanging="360"/>
+      </w:pPr>
+      <w:rPr>
+        <w:rFonts w:ascii="Symbol" w:hAnsi="Symbol" w:hint="default"/>
+      </w:rPr>
+    </w:lvl>
+    <w:lvl w:ilvl="4" w:tplc="08090003" w:tentative="1">
+      <w:start w:val="1"/>
+      <w:numFmt w:val="bullet"/>
+      <w:lvlText w:val="o"/>
+      <w:lvlJc w:val="left"/>
+      <w:pPr>
+        <w:ind w:left="3960" w:hanging="360"/>
+      </w:pPr>
+      <w:rPr>
+        <w:rFonts w:ascii="Courier New" w:hAnsi="Courier New" w:cs="Courier New" w:hint="default"/>
+      </w:rPr>
+    </w:lvl>
+    <w:lvl w:ilvl="5" w:tplc="08090005" w:tentative="1">
+      <w:start w:val="1"/>
+      <w:numFmt w:val="bullet"/>
+      <w:lvlText w:val=""/>
+      <w:lvlJc w:val="left"/>
+      <w:pPr>
+        <w:ind w:left="4680" w:hanging="360"/>
+      </w:pPr>
+      <w:rPr>
+        <w:rFonts w:ascii="Wingdings" w:hAnsi="Wingdings" w:hint="default"/>
+      </w:rPr>
+    </w:lvl>
+    <w:lvl w:ilvl="6" w:tplc="08090001" w:tentative="1">
+      <w:start w:val="1"/>
+      <w:numFmt w:val="bullet"/>
+      <w:lvlText w:val=""/>
+      <w:lvlJc w:val="left"/>
+      <w:pPr>
+        <w:ind w:left="5400" w:hanging="360"/>
+      </w:pPr>
+      <w:rPr>
+        <w:rFonts w:ascii="Symbol" w:hAnsi="Symbol" w:hint="default"/>
+      </w:rPr>
+    </w:lvl>
+    <w:lvl w:ilvl="7" w:tplc="08090003" w:tentative="1">
+      <w:start w:val="1"/>
+      <w:numFmt w:val="bullet"/>
+      <w:lvlText w:val="o"/>
+      <w:lvlJc w:val="left"/>
+      <w:pPr>
+        <w:ind w:left="6120" w:hanging="360"/>
+      </w:pPr>
+      <w:rPr>
+        <w:rFonts w:ascii="Courier New" w:hAnsi="Courier New" w:cs="Courier New" w:hint="default"/>
+      </w:rPr>
+    </w:lvl>
+    <w:lvl w:ilvl="8" w:tplc="08090005" w:tentative="1">
+      <w:start w:val="1"/>
+      <w:numFmt w:val="bullet"/>
+      <w:lvlText w:val=""/>
+      <w:lvlJc w:val="left"/>
+      <w:pPr>
+        <w:ind w:left="6840" w:hanging="360"/>
+      </w:pPr>
+      <w:rPr>
+        <w:rFonts w:ascii="Wingdings" w:hAnsi="Wingdings" w:hint="default"/>
+      </w:rPr>
+    </w:lvl>
+  </w:abstractNum>
   <w:num w:numId="1">
     <w:abstractNumId w:val="1"/>
   </w:num>
@@ -8146,6 +10100,9 @@
   </w:num>
   <w:num w:numId="4">
     <w:abstractNumId w:val="3"/>
+  </w:num>
+  <w:num w:numId="5">
+    <w:abstractNumId w:val="4"/>
   </w:num>
 </w:numbering>
 </file>
@@ -9025,6 +10982,18 @@
     <w:pPr>
       <w:spacing w:after="0"/>
     </w:pPr>
+  </w:style>
+  <w:style w:type="character" w:styleId="UnresolvedMention">
+    <w:name w:val="Unresolved Mention"/>
+    <w:basedOn w:val="DefaultParagraphFont"/>
+    <w:uiPriority w:val="99"/>
+    <w:semiHidden/>
+    <w:unhideWhenUsed/>
+    <w:rsid w:val="001F4DA1"/>
+    <w:rPr>
+      <w:color w:val="605E5C"/>
+      <w:shd w:val="clear" w:color="auto" w:fill="E1DFDD"/>
+    </w:rPr>
   </w:style>
 </w:styles>
 </file>
@@ -10239,7 +12208,7 @@
     <b:MonthAccessed>September</b:MonthAccessed>
     <b:DayAccessed>3</b:DayAccessed>
     <b:URL>https://en.wikipedia.org/wiki/Artificial_neural_network</b:URL>
-    <b:RefOrder>28</b:RefOrder>
+    <b:RefOrder>30</b:RefOrder>
   </b:Source>
   <b:Source>
     <b:Tag>Mik10</b:Tag>
@@ -10317,7 +12286,7 @@
     <b:MonthAccessed>September</b:MonthAccessed>
     <b:DayAccessed>05</b:DayAccessed>
     <b:URL>https://www.researchgate.net/figure/Structure-of-a-memory-cell-in-long-short-term-memory-LSTM-RNN_fig4_318453428</b:URL>
-    <b:RefOrder>29</b:RefOrder>
+    <b:RefOrder>31</b:RefOrder>
   </b:Source>
   <b:Source>
     <b:Tag>Chr15</b:Tag>
@@ -10495,11 +12464,51 @@
     <b:URL>https://www.jetbrains.com/pycharm/</b:URL>
     <b:RefOrder>27</b:RefOrder>
   </b:Source>
+  <b:Source>
+    <b:Tag>Áng19</b:Tag>
+    <b:SourceType>InternetSite</b:SourceType>
+    <b:Guid>{ACD73424-A52B-4461-BDC0-187696BD369E}</b:Guid>
+    <b:Author>
+      <b:Author>
+        <b:NameList>
+          <b:Person>
+            <b:Last>Hamilton</b:Last>
+            <b:First>Ángel</b:First>
+          </b:Person>
+        </b:NameList>
+      </b:Author>
+    </b:Author>
+    <b:Title>TFM</b:Title>
+    <b:Year>2019</b:Year>
+    <b:Month>July</b:Month>
+    <b:Day>13</b:Day>
+    <b:YearAccessed>2019</b:YearAccessed>
+    <b:MonthAccessed>July</b:MonthAccessed>
+    <b:DayAccessed>13</b:DayAccessed>
+    <b:URL>https://github.com/alu0100888102/TFM</b:URL>
+    <b:RefOrder>28</b:RefOrder>
+  </b:Source>
+  <b:Source>
+    <b:Tag>Mic195</b:Tag>
+    <b:SourceType>InternetSite</b:SourceType>
+    <b:Guid>{EA2649E4-E7D0-4D3B-AC86-CF7DA261D9AB}</b:Guid>
+    <b:Author>
+      <b:Author>
+        <b:Corporate>Microsoft</b:Corporate>
+      </b:Author>
+    </b:Author>
+    <b:Title>One-Drive</b:Title>
+    <b:YearAccessed>2019</b:YearAccessed>
+    <b:MonthAccessed>September</b:MonthAccessed>
+    <b:DayAccessed>06</b:DayAccessed>
+    <b:URL>https://onedrive.live.com/about/en-gb/</b:URL>
+    <b:RefOrder>29</b:RefOrder>
+  </b:Source>
 </b:Sources>
 </file>
 
 <file path=customXml/itemProps1.xml><?xml version="1.0" encoding="utf-8"?>
-<ds:datastoreItem xmlns:ds="http://schemas.openxmlformats.org/officeDocument/2006/customXml" ds:itemID="{8A1C597B-607C-4AF2-9413-E41AA8F4BD48}">
+<ds:datastoreItem xmlns:ds="http://schemas.openxmlformats.org/officeDocument/2006/customXml" ds:itemID="{190B2D02-32CC-45D2-8DAE-6C1E3FD72D7C}">
   <ds:schemaRefs>
     <ds:schemaRef ds:uri="http://schemas.openxmlformats.org/officeDocument/2006/bibliography"/>
   </ds:schemaRefs>

</xml_diff>

<commit_message>
Dessertation 60 hours left
</commit_message>
<xml_diff>
--- a/Dissertation.docx
+++ b/Dissertation.docx
@@ -323,7 +323,7 @@
       <w:pPr>
         <w:pStyle w:val="Heading1"/>
       </w:pPr>
-      <w:bookmarkStart w:id="0" w:name="_Toc18719879"/>
+      <w:bookmarkStart w:id="0" w:name="_Toc18783405"/>
       <w:r>
         <w:lastRenderedPageBreak/>
         <w:t>Acknowledgements</w:t>
@@ -371,7 +371,7 @@
         <w:pStyle w:val="Heading1"/>
         <w:jc w:val="center"/>
       </w:pPr>
-      <w:bookmarkStart w:id="1" w:name="_Toc18719880"/>
+      <w:bookmarkStart w:id="1" w:name="_Toc18783406"/>
       <w:r>
         <w:lastRenderedPageBreak/>
         <w:t>Abstract</w:t>
@@ -442,30 +442,6 @@
     <w:p>
       <w:pPr>
         <w:jc w:val="both"/>
-        <w:rPr>
-          <w:i/>
-          <w:iCs/>
-        </w:rPr>
-      </w:pPr>
-      <w:r>
-        <w:rPr>
-          <w:i/>
-          <w:iCs/>
-        </w:rPr>
-        <w:tab/>
-        <w:t xml:space="preserve">Even though the results of our tests were </w:t>
-      </w:r>
-      <w:r>
-        <w:rPr>
-          <w:i/>
-          <w:iCs/>
-        </w:rPr>
-        <w:t>not as successful as we expected, there is still a lot to be learnt from this research.</w:t>
-      </w:r>
-    </w:p>
-    <w:p>
-      <w:pPr>
-        <w:jc w:val="both"/>
       </w:pPr>
     </w:p>
     <w:p>
@@ -501,7 +477,7 @@
         <w:br w:type="page"/>
       </w:r>
     </w:p>
-    <w:bookmarkStart w:id="2" w:name="_Toc18719881" w:displacedByCustomXml="next"/>
+    <w:bookmarkStart w:id="2" w:name="_Toc18783407" w:displacedByCustomXml="next"/>
     <w:sdt>
       <w:sdtPr>
         <w:id w:val="1594354737"/>
@@ -565,7 +541,7 @@
           <w:r>
             <w:fldChar w:fldCharType="separate"/>
           </w:r>
-          <w:hyperlink w:anchor="_Toc18719879" w:history="1">
+          <w:hyperlink w:anchor="_Toc18783405" w:history="1">
             <w:r>
               <w:rPr>
                 <w:rStyle w:val="Hyperlink"/>
@@ -592,7 +568,7 @@
                 <w:noProof/>
                 <w:webHidden/>
               </w:rPr>
-              <w:instrText xml:space="preserve"> PAGEREF _Toc18719879 \h </w:instrText>
+              <w:instrText xml:space="preserve"> PAGEREF _Toc18783405 \h </w:instrText>
             </w:r>
             <w:r>
               <w:rPr>
@@ -636,7 +612,7 @@
               <w:lang w:val="en-GB" w:eastAsia="en-GB"/>
             </w:rPr>
           </w:pPr>
-          <w:hyperlink w:anchor="_Toc18719880" w:history="1">
+          <w:hyperlink w:anchor="_Toc18783406" w:history="1">
             <w:r>
               <w:rPr>
                 <w:rStyle w:val="Hyperlink"/>
@@ -663,7 +639,7 @@
                 <w:noProof/>
                 <w:webHidden/>
               </w:rPr>
-              <w:instrText xml:space="preserve"> PAGEREF _Toc18719880 \h </w:instrText>
+              <w:instrText xml:space="preserve"> PAGEREF _Toc18783406 \h </w:instrText>
             </w:r>
             <w:r>
               <w:rPr>
@@ -707,7 +683,7 @@
               <w:lang w:val="en-GB" w:eastAsia="en-GB"/>
             </w:rPr>
           </w:pPr>
-          <w:hyperlink w:anchor="_Toc18719881" w:history="1">
+          <w:hyperlink w:anchor="_Toc18783407" w:history="1">
             <w:r>
               <w:rPr>
                 <w:rStyle w:val="Hyperlink"/>
@@ -734,7 +710,7 @@
                 <w:noProof/>
                 <w:webHidden/>
               </w:rPr>
-              <w:instrText xml:space="preserve"> PAGEREF _Toc18719881 \h </w:instrText>
+              <w:instrText xml:space="preserve"> PAGEREF _Toc18783407 \h </w:instrText>
             </w:r>
             <w:r>
               <w:rPr>
@@ -778,7 +754,7 @@
               <w:lang w:val="en-GB" w:eastAsia="en-GB"/>
             </w:rPr>
           </w:pPr>
-          <w:hyperlink w:anchor="_Toc18719882" w:history="1">
+          <w:hyperlink w:anchor="_Toc18783408" w:history="1">
             <w:r>
               <w:rPr>
                 <w:rStyle w:val="Hyperlink"/>
@@ -805,7 +781,7 @@
                 <w:noProof/>
                 <w:webHidden/>
               </w:rPr>
-              <w:instrText xml:space="preserve"> PAGEREF _Toc18719882 \h </w:instrText>
+              <w:instrText xml:space="preserve"> PAGEREF _Toc18783408 \h </w:instrText>
             </w:r>
             <w:r>
               <w:rPr>
@@ -849,7 +825,7 @@
               <w:lang w:val="en-GB" w:eastAsia="en-GB"/>
             </w:rPr>
           </w:pPr>
-          <w:hyperlink w:anchor="_Toc18719883" w:history="1">
+          <w:hyperlink w:anchor="_Toc18783409" w:history="1">
             <w:r>
               <w:rPr>
                 <w:rStyle w:val="Hyperlink"/>
@@ -876,7 +852,7 @@
                 <w:noProof/>
                 <w:webHidden/>
               </w:rPr>
-              <w:instrText xml:space="preserve"> PAGEREF _Toc18719883 \h </w:instrText>
+              <w:instrText xml:space="preserve"> PAGEREF _Toc18783409 \h </w:instrText>
             </w:r>
             <w:r>
               <w:rPr>
@@ -920,13 +896,13 @@
               <w:lang w:val="en-GB" w:eastAsia="en-GB"/>
             </w:rPr>
           </w:pPr>
-          <w:hyperlink w:anchor="_Toc18719884" w:history="1">
+          <w:hyperlink w:anchor="_Toc18783410" w:history="1">
             <w:r>
               <w:rPr>
                 <w:rStyle w:val="Hyperlink"/>
                 <w:noProof/>
               </w:rPr>
-              <w:t>State of the art</w:t>
+              <w:t>1.1 State of the art</w:t>
             </w:r>
             <w:r>
               <w:rPr>
@@ -947,7 +923,7 @@
                 <w:noProof/>
                 <w:webHidden/>
               </w:rPr>
-              <w:instrText xml:space="preserve"> PAGEREF _Toc18719884 \h </w:instrText>
+              <w:instrText xml:space="preserve"> PAGEREF _Toc18783410 \h </w:instrText>
             </w:r>
             <w:r>
               <w:rPr>
@@ -991,13 +967,13 @@
               <w:lang w:val="en-GB" w:eastAsia="en-GB"/>
             </w:rPr>
           </w:pPr>
-          <w:hyperlink w:anchor="_Toc18719885" w:history="1">
+          <w:hyperlink w:anchor="_Toc18783411" w:history="1">
             <w:r>
               <w:rPr>
                 <w:rStyle w:val="Hyperlink"/>
                 <w:noProof/>
               </w:rPr>
-              <w:t>Objectives</w:t>
+              <w:t>1.2 Objectives</w:t>
             </w:r>
             <w:r>
               <w:rPr>
@@ -1018,7 +994,7 @@
                 <w:noProof/>
                 <w:webHidden/>
               </w:rPr>
-              <w:instrText xml:space="preserve"> PAGEREF _Toc18719885 \h </w:instrText>
+              <w:instrText xml:space="preserve"> PAGEREF _Toc18783411 \h </w:instrText>
             </w:r>
             <w:r>
               <w:rPr>
@@ -1062,13 +1038,13 @@
               <w:lang w:val="en-GB" w:eastAsia="en-GB"/>
             </w:rPr>
           </w:pPr>
-          <w:hyperlink w:anchor="_Toc18719886" w:history="1">
+          <w:hyperlink w:anchor="_Toc18783412" w:history="1">
             <w:r>
               <w:rPr>
                 <w:rStyle w:val="Hyperlink"/>
                 <w:noProof/>
               </w:rPr>
-              <w:t>Overview of this document</w:t>
+              <w:t>1.3 Overview of this document</w:t>
             </w:r>
             <w:r>
               <w:rPr>
@@ -1089,7 +1065,7 @@
                 <w:noProof/>
                 <w:webHidden/>
               </w:rPr>
-              <w:instrText xml:space="preserve"> PAGEREF _Toc18719886 \h </w:instrText>
+              <w:instrText xml:space="preserve"> PAGEREF _Toc18783412 \h </w:instrText>
             </w:r>
             <w:r>
               <w:rPr>
@@ -1133,7 +1109,7 @@
               <w:lang w:val="en-GB" w:eastAsia="en-GB"/>
             </w:rPr>
           </w:pPr>
-          <w:hyperlink w:anchor="_Toc18719887" w:history="1">
+          <w:hyperlink w:anchor="_Toc18783413" w:history="1">
             <w:r>
               <w:rPr>
                 <w:rStyle w:val="Hyperlink"/>
@@ -1160,7 +1136,7 @@
                 <w:noProof/>
                 <w:webHidden/>
               </w:rPr>
-              <w:instrText xml:space="preserve"> PAGEREF _Toc18719887 \h </w:instrText>
+              <w:instrText xml:space="preserve"> PAGEREF _Toc18783413 \h </w:instrText>
             </w:r>
             <w:r>
               <w:rPr>
@@ -1204,13 +1180,13 @@
               <w:lang w:val="en-GB" w:eastAsia="en-GB"/>
             </w:rPr>
           </w:pPr>
-          <w:hyperlink w:anchor="_Toc18719888" w:history="1">
+          <w:hyperlink w:anchor="_Toc18783414" w:history="1">
             <w:r>
               <w:rPr>
                 <w:rStyle w:val="Hyperlink"/>
                 <w:noProof/>
               </w:rPr>
-              <w:t>Malware</w:t>
+              <w:t>2.1 Malware</w:t>
             </w:r>
             <w:r>
               <w:rPr>
@@ -1231,7 +1207,7 @@
                 <w:noProof/>
                 <w:webHidden/>
               </w:rPr>
-              <w:instrText xml:space="preserve"> PAGEREF _Toc18719888 \h </w:instrText>
+              <w:instrText xml:space="preserve"> PAGEREF _Toc18783414 \h </w:instrText>
             </w:r>
             <w:r>
               <w:rPr>
@@ -1275,13 +1251,13 @@
               <w:lang w:val="en-GB" w:eastAsia="en-GB"/>
             </w:rPr>
           </w:pPr>
-          <w:hyperlink w:anchor="_Toc18719889" w:history="1">
+          <w:hyperlink w:anchor="_Toc18783415" w:history="1">
             <w:r>
               <w:rPr>
                 <w:rStyle w:val="Hyperlink"/>
                 <w:noProof/>
               </w:rPr>
-              <w:t>VirtualBox</w:t>
+              <w:t>2.2 VirtualBox</w:t>
             </w:r>
             <w:r>
               <w:rPr>
@@ -1302,7 +1278,7 @@
                 <w:noProof/>
                 <w:webHidden/>
               </w:rPr>
-              <w:instrText xml:space="preserve"> PAGEREF _Toc18719889 \h </w:instrText>
+              <w:instrText xml:space="preserve"> PAGEREF _Toc18783415 \h </w:instrText>
             </w:r>
             <w:r>
               <w:rPr>
@@ -1346,13 +1322,13 @@
               <w:lang w:val="en-GB" w:eastAsia="en-GB"/>
             </w:rPr>
           </w:pPr>
-          <w:hyperlink w:anchor="_Toc18719890" w:history="1">
+          <w:hyperlink w:anchor="_Toc18783416" w:history="1">
             <w:r>
               <w:rPr>
                 <w:rStyle w:val="Hyperlink"/>
                 <w:noProof/>
               </w:rPr>
-              <w:t>Event Tracing for Windows</w:t>
+              <w:t>2.3 Event Tracing for Windows</w:t>
             </w:r>
             <w:r>
               <w:rPr>
@@ -1373,7 +1349,7 @@
                 <w:noProof/>
                 <w:webHidden/>
               </w:rPr>
-              <w:instrText xml:space="preserve"> PAGEREF _Toc18719890 \h </w:instrText>
+              <w:instrText xml:space="preserve"> PAGEREF _Toc18783416 \h </w:instrText>
             </w:r>
             <w:r>
               <w:rPr>
@@ -1417,13 +1393,13 @@
               <w:lang w:val="en-GB" w:eastAsia="en-GB"/>
             </w:rPr>
           </w:pPr>
-          <w:hyperlink w:anchor="_Toc18719891" w:history="1">
+          <w:hyperlink w:anchor="_Toc18783417" w:history="1">
             <w:r>
               <w:rPr>
                 <w:rStyle w:val="Hyperlink"/>
                 <w:noProof/>
               </w:rPr>
-              <w:t>Neural Networks</w:t>
+              <w:t>2.4 Neural Networks</w:t>
             </w:r>
             <w:r>
               <w:rPr>
@@ -1444,7 +1420,7 @@
                 <w:noProof/>
                 <w:webHidden/>
               </w:rPr>
-              <w:instrText xml:space="preserve"> PAGEREF _Toc18719891 \h </w:instrText>
+              <w:instrText xml:space="preserve"> PAGEREF _Toc18783417 \h </w:instrText>
             </w:r>
             <w:r>
               <w:rPr>
@@ -1488,13 +1464,13 @@
               <w:lang w:val="en-GB" w:eastAsia="en-GB"/>
             </w:rPr>
           </w:pPr>
-          <w:hyperlink w:anchor="_Toc18719892" w:history="1">
+          <w:hyperlink w:anchor="_Toc18783418" w:history="1">
             <w:r>
               <w:rPr>
                 <w:rStyle w:val="Hyperlink"/>
                 <w:noProof/>
               </w:rPr>
-              <w:t>Long Short-Term Memory Network</w:t>
+              <w:t>2.4.1 Long Short-Term Memory Network</w:t>
             </w:r>
             <w:r>
               <w:rPr>
@@ -1515,7 +1491,7 @@
                 <w:noProof/>
                 <w:webHidden/>
               </w:rPr>
-              <w:instrText xml:space="preserve"> PAGEREF _Toc18719892 \h </w:instrText>
+              <w:instrText xml:space="preserve"> PAGEREF _Toc18783418 \h </w:instrText>
             </w:r>
             <w:r>
               <w:rPr>
@@ -1559,13 +1535,13 @@
               <w:lang w:val="en-GB" w:eastAsia="en-GB"/>
             </w:rPr>
           </w:pPr>
-          <w:hyperlink w:anchor="_Toc18719893" w:history="1">
+          <w:hyperlink w:anchor="_Toc18783419" w:history="1">
             <w:r>
               <w:rPr>
                 <w:rStyle w:val="Hyperlink"/>
                 <w:noProof/>
               </w:rPr>
-              <w:t>Developing tools</w:t>
+              <w:t>2.5 Developing tools</w:t>
             </w:r>
             <w:r>
               <w:rPr>
@@ -1586,7 +1562,7 @@
                 <w:noProof/>
                 <w:webHidden/>
               </w:rPr>
-              <w:instrText xml:space="preserve"> PAGEREF _Toc18719893 \h </w:instrText>
+              <w:instrText xml:space="preserve"> PAGEREF _Toc18783419 \h </w:instrText>
             </w:r>
             <w:r>
               <w:rPr>
@@ -1630,13 +1606,13 @@
               <w:lang w:val="en-GB" w:eastAsia="en-GB"/>
             </w:rPr>
           </w:pPr>
-          <w:hyperlink w:anchor="_Toc18719894" w:history="1">
+          <w:hyperlink w:anchor="_Toc18783420" w:history="1">
             <w:r>
               <w:rPr>
                 <w:rStyle w:val="Hyperlink"/>
                 <w:noProof/>
               </w:rPr>
-              <w:t>C# and Visual Studio</w:t>
+              <w:t>2.5.1 C# and Visual Studio</w:t>
             </w:r>
             <w:r>
               <w:rPr>
@@ -1657,7 +1633,7 @@
                 <w:noProof/>
                 <w:webHidden/>
               </w:rPr>
-              <w:instrText xml:space="preserve"> PAGEREF _Toc18719894 \h </w:instrText>
+              <w:instrText xml:space="preserve"> PAGEREF _Toc18783420 \h </w:instrText>
             </w:r>
             <w:r>
               <w:rPr>
@@ -1701,13 +1677,13 @@
               <w:lang w:val="en-GB" w:eastAsia="en-GB"/>
             </w:rPr>
           </w:pPr>
-          <w:hyperlink w:anchor="_Toc18719895" w:history="1">
+          <w:hyperlink w:anchor="_Toc18783421" w:history="1">
             <w:r>
               <w:rPr>
                 <w:rStyle w:val="Hyperlink"/>
                 <w:noProof/>
               </w:rPr>
-              <w:t>Python and TensorFlow</w:t>
+              <w:t>2.5.2 Python and TensorFlow</w:t>
             </w:r>
             <w:r>
               <w:rPr>
@@ -1728,7 +1704,7 @@
                 <w:noProof/>
                 <w:webHidden/>
               </w:rPr>
-              <w:instrText xml:space="preserve"> PAGEREF _Toc18719895 \h </w:instrText>
+              <w:instrText xml:space="preserve"> PAGEREF _Toc18783421 \h </w:instrText>
             </w:r>
             <w:r>
               <w:rPr>
@@ -1772,7 +1748,7 @@
               <w:lang w:val="en-GB" w:eastAsia="en-GB"/>
             </w:rPr>
           </w:pPr>
-          <w:hyperlink w:anchor="_Toc18719896" w:history="1">
+          <w:hyperlink w:anchor="_Toc18783422" w:history="1">
             <w:r>
               <w:rPr>
                 <w:rStyle w:val="Hyperlink"/>
@@ -1799,7 +1775,7 @@
                 <w:noProof/>
                 <w:webHidden/>
               </w:rPr>
-              <w:instrText xml:space="preserve"> PAGEREF _Toc18719896 \h </w:instrText>
+              <w:instrText xml:space="preserve"> PAGEREF _Toc18783422 \h </w:instrText>
             </w:r>
             <w:r>
               <w:rPr>
@@ -1843,13 +1819,13 @@
               <w:lang w:val="en-GB" w:eastAsia="en-GB"/>
             </w:rPr>
           </w:pPr>
-          <w:hyperlink w:anchor="_Toc18719897" w:history="1">
+          <w:hyperlink w:anchor="_Toc18783423" w:history="1">
             <w:r>
               <w:rPr>
                 <w:rStyle w:val="Hyperlink"/>
                 <w:noProof/>
               </w:rPr>
-              <w:t>Tracer program</w:t>
+              <w:t>3.1 Tracer program</w:t>
             </w:r>
             <w:r>
               <w:rPr>
@@ -1870,7 +1846,7 @@
                 <w:noProof/>
                 <w:webHidden/>
               </w:rPr>
-              <w:instrText xml:space="preserve"> PAGEREF _Toc18719897 \h </w:instrText>
+              <w:instrText xml:space="preserve"> PAGEREF _Toc18783423 \h </w:instrText>
             </w:r>
             <w:r>
               <w:rPr>
@@ -1914,13 +1890,13 @@
               <w:lang w:val="en-GB" w:eastAsia="en-GB"/>
             </w:rPr>
           </w:pPr>
-          <w:hyperlink w:anchor="_Toc18719898" w:history="1">
+          <w:hyperlink w:anchor="_Toc18783424" w:history="1">
             <w:r>
               <w:rPr>
                 <w:rStyle w:val="Hyperlink"/>
                 <w:noProof/>
               </w:rPr>
-              <w:t>Implementation</w:t>
+              <w:t>3.1.1 Implementation</w:t>
             </w:r>
             <w:r>
               <w:rPr>
@@ -1941,7 +1917,7 @@
                 <w:noProof/>
                 <w:webHidden/>
               </w:rPr>
-              <w:instrText xml:space="preserve"> PAGEREF _Toc18719898 \h </w:instrText>
+              <w:instrText xml:space="preserve"> PAGEREF _Toc18783424 \h </w:instrText>
             </w:r>
             <w:r>
               <w:rPr>
@@ -1985,13 +1961,13 @@
               <w:lang w:val="en-GB" w:eastAsia="en-GB"/>
             </w:rPr>
           </w:pPr>
-          <w:hyperlink w:anchor="_Toc18719899" w:history="1">
+          <w:hyperlink w:anchor="_Toc18783425" w:history="1">
             <w:r>
               <w:rPr>
                 <w:rStyle w:val="Hyperlink"/>
                 <w:noProof/>
               </w:rPr>
-              <w:t>Generating the dataset</w:t>
+              <w:t>3.1.2 Generating the dataset</w:t>
             </w:r>
             <w:r>
               <w:rPr>
@@ -2012,7 +1988,7 @@
                 <w:noProof/>
                 <w:webHidden/>
               </w:rPr>
-              <w:instrText xml:space="preserve"> PAGEREF _Toc18719899 \h </w:instrText>
+              <w:instrText xml:space="preserve"> PAGEREF _Toc18783425 \h </w:instrText>
             </w:r>
             <w:r>
               <w:rPr>
@@ -2056,13 +2032,13 @@
               <w:lang w:val="en-GB" w:eastAsia="en-GB"/>
             </w:rPr>
           </w:pPr>
-          <w:hyperlink w:anchor="_Toc18719900" w:history="1">
+          <w:hyperlink w:anchor="_Toc18783426" w:history="1">
             <w:r>
               <w:rPr>
                 <w:rStyle w:val="Hyperlink"/>
                 <w:noProof/>
               </w:rPr>
-              <w:t>Log files</w:t>
+              <w:t>3.1.3 Log files</w:t>
             </w:r>
             <w:r>
               <w:rPr>
@@ -2083,7 +2059,7 @@
                 <w:noProof/>
                 <w:webHidden/>
               </w:rPr>
-              <w:instrText xml:space="preserve"> PAGEREF _Toc18719900 \h </w:instrText>
+              <w:instrText xml:space="preserve"> PAGEREF _Toc18783426 \h </w:instrText>
             </w:r>
             <w:r>
               <w:rPr>
@@ -2127,13 +2103,13 @@
               <w:lang w:val="en-GB" w:eastAsia="en-GB"/>
             </w:rPr>
           </w:pPr>
-          <w:hyperlink w:anchor="_Toc18719901" w:history="1">
+          <w:hyperlink w:anchor="_Toc18783427" w:history="1">
             <w:r>
               <w:rPr>
                 <w:rStyle w:val="Hyperlink"/>
                 <w:noProof/>
               </w:rPr>
-              <w:t>Python Machine learning</w:t>
+              <w:t>3.2 Python Machine learning</w:t>
             </w:r>
             <w:r>
               <w:rPr>
@@ -2154,7 +2130,7 @@
                 <w:noProof/>
                 <w:webHidden/>
               </w:rPr>
-              <w:instrText xml:space="preserve"> PAGEREF _Toc18719901 \h </w:instrText>
+              <w:instrText xml:space="preserve"> PAGEREF _Toc18783427 \h </w:instrText>
             </w:r>
             <w:r>
               <w:rPr>
@@ -2174,7 +2150,7 @@
                 <w:noProof/>
                 <w:webHidden/>
               </w:rPr>
-              <w:t>18</w:t>
+              <w:t>17</w:t>
             </w:r>
             <w:r>
               <w:rPr>
@@ -2198,13 +2174,13 @@
               <w:lang w:val="en-GB" w:eastAsia="en-GB"/>
             </w:rPr>
           </w:pPr>
-          <w:hyperlink w:anchor="_Toc18719902" w:history="1">
+          <w:hyperlink w:anchor="_Toc18783428" w:history="1">
             <w:r>
               <w:rPr>
                 <w:rStyle w:val="Hyperlink"/>
                 <w:noProof/>
               </w:rPr>
-              <w:t>Log processer</w:t>
+              <w:t>3.2.1 Log processer</w:t>
             </w:r>
             <w:r>
               <w:rPr>
@@ -2225,7 +2201,7 @@
                 <w:noProof/>
                 <w:webHidden/>
               </w:rPr>
-              <w:instrText xml:space="preserve"> PAGEREF _Toc18719902 \h </w:instrText>
+              <w:instrText xml:space="preserve"> PAGEREF _Toc18783428 \h </w:instrText>
             </w:r>
             <w:r>
               <w:rPr>
@@ -2269,13 +2245,13 @@
               <w:lang w:val="en-GB" w:eastAsia="en-GB"/>
             </w:rPr>
           </w:pPr>
-          <w:hyperlink w:anchor="_Toc18719903" w:history="1">
+          <w:hyperlink w:anchor="_Toc18783429" w:history="1">
             <w:r>
               <w:rPr>
                 <w:rStyle w:val="Hyperlink"/>
                 <w:noProof/>
               </w:rPr>
-              <w:t>Deep Feed Forward</w:t>
+              <w:t>3.2.2 Data Processing</w:t>
             </w:r>
             <w:r>
               <w:rPr>
@@ -2296,7 +2272,7 @@
                 <w:noProof/>
                 <w:webHidden/>
               </w:rPr>
-              <w:instrText xml:space="preserve"> PAGEREF _Toc18719903 \h </w:instrText>
+              <w:instrText xml:space="preserve"> PAGEREF _Toc18783429 \h </w:instrText>
             </w:r>
             <w:r>
               <w:rPr>
@@ -2316,7 +2292,7 @@
                 <w:noProof/>
                 <w:webHidden/>
               </w:rPr>
-              <w:t>18</w:t>
+              <w:t>19</w:t>
             </w:r>
             <w:r>
               <w:rPr>
@@ -2340,13 +2316,13 @@
               <w:lang w:val="en-GB" w:eastAsia="en-GB"/>
             </w:rPr>
           </w:pPr>
-          <w:hyperlink w:anchor="_Toc18719904" w:history="1">
+          <w:hyperlink w:anchor="_Toc18783430" w:history="1">
             <w:r>
               <w:rPr>
                 <w:rStyle w:val="Hyperlink"/>
                 <w:noProof/>
               </w:rPr>
-              <w:t>LSTM</w:t>
+              <w:t>3.2.3 Neural Networks</w:t>
             </w:r>
             <w:r>
               <w:rPr>
@@ -2367,7 +2343,7 @@
                 <w:noProof/>
                 <w:webHidden/>
               </w:rPr>
-              <w:instrText xml:space="preserve"> PAGEREF _Toc18719904 \h </w:instrText>
+              <w:instrText xml:space="preserve"> PAGEREF _Toc18783430 \h </w:instrText>
             </w:r>
             <w:r>
               <w:rPr>
@@ -2387,7 +2363,7 @@
                 <w:noProof/>
                 <w:webHidden/>
               </w:rPr>
-              <w:t>18</w:t>
+              <w:t>20</w:t>
             </w:r>
             <w:r>
               <w:rPr>
@@ -2411,13 +2387,13 @@
               <w:lang w:val="en-GB" w:eastAsia="en-GB"/>
             </w:rPr>
           </w:pPr>
-          <w:hyperlink w:anchor="_Toc18719905" w:history="1">
+          <w:hyperlink w:anchor="_Toc18783431" w:history="1">
             <w:r>
               <w:rPr>
                 <w:rStyle w:val="Hyperlink"/>
                 <w:noProof/>
               </w:rPr>
-              <w:t>Chapter 4: Results and Discussion</w:t>
+              <w:t>Chapter 4: Discussion and Results</w:t>
             </w:r>
             <w:r>
               <w:rPr>
@@ -2438,7 +2414,7 @@
                 <w:noProof/>
                 <w:webHidden/>
               </w:rPr>
-              <w:instrText xml:space="preserve"> PAGEREF _Toc18719905 \h </w:instrText>
+              <w:instrText xml:space="preserve"> PAGEREF _Toc18783431 \h </w:instrText>
             </w:r>
             <w:r>
               <w:rPr>
@@ -2458,7 +2434,7 @@
                 <w:noProof/>
                 <w:webHidden/>
               </w:rPr>
-              <w:t>19</w:t>
+              <w:t>21</w:t>
             </w:r>
             <w:r>
               <w:rPr>
@@ -2482,7 +2458,7 @@
               <w:lang w:val="en-GB" w:eastAsia="en-GB"/>
             </w:rPr>
           </w:pPr>
-          <w:hyperlink w:anchor="_Toc18719906" w:history="1">
+          <w:hyperlink w:anchor="_Toc18783432" w:history="1">
             <w:r>
               <w:rPr>
                 <w:rStyle w:val="Hyperlink"/>
@@ -2509,7 +2485,7 @@
                 <w:noProof/>
                 <w:webHidden/>
               </w:rPr>
-              <w:instrText xml:space="preserve"> PAGEREF _Toc18719906 \h </w:instrText>
+              <w:instrText xml:space="preserve"> PAGEREF _Toc18783432 \h </w:instrText>
             </w:r>
             <w:r>
               <w:rPr>
@@ -2529,7 +2505,7 @@
                 <w:noProof/>
                 <w:webHidden/>
               </w:rPr>
-              <w:t>20</w:t>
+              <w:t>22</w:t>
             </w:r>
             <w:r>
               <w:rPr>
@@ -2553,7 +2529,7 @@
               <w:lang w:val="en-GB" w:eastAsia="en-GB"/>
             </w:rPr>
           </w:pPr>
-          <w:hyperlink w:anchor="_Toc18719907" w:history="1">
+          <w:hyperlink w:anchor="_Toc18783433" w:history="1">
             <w:r>
               <w:rPr>
                 <w:rStyle w:val="Hyperlink"/>
@@ -2580,7 +2556,7 @@
                 <w:noProof/>
                 <w:webHidden/>
               </w:rPr>
-              <w:instrText xml:space="preserve"> PAGEREF _Toc18719907 \h </w:instrText>
+              <w:instrText xml:space="preserve"> PAGEREF _Toc18783433 \h </w:instrText>
             </w:r>
             <w:r>
               <w:rPr>
@@ -2600,7 +2576,7 @@
                 <w:noProof/>
                 <w:webHidden/>
               </w:rPr>
-              <w:t>21</w:t>
+              <w:t>23</w:t>
             </w:r>
             <w:r>
               <w:rPr>
@@ -2632,7 +2608,7 @@
       <w:pPr>
         <w:pStyle w:val="Heading1"/>
       </w:pPr>
-      <w:bookmarkStart w:id="3" w:name="_Toc18719882"/>
+      <w:bookmarkStart w:id="3" w:name="_Toc18783408"/>
       <w:r>
         <w:lastRenderedPageBreak/>
         <w:t>Table of figures</w:t>
@@ -2669,7 +2645,7 @@
       <w:r>
         <w:fldChar w:fldCharType="separate"/>
       </w:r>
-      <w:hyperlink r:id="rId9" w:anchor="_Toc18719914" w:history="1">
+      <w:hyperlink r:id="rId9" w:anchor="_Toc18783440" w:history="1">
         <w:r>
           <w:rPr>
             <w:rStyle w:val="Hyperlink"/>
@@ -2683,7 +2659,7 @@
             <w:noProof/>
             <w:lang w:val="en-US"/>
           </w:rPr>
-          <w:t xml:space="preserve"> [28]</w:t>
+          <w:t xml:space="preserve"> [31]</w:t>
         </w:r>
         <w:r>
           <w:rPr>
@@ -2704,7 +2680,7 @@
             <w:noProof/>
             <w:webHidden/>
           </w:rPr>
-          <w:instrText xml:space="preserve"> PAGEREF _Toc18719914 \h </w:instrText>
+          <w:instrText xml:space="preserve"> PAGEREF _Toc18783440 \h </w:instrText>
         </w:r>
         <w:r>
           <w:rPr>
@@ -2748,7 +2724,7 @@
           <w:lang w:eastAsia="en-GB"/>
         </w:rPr>
       </w:pPr>
-      <w:hyperlink r:id="rId10" w:anchor="_Toc18719915" w:history="1">
+      <w:hyperlink r:id="rId10" w:anchor="_Toc18783441" w:history="1">
         <w:r>
           <w:rPr>
             <w:rStyle w:val="Hyperlink"/>
@@ -2762,7 +2738,7 @@
             <w:noProof/>
             <w:lang w:val="en-US"/>
           </w:rPr>
-          <w:t>[29]</w:t>
+          <w:t>[32]</w:t>
         </w:r>
         <w:r>
           <w:rPr>
@@ -2783,7 +2759,7 @@
             <w:noProof/>
             <w:webHidden/>
           </w:rPr>
-          <w:instrText xml:space="preserve"> PAGEREF _Toc18719915 \h </w:instrText>
+          <w:instrText xml:space="preserve"> PAGEREF _Toc18783441 \h </w:instrText>
         </w:r>
         <w:r>
           <w:rPr>
@@ -2827,7 +2803,7 @@
           <w:lang w:eastAsia="en-GB"/>
         </w:rPr>
       </w:pPr>
-      <w:hyperlink r:id="rId11" w:anchor="_Toc18719916" w:history="1">
+      <w:hyperlink r:id="rId11" w:anchor="_Toc18783442" w:history="1">
         <w:r>
           <w:rPr>
             <w:rStyle w:val="Hyperlink"/>
@@ -2854,7 +2830,7 @@
             <w:noProof/>
             <w:webHidden/>
           </w:rPr>
-          <w:instrText xml:space="preserve"> PAGEREF _Toc18719916 \h </w:instrText>
+          <w:instrText xml:space="preserve"> PAGEREF _Toc18783442 \h </w:instrText>
         </w:r>
         <w:r>
           <w:rPr>
@@ -2898,7 +2874,7 @@
           <w:lang w:eastAsia="en-GB"/>
         </w:rPr>
       </w:pPr>
-      <w:hyperlink r:id="rId12" w:anchor="_Toc18719917" w:history="1">
+      <w:hyperlink r:id="rId12" w:anchor="_Toc18783443" w:history="1">
         <w:r>
           <w:rPr>
             <w:rStyle w:val="Hyperlink"/>
@@ -2925,7 +2901,7 @@
             <w:noProof/>
             <w:webHidden/>
           </w:rPr>
-          <w:instrText xml:space="preserve"> PAGEREF _Toc18719917 \h </w:instrText>
+          <w:instrText xml:space="preserve"> PAGEREF _Toc18783443 \h </w:instrText>
         </w:r>
         <w:r>
           <w:rPr>
@@ -2969,7 +2945,7 @@
           <w:lang w:eastAsia="en-GB"/>
         </w:rPr>
       </w:pPr>
-      <w:hyperlink r:id="rId13" w:anchor="_Toc18719918" w:history="1">
+      <w:hyperlink r:id="rId13" w:anchor="_Toc18783444" w:history="1">
         <w:r>
           <w:rPr>
             <w:rStyle w:val="Hyperlink"/>
@@ -2996,7 +2972,7 @@
             <w:noProof/>
             <w:webHidden/>
           </w:rPr>
-          <w:instrText xml:space="preserve"> PAGEREF _Toc18719918 \h </w:instrText>
+          <w:instrText xml:space="preserve"> PAGEREF _Toc18783444 \h </w:instrText>
         </w:r>
         <w:r>
           <w:rPr>
@@ -3040,7 +3016,7 @@
           <w:lang w:eastAsia="en-GB"/>
         </w:rPr>
       </w:pPr>
-      <w:hyperlink r:id="rId14" w:anchor="_Toc18719919" w:history="1">
+      <w:hyperlink r:id="rId14" w:anchor="_Toc18783445" w:history="1">
         <w:r>
           <w:rPr>
             <w:rStyle w:val="Hyperlink"/>
@@ -3067,7 +3043,7 @@
             <w:noProof/>
             <w:webHidden/>
           </w:rPr>
-          <w:instrText xml:space="preserve"> PAGEREF _Toc18719919 \h </w:instrText>
+          <w:instrText xml:space="preserve"> PAGEREF _Toc18783445 \h </w:instrText>
         </w:r>
         <w:r>
           <w:rPr>
@@ -3099,31 +3075,104 @@
       </w:hyperlink>
     </w:p>
     <w:p>
+      <w:pPr>
+        <w:pStyle w:val="TableofFigures"/>
+        <w:tabs>
+          <w:tab w:val="right" w:leader="dot" w:pos="9016"/>
+        </w:tabs>
+        <w:rPr>
+          <w:rFonts w:eastAsiaTheme="minorEastAsia"/>
+          <w:noProof/>
+          <w:sz w:val="22"/>
+          <w:lang w:eastAsia="en-GB"/>
+        </w:rPr>
+      </w:pPr>
+      <w:hyperlink r:id="rId15" w:anchor="_Toc18783446" w:history="1">
+        <w:r>
+          <w:rPr>
+            <w:rStyle w:val="Hyperlink"/>
+            <w:noProof/>
+          </w:rPr>
+          <w:t>Figure 7. Payload text value</w:t>
+        </w:r>
+        <w:r>
+          <w:rPr>
+            <w:noProof/>
+            <w:webHidden/>
+          </w:rPr>
+          <w:tab/>
+        </w:r>
+        <w:r>
+          <w:rPr>
+            <w:noProof/>
+            <w:webHidden/>
+          </w:rPr>
+          <w:fldChar w:fldCharType="begin"/>
+        </w:r>
+        <w:r>
+          <w:rPr>
+            <w:noProof/>
+            <w:webHidden/>
+          </w:rPr>
+          <w:instrText xml:space="preserve"> PAGEREF _Toc18783446 \h </w:instrText>
+        </w:r>
+        <w:r>
+          <w:rPr>
+            <w:noProof/>
+            <w:webHidden/>
+          </w:rPr>
+        </w:r>
+        <w:r>
+          <w:rPr>
+            <w:noProof/>
+            <w:webHidden/>
+          </w:rPr>
+          <w:fldChar w:fldCharType="separate"/>
+        </w:r>
+        <w:r>
+          <w:rPr>
+            <w:noProof/>
+            <w:webHidden/>
+          </w:rPr>
+          <w:t>19</w:t>
+        </w:r>
+        <w:r>
+          <w:rPr>
+            <w:noProof/>
+            <w:webHidden/>
+          </w:rPr>
+          <w:fldChar w:fldCharType="end"/>
+        </w:r>
+      </w:hyperlink>
+    </w:p>
+    <w:p>
       <w:r>
         <w:fldChar w:fldCharType="end"/>
       </w:r>
       <w:r>
         <w:br w:type="page"/>
       </w:r>
+      <w:bookmarkStart w:id="4" w:name="_GoBack"/>
+      <w:bookmarkEnd w:id="4"/>
     </w:p>
     <w:p>
       <w:pPr>
         <w:pStyle w:val="Heading1"/>
       </w:pPr>
-      <w:bookmarkStart w:id="4" w:name="_Toc18454962"/>
-      <w:bookmarkStart w:id="5" w:name="_Toc18719883"/>
+      <w:bookmarkStart w:id="5" w:name="_Toc18454962"/>
+      <w:bookmarkStart w:id="6" w:name="_Toc18783409"/>
       <w:r>
         <w:lastRenderedPageBreak/>
         <w:t>Chapter 1:</w:t>
       </w:r>
-      <w:bookmarkEnd w:id="4"/>
+      <w:bookmarkEnd w:id="5"/>
       <w:r>
         <w:t xml:space="preserve"> </w:t>
       </w:r>
       <w:r>
         <w:t>Introduction</w:t>
       </w:r>
-      <w:bookmarkEnd w:id="5"/>
+      <w:bookmarkEnd w:id="6"/>
     </w:p>
     <w:p/>
     <w:p>
@@ -3204,11 +3253,14 @@
       <w:pPr>
         <w:pStyle w:val="Heading2"/>
       </w:pPr>
-      <w:bookmarkStart w:id="6" w:name="_Toc18719884"/>
+      <w:bookmarkStart w:id="7" w:name="_Toc18783410"/>
+      <w:r>
+        <w:t xml:space="preserve">1.1 </w:t>
+      </w:r>
       <w:r>
         <w:t>State of the art</w:t>
       </w:r>
-      <w:bookmarkEnd w:id="6"/>
+      <w:bookmarkEnd w:id="7"/>
     </w:p>
     <w:p>
       <w:pPr>
@@ -3580,11 +3632,14 @@
       <w:pPr>
         <w:pStyle w:val="Heading2"/>
       </w:pPr>
-      <w:bookmarkStart w:id="7" w:name="_Toc18719885"/>
+      <w:bookmarkStart w:id="8" w:name="_Toc18783411"/>
+      <w:r>
+        <w:t xml:space="preserve">1.2 </w:t>
+      </w:r>
       <w:r>
         <w:t>Objectives</w:t>
       </w:r>
-      <w:bookmarkEnd w:id="7"/>
+      <w:bookmarkEnd w:id="8"/>
     </w:p>
     <w:p>
       <w:pPr>
@@ -3659,24 +3714,21 @@
         <w:jc w:val="both"/>
       </w:pPr>
       <w:r>
-        <w:t xml:space="preserve">We tried different approaches to the processing of information and the initial parameters of the neural networks in to see if this combination of tools (ETW and neural networks) is viable to make a functional system. Even though the results were </w:t>
-      </w:r>
-      <w:r>
-        <w:t>underwhelming</w:t>
-      </w:r>
-      <w:r>
-        <w:t>, there is a lot we learnt from this research which sets up the grounds for future work.</w:t>
+        <w:t xml:space="preserve">We tried different approaches to the processing of information and the initial parameters of the neural networks in to see if this combination of tools (ETW and neural networks) is viable to make a functional system. </w:t>
       </w:r>
     </w:p>
     <w:p>
       <w:pPr>
         <w:pStyle w:val="Heading2"/>
       </w:pPr>
-      <w:bookmarkStart w:id="8" w:name="_Toc18719886"/>
+      <w:bookmarkStart w:id="9" w:name="_Toc18783412"/>
+      <w:r>
+        <w:t xml:space="preserve">1.3 </w:t>
+      </w:r>
       <w:r>
         <w:t>Overview of this document</w:t>
       </w:r>
-      <w:bookmarkEnd w:id="8"/>
+      <w:bookmarkEnd w:id="9"/>
       <w:r>
         <w:tab/>
       </w:r>
@@ -3704,12 +3756,12 @@
       <w:pPr>
         <w:pStyle w:val="Heading1"/>
       </w:pPr>
-      <w:bookmarkStart w:id="9" w:name="_Toc18719887"/>
+      <w:bookmarkStart w:id="10" w:name="_Toc18783413"/>
       <w:r>
         <w:lastRenderedPageBreak/>
         <w:t>Chapter 2: Background</w:t>
       </w:r>
-      <w:bookmarkEnd w:id="9"/>
+      <w:bookmarkEnd w:id="10"/>
     </w:p>
     <w:p/>
     <w:p>
@@ -3729,11 +3781,14 @@
         <w:pStyle w:val="Heading2"/>
         <w:jc w:val="both"/>
       </w:pPr>
-      <w:bookmarkStart w:id="10" w:name="_Toc18719888"/>
+      <w:bookmarkStart w:id="11" w:name="_Toc18783414"/>
+      <w:r>
+        <w:t xml:space="preserve">2.1 </w:t>
+      </w:r>
       <w:r>
         <w:t>Malware</w:t>
       </w:r>
-      <w:bookmarkEnd w:id="10"/>
+      <w:bookmarkEnd w:id="11"/>
     </w:p>
     <w:p>
       <w:pPr>
@@ -4055,7 +4110,10 @@
       <w:pPr>
         <w:pStyle w:val="Heading2"/>
       </w:pPr>
-      <w:bookmarkStart w:id="11" w:name="_Toc18719889"/>
+      <w:bookmarkStart w:id="12" w:name="_Toc18783415"/>
+      <w:r>
+        <w:t xml:space="preserve">2.2 </w:t>
+      </w:r>
       <w:r>
         <w:t>Vi</w:t>
       </w:r>
@@ -4071,7 +4129,7 @@
       <w:r>
         <w:t>alBox</w:t>
       </w:r>
-      <w:bookmarkEnd w:id="11"/>
+      <w:bookmarkEnd w:id="12"/>
     </w:p>
     <w:p>
       <w:pPr>
@@ -4137,12 +4195,15 @@
       <w:pPr>
         <w:pStyle w:val="Heading2"/>
       </w:pPr>
-      <w:bookmarkStart w:id="12" w:name="_Toc18719890"/>
+      <w:bookmarkStart w:id="13" w:name="_Toc18783416"/>
       <w:r>
         <w:lastRenderedPageBreak/>
+        <w:t xml:space="preserve">2.3 </w:t>
+      </w:r>
+      <w:r>
         <w:t>Event Tracing for Windows</w:t>
       </w:r>
-      <w:bookmarkEnd w:id="12"/>
+      <w:bookmarkEnd w:id="13"/>
     </w:p>
     <w:p>
       <w:pPr>
@@ -4244,11 +4305,14 @@
       <w:pPr>
         <w:pStyle w:val="Heading2"/>
       </w:pPr>
-      <w:bookmarkStart w:id="13" w:name="_Toc18719891"/>
+      <w:bookmarkStart w:id="14" w:name="_Toc18783417"/>
+      <w:r>
+        <w:t xml:space="preserve">2.4 </w:t>
+      </w:r>
       <w:r>
         <w:t>Neural Networks</w:t>
       </w:r>
-      <w:bookmarkEnd w:id="13"/>
+      <w:bookmarkEnd w:id="14"/>
     </w:p>
     <w:p>
       <w:pPr>
@@ -4385,8 +4449,8 @@
                                 <w:sz w:val="24"/>
                               </w:rPr>
                             </w:pPr>
-                            <w:bookmarkStart w:id="14" w:name="_Toc18627300"/>
-                            <w:bookmarkStart w:id="15" w:name="_Toc18719914"/>
+                            <w:bookmarkStart w:id="15" w:name="_Toc18627300"/>
+                            <w:bookmarkStart w:id="16" w:name="_Toc18783440"/>
                             <w:r>
                               <w:t xml:space="preserve">Figure </w:t>
                             </w:r>
@@ -4441,15 +4505,15 @@
                                     <w:noProof/>
                                     <w:lang w:val="en-US"/>
                                   </w:rPr>
-                                  <w:t>[30]</w:t>
+                                  <w:t>[31]</w:t>
                                 </w:r>
                                 <w:r>
                                   <w:fldChar w:fldCharType="end"/>
                                 </w:r>
                               </w:sdtContent>
                             </w:sdt>
-                            <w:bookmarkEnd w:id="14"/>
                             <w:bookmarkEnd w:id="15"/>
+                            <w:bookmarkEnd w:id="16"/>
                           </w:p>
                         </w:txbxContent>
                       </wps:txbx>
@@ -4489,8 +4553,8 @@
                           <w:sz w:val="24"/>
                         </w:rPr>
                       </w:pPr>
-                      <w:bookmarkStart w:id="16" w:name="_Toc18627300"/>
-                      <w:bookmarkStart w:id="17" w:name="_Toc18719914"/>
+                      <w:bookmarkStart w:id="17" w:name="_Toc18627300"/>
+                      <w:bookmarkStart w:id="18" w:name="_Toc18783440"/>
                       <w:r>
                         <w:t xml:space="preserve">Figure </w:t>
                       </w:r>
@@ -4545,15 +4609,15 @@
                               <w:noProof/>
                               <w:lang w:val="en-US"/>
                             </w:rPr>
-                            <w:t>[30]</w:t>
+                            <w:t>[31]</w:t>
                           </w:r>
                           <w:r>
                             <w:fldChar w:fldCharType="end"/>
                           </w:r>
                         </w:sdtContent>
                       </w:sdt>
-                      <w:bookmarkEnd w:id="16"/>
                       <w:bookmarkEnd w:id="17"/>
+                      <w:bookmarkEnd w:id="18"/>
                     </w:p>
                   </w:txbxContent>
                 </v:textbox>
@@ -4593,7 +4657,7 @@
                     </pic:cNvPicPr>
                   </pic:nvPicPr>
                   <pic:blipFill rotWithShape="1">
-                    <a:blip r:embed="rId15">
+                    <a:blip r:embed="rId16">
                       <a:extLst>
                         <a:ext uri="{28A0092B-C50C-407E-A947-70E740481C1C}">
                           <a14:useLocalDpi xmlns:a14="http://schemas.microsoft.com/office/drawing/2010/main" val="0"/>
@@ -4809,11 +4873,14 @@
       <w:pPr>
         <w:pStyle w:val="Heading3"/>
       </w:pPr>
-      <w:bookmarkStart w:id="18" w:name="_Toc18719892"/>
+      <w:bookmarkStart w:id="19" w:name="_Toc18783418"/>
+      <w:r>
+        <w:t xml:space="preserve">2.4.1 </w:t>
+      </w:r>
       <w:r>
         <w:t>Long Short-Term Memory Network</w:t>
       </w:r>
-      <w:bookmarkEnd w:id="18"/>
+      <w:bookmarkEnd w:id="19"/>
     </w:p>
     <w:p>
       <w:pPr>
@@ -4869,8 +4936,8 @@
                                 <w:sz w:val="24"/>
                               </w:rPr>
                             </w:pPr>
-                            <w:bookmarkStart w:id="19" w:name="_Toc18627301"/>
-                            <w:bookmarkStart w:id="20" w:name="_Toc18719915"/>
+                            <w:bookmarkStart w:id="20" w:name="_Toc18627301"/>
+                            <w:bookmarkStart w:id="21" w:name="_Toc18783441"/>
                             <w:r>
                               <w:t xml:space="preserve">Figure </w:t>
                             </w:r>
@@ -4918,15 +4985,15 @@
                                     <w:noProof/>
                                     <w:lang w:val="en-US"/>
                                   </w:rPr>
-                                  <w:t>[31]</w:t>
+                                  <w:t>[32]</w:t>
                                 </w:r>
                                 <w:r>
                                   <w:fldChar w:fldCharType="end"/>
                                 </w:r>
                               </w:sdtContent>
                             </w:sdt>
-                            <w:bookmarkEnd w:id="19"/>
                             <w:bookmarkEnd w:id="20"/>
+                            <w:bookmarkEnd w:id="21"/>
                           </w:p>
                         </w:txbxContent>
                       </wps:txbx>
@@ -4959,8 +5026,8 @@
                           <w:sz w:val="24"/>
                         </w:rPr>
                       </w:pPr>
-                      <w:bookmarkStart w:id="21" w:name="_Toc18627301"/>
-                      <w:bookmarkStart w:id="22" w:name="_Toc18719915"/>
+                      <w:bookmarkStart w:id="22" w:name="_Toc18627301"/>
+                      <w:bookmarkStart w:id="23" w:name="_Toc18783441"/>
                       <w:r>
                         <w:t xml:space="preserve">Figure </w:t>
                       </w:r>
@@ -5008,15 +5075,15 @@
                               <w:noProof/>
                               <w:lang w:val="en-US"/>
                             </w:rPr>
-                            <w:t>[31]</w:t>
+                            <w:t>[32]</w:t>
                           </w:r>
                           <w:r>
                             <w:fldChar w:fldCharType="end"/>
                           </w:r>
                         </w:sdtContent>
                       </w:sdt>
-                      <w:bookmarkEnd w:id="21"/>
                       <w:bookmarkEnd w:id="22"/>
+                      <w:bookmarkEnd w:id="23"/>
                     </w:p>
                   </w:txbxContent>
                 </v:textbox>
@@ -5056,7 +5123,7 @@
                     </pic:cNvPicPr>
                   </pic:nvPicPr>
                   <pic:blipFill rotWithShape="1">
-                    <a:blip r:embed="rId16">
+                    <a:blip r:embed="rId17">
                       <a:extLst>
                         <a:ext uri="{28A0092B-C50C-407E-A947-70E740481C1C}">
                           <a14:useLocalDpi xmlns:a14="http://schemas.microsoft.com/office/drawing/2010/main" val="0"/>
@@ -5213,7 +5280,10 @@
       </w:r>
       <w:proofErr w:type="gramEnd"/>
       <w:r>
-        <w:t xml:space="preserve"> by multiple layers</w:t>
+        <w:t xml:space="preserve"> by multiple </w:t>
+      </w:r>
+      <w:r>
+        <w:t>simpler cells</w:t>
       </w:r>
       <w:r>
         <w:t>:</w:t>
@@ -5347,21 +5417,30 @@
       <w:pPr>
         <w:pStyle w:val="Heading2"/>
       </w:pPr>
-      <w:bookmarkStart w:id="23" w:name="_Toc18719893"/>
+      <w:bookmarkStart w:id="24" w:name="_Toc18783419"/>
+      <w:r>
+        <w:t>2.</w:t>
+      </w:r>
+      <w:r>
+        <w:t xml:space="preserve">5 </w:t>
+      </w:r>
       <w:r>
         <w:t>Developing tools</w:t>
       </w:r>
-      <w:bookmarkEnd w:id="23"/>
+      <w:bookmarkEnd w:id="24"/>
     </w:p>
     <w:p>
       <w:pPr>
         <w:pStyle w:val="Heading3"/>
       </w:pPr>
-      <w:bookmarkStart w:id="24" w:name="_Toc18719894"/>
+      <w:bookmarkStart w:id="25" w:name="_Toc18783420"/>
+      <w:r>
+        <w:t xml:space="preserve">2.5.1 </w:t>
+      </w:r>
       <w:r>
         <w:t>C# and Visual Studio</w:t>
       </w:r>
-      <w:bookmarkEnd w:id="24"/>
+      <w:bookmarkEnd w:id="25"/>
     </w:p>
     <w:p>
       <w:pPr>
@@ -5533,7 +5612,10 @@
       <w:pPr>
         <w:pStyle w:val="Heading3"/>
       </w:pPr>
-      <w:bookmarkStart w:id="25" w:name="_Toc18719895"/>
+      <w:bookmarkStart w:id="26" w:name="_Toc18783421"/>
+      <w:r>
+        <w:t xml:space="preserve">2.5.2 </w:t>
+      </w:r>
       <w:r>
         <w:t>Python</w:t>
       </w:r>
@@ -5543,7 +5625,7 @@
       <w:r>
         <w:t>and TensorFlow</w:t>
       </w:r>
-      <w:bookmarkEnd w:id="25"/>
+      <w:bookmarkEnd w:id="26"/>
     </w:p>
     <w:p>
       <w:pPr>
@@ -5795,12 +5877,12 @@
       <w:pPr>
         <w:pStyle w:val="Heading1"/>
       </w:pPr>
-      <w:bookmarkStart w:id="26" w:name="_Toc18719896"/>
+      <w:bookmarkStart w:id="27" w:name="_Toc18783422"/>
       <w:r>
         <w:lastRenderedPageBreak/>
         <w:t>Chapter 3: Methodology</w:t>
       </w:r>
-      <w:bookmarkEnd w:id="26"/>
+      <w:bookmarkEnd w:id="27"/>
     </w:p>
     <w:p>
       <w:pPr>
@@ -5856,8 +5938,8 @@
                                 <w:sz w:val="24"/>
                               </w:rPr>
                             </w:pPr>
-                            <w:bookmarkStart w:id="27" w:name="_Toc18627302"/>
-                            <w:bookmarkStart w:id="28" w:name="_Toc18719916"/>
+                            <w:bookmarkStart w:id="28" w:name="_Toc18627302"/>
+                            <w:bookmarkStart w:id="29" w:name="_Toc18783442"/>
                             <w:r>
                               <w:t xml:space="preserve">Figure </w:t>
                             </w:r>
@@ -5882,8 +5964,8 @@
                             <w:r>
                               <w:t>. Diagram of the methodology</w:t>
                             </w:r>
-                            <w:bookmarkEnd w:id="27"/>
                             <w:bookmarkEnd w:id="28"/>
+                            <w:bookmarkEnd w:id="29"/>
                           </w:p>
                         </w:txbxContent>
                       </wps:txbx>
@@ -5919,8 +6001,8 @@
                           <w:sz w:val="24"/>
                         </w:rPr>
                       </w:pPr>
-                      <w:bookmarkStart w:id="29" w:name="_Toc18627302"/>
-                      <w:bookmarkStart w:id="30" w:name="_Toc18719916"/>
+                      <w:bookmarkStart w:id="30" w:name="_Toc18627302"/>
+                      <w:bookmarkStart w:id="31" w:name="_Toc18783442"/>
                       <w:r>
                         <w:t xml:space="preserve">Figure </w:t>
                       </w:r>
@@ -5945,8 +6027,8 @@
                       <w:r>
                         <w:t>. Diagram of the methodology</w:t>
                       </w:r>
-                      <w:bookmarkEnd w:id="29"/>
                       <w:bookmarkEnd w:id="30"/>
+                      <w:bookmarkEnd w:id="31"/>
                     </w:p>
                   </w:txbxContent>
                 </v:textbox>
@@ -5986,7 +6068,7 @@
                     </pic:cNvPicPr>
                   </pic:nvPicPr>
                   <pic:blipFill rotWithShape="1">
-                    <a:blip r:embed="rId17">
+                    <a:blip r:embed="rId18">
                       <a:extLst>
                         <a:ext uri="{28A0092B-C50C-407E-A947-70E740481C1C}">
                           <a14:useLocalDpi xmlns:a14="http://schemas.microsoft.com/office/drawing/2010/main" val="0"/>
@@ -6056,11 +6138,14 @@
       <w:pPr>
         <w:pStyle w:val="Heading2"/>
       </w:pPr>
-      <w:bookmarkStart w:id="31" w:name="_Toc18719897"/>
+      <w:bookmarkStart w:id="32" w:name="_Toc18783423"/>
+      <w:r>
+        <w:t xml:space="preserve">3.1 </w:t>
+      </w:r>
       <w:r>
         <w:t>Tracer program</w:t>
       </w:r>
-      <w:bookmarkEnd w:id="31"/>
+      <w:bookmarkEnd w:id="32"/>
     </w:p>
     <w:p>
       <w:pPr>
@@ -6137,7 +6222,7 @@
                                 <w:sz w:val="24"/>
                               </w:rPr>
                             </w:pPr>
-                            <w:bookmarkStart w:id="32" w:name="_Toc18719917"/>
+                            <w:bookmarkStart w:id="33" w:name="_Toc18783443"/>
                             <w:r>
                               <w:t xml:space="preserve">Figure </w:t>
                             </w:r>
@@ -6162,7 +6247,7 @@
                             <w:r>
                               <w:t>. First dialog window of the tracer</w:t>
                             </w:r>
-                            <w:bookmarkEnd w:id="32"/>
+                            <w:bookmarkEnd w:id="33"/>
                           </w:p>
                         </w:txbxContent>
                       </wps:txbx>
@@ -6197,7 +6282,7 @@
                           <w:sz w:val="24"/>
                         </w:rPr>
                       </w:pPr>
-                      <w:bookmarkStart w:id="33" w:name="_Toc18719917"/>
+                      <w:bookmarkStart w:id="34" w:name="_Toc18783443"/>
                       <w:r>
                         <w:t xml:space="preserve">Figure </w:t>
                       </w:r>
@@ -6222,7 +6307,7 @@
                       <w:r>
                         <w:t>. First dialog window of the tracer</w:t>
                       </w:r>
-                      <w:bookmarkEnd w:id="33"/>
+                      <w:bookmarkEnd w:id="34"/>
                     </w:p>
                   </w:txbxContent>
                 </v:textbox>
@@ -6262,7 +6347,7 @@
                     </pic:cNvPicPr>
                   </pic:nvPicPr>
                   <pic:blipFill rotWithShape="1">
-                    <a:blip r:embed="rId18">
+                    <a:blip r:embed="rId19">
                       <a:extLst>
                         <a:ext uri="{28A0092B-C50C-407E-A947-70E740481C1C}">
                           <a14:useLocalDpi xmlns:a14="http://schemas.microsoft.com/office/drawing/2010/main" val="0"/>
@@ -6331,11 +6416,14 @@
       <w:pPr>
         <w:pStyle w:val="Heading3"/>
       </w:pPr>
-      <w:bookmarkStart w:id="34" w:name="_Toc18719898"/>
+      <w:bookmarkStart w:id="35" w:name="_Toc18783424"/>
+      <w:r>
+        <w:t xml:space="preserve">3.1.1 </w:t>
+      </w:r>
       <w:r>
         <w:t>Implementation</w:t>
       </w:r>
-      <w:bookmarkEnd w:id="34"/>
+      <w:bookmarkEnd w:id="35"/>
     </w:p>
     <w:p>
       <w:pPr>
@@ -7045,11 +7133,14 @@
       <w:pPr>
         <w:pStyle w:val="Heading3"/>
       </w:pPr>
-      <w:bookmarkStart w:id="35" w:name="_Toc18719899"/>
+      <w:bookmarkStart w:id="36" w:name="_Toc18783425"/>
+      <w:r>
+        <w:t xml:space="preserve">3.1.2 </w:t>
+      </w:r>
       <w:r>
         <w:t>Generating the dataset</w:t>
       </w:r>
-      <w:bookmarkEnd w:id="35"/>
+      <w:bookmarkEnd w:id="36"/>
     </w:p>
     <w:p>
       <w:pPr>
@@ -7085,7 +7176,7 @@
                     </pic:cNvPicPr>
                   </pic:nvPicPr>
                   <pic:blipFill rotWithShape="1">
-                    <a:blip r:embed="rId19">
+                    <a:blip r:embed="rId20">
                       <a:extLst>
                         <a:ext uri="{28A0092B-C50C-407E-A947-70E740481C1C}">
                           <a14:useLocalDpi xmlns:a14="http://schemas.microsoft.com/office/drawing/2010/main" val="0"/>
@@ -7193,7 +7284,7 @@
                                 <w:sz w:val="24"/>
                               </w:rPr>
                             </w:pPr>
-                            <w:bookmarkStart w:id="36" w:name="_Toc18719918"/>
+                            <w:bookmarkStart w:id="37" w:name="_Toc18783444"/>
                             <w:r>
                               <w:t xml:space="preserve">Figure </w:t>
                             </w:r>
@@ -7218,7 +7309,7 @@
                             <w:r>
                               <w:t>. Specs of the base virtual machine</w:t>
                             </w:r>
-                            <w:bookmarkEnd w:id="36"/>
+                            <w:bookmarkEnd w:id="37"/>
                           </w:p>
                         </w:txbxContent>
                       </wps:txbx>
@@ -7254,7 +7345,7 @@
                           <w:sz w:val="24"/>
                         </w:rPr>
                       </w:pPr>
-                      <w:bookmarkStart w:id="37" w:name="_Toc18719918"/>
+                      <w:bookmarkStart w:id="38" w:name="_Toc18783444"/>
                       <w:r>
                         <w:t xml:space="preserve">Figure </w:t>
                       </w:r>
@@ -7279,7 +7370,7 @@
                       <w:r>
                         <w:t>. Specs of the base virtual machine</w:t>
                       </w:r>
-                      <w:bookmarkEnd w:id="37"/>
+                      <w:bookmarkEnd w:id="38"/>
                     </w:p>
                   </w:txbxContent>
                 </v:textbox>
@@ -7370,11 +7461,14 @@
       <w:pPr>
         <w:pStyle w:val="Heading3"/>
       </w:pPr>
-      <w:bookmarkStart w:id="38" w:name="_Toc18719900"/>
+      <w:bookmarkStart w:id="39" w:name="_Toc18783426"/>
+      <w:r>
+        <w:t xml:space="preserve">3.1.3 </w:t>
+      </w:r>
       <w:r>
         <w:t>Log files</w:t>
       </w:r>
-      <w:bookmarkEnd w:id="38"/>
+      <w:bookmarkEnd w:id="39"/>
     </w:p>
     <w:p>
       <w:pPr>
@@ -7428,7 +7522,7 @@
                     </pic:cNvPicPr>
                   </pic:nvPicPr>
                   <pic:blipFill rotWithShape="1">
-                    <a:blip r:embed="rId20">
+                    <a:blip r:embed="rId21">
                       <a:extLst>
                         <a:ext uri="{28A0092B-C50C-407E-A947-70E740481C1C}">
                           <a14:useLocalDpi xmlns:a14="http://schemas.microsoft.com/office/drawing/2010/main" val="0"/>
@@ -7539,7 +7633,7 @@
                                 <w:sz w:val="24"/>
                               </w:rPr>
                             </w:pPr>
-                            <w:bookmarkStart w:id="39" w:name="_Toc18719919"/>
+                            <w:bookmarkStart w:id="40" w:name="_Toc18783445"/>
                             <w:r>
                               <w:t xml:space="preserve">Figure </w:t>
                             </w:r>
@@ -7564,7 +7658,7 @@
                             <w:r>
                               <w:t>. Example of a log file</w:t>
                             </w:r>
-                            <w:bookmarkEnd w:id="39"/>
+                            <w:bookmarkEnd w:id="40"/>
                           </w:p>
                         </w:txbxContent>
                       </wps:txbx>
@@ -7600,7 +7694,7 @@
                           <w:sz w:val="24"/>
                         </w:rPr>
                       </w:pPr>
-                      <w:bookmarkStart w:id="40" w:name="_Toc18719919"/>
+                      <w:bookmarkStart w:id="41" w:name="_Toc18783445"/>
                       <w:r>
                         <w:t xml:space="preserve">Figure </w:t>
                       </w:r>
@@ -7625,7 +7719,7 @@
                       <w:r>
                         <w:t>. Example of a log file</w:t>
                       </w:r>
-                      <w:bookmarkEnd w:id="40"/>
+                      <w:bookmarkEnd w:id="41"/>
                     </w:p>
                   </w:txbxContent>
                 </v:textbox>
@@ -7650,44 +7744,1012 @@
       <w:pPr>
         <w:pStyle w:val="Heading2"/>
       </w:pPr>
-      <w:bookmarkStart w:id="41" w:name="_Toc18719901"/>
+      <w:bookmarkStart w:id="42" w:name="_Toc18783427"/>
+      <w:r>
+        <w:t xml:space="preserve">3.2 </w:t>
+      </w:r>
+      <w:r>
+        <w:t>Python Machine learning</w:t>
+      </w:r>
+      <w:bookmarkEnd w:id="42"/>
+    </w:p>
+    <w:p>
+      <w:pPr>
+        <w:jc w:val="both"/>
+      </w:pPr>
+      <w:r>
+        <w:tab/>
+      </w:r>
+      <w:r>
+        <w:t>For the Machine learning section</w:t>
+      </w:r>
+      <w:r>
+        <w:t xml:space="preserve"> of this project we separated the functionalities in different files. All files refences in this section can be found in the NeuralNetworks directory in our repository.</w:t>
+      </w:r>
+      <w:r>
+        <w:t xml:space="preserve"> To use them, the first thing the we did was to process the log into a more manageable format and remove information that we are not planning on using. Using the </w:t>
+      </w:r>
       <w:r>
         <w:lastRenderedPageBreak/>
-        <w:t>Python Machine learning</w:t>
-      </w:r>
-      <w:bookmarkEnd w:id="41"/>
+        <w:t xml:space="preserve">processed log then we experimented with </w:t>
+      </w:r>
+      <w:r>
+        <w:t xml:space="preserve">DFFs and LSTMs using different combinations of parameters for the configuration, different log information and different shapes of networks. </w:t>
+      </w:r>
+    </w:p>
+    <w:p>
+      <w:pPr>
+        <w:ind w:firstLine="720"/>
+        <w:jc w:val="both"/>
+      </w:pPr>
+      <w:r>
+        <w:t xml:space="preserve">The general details of the implementation of the different files are explained in this chapter. Exactly what parameters we </w:t>
+      </w:r>
+      <w:proofErr w:type="gramStart"/>
+      <w:r>
+        <w:t>used</w:t>
+      </w:r>
+      <w:proofErr w:type="gramEnd"/>
+      <w:r>
+        <w:t xml:space="preserve"> and </w:t>
+      </w:r>
+      <w:r>
+        <w:t>any other specific details will be described for each case during chapter 4 when we discuss the results</w:t>
+      </w:r>
+      <w:r>
+        <w:t xml:space="preserve">. </w:t>
+      </w:r>
     </w:p>
     <w:p>
       <w:pPr>
         <w:pStyle w:val="Heading3"/>
       </w:pPr>
-      <w:bookmarkStart w:id="42" w:name="_Toc18719902"/>
+      <w:bookmarkStart w:id="43" w:name="_Toc18783428"/>
+      <w:r>
+        <w:t xml:space="preserve">3.2.1 </w:t>
+      </w:r>
       <w:r>
         <w:t>Log processer</w:t>
       </w:r>
-      <w:bookmarkEnd w:id="42"/>
+      <w:bookmarkEnd w:id="43"/>
+    </w:p>
+    <w:p>
+      <w:pPr>
+        <w:jc w:val="both"/>
+      </w:pPr>
+      <w:r>
+        <w:tab/>
+        <w:t>The main reason why we needed to further process the log files is because some of the fields are not numeric which makes it impossible for the neural networks to use them straight from the Tracer. In addition to that, this gives us the opportunity to filter the information. From all the fields</w:t>
+      </w:r>
+      <w:r>
+        <w:t xml:space="preserve"> that logs have, we narrowed down our selection to the following ones:</w:t>
+      </w:r>
+    </w:p>
+    <w:p>
+      <w:pPr>
+        <w:pStyle w:val="ListParagraph"/>
+        <w:numPr>
+          <w:ilvl w:val="0"/>
+          <w:numId w:val="6"/>
+        </w:numPr>
+        <w:jc w:val="both"/>
+      </w:pPr>
+      <w:r>
+        <w:t xml:space="preserve">The ID of the process. Initially we used the value provided by the </w:t>
+      </w:r>
+      <w:proofErr w:type="gramStart"/>
+      <w:r>
+        <w:t>log</w:t>
+      </w:r>
+      <w:proofErr w:type="gramEnd"/>
+      <w:r>
+        <w:t xml:space="preserve"> but we then realized that, due to how our data collection process, malware process usually had a lower PID than legitimate</w:t>
+      </w:r>
+      <w:r>
+        <w:t xml:space="preserve"> ones. This caused an artificial difference between them which will not happen in a rea scenario, so we decided to get rid of that by using relative PIDs. The first PID to appear in any given log file is replaced by a “1”, the second one by a “2” and so on.</w:t>
+      </w:r>
+    </w:p>
+    <w:p>
+      <w:pPr>
+        <w:pStyle w:val="ListParagraph"/>
+        <w:numPr>
+          <w:ilvl w:val="0"/>
+          <w:numId w:val="6"/>
+        </w:numPr>
+        <w:jc w:val="both"/>
+      </w:pPr>
+      <w:r>
+        <w:t>The ID of the thread that runs the process. We also used the raw values on the beginning of our experimentation and decided to give them relative values the same way we did with PIDs due to the exact same reason.</w:t>
+      </w:r>
+    </w:p>
+    <w:p>
+      <w:pPr>
+        <w:pStyle w:val="ListParagraph"/>
+        <w:numPr>
+          <w:ilvl w:val="0"/>
+          <w:numId w:val="6"/>
+        </w:numPr>
+        <w:jc w:val="both"/>
+      </w:pPr>
+      <w:r>
+        <w:t xml:space="preserve">The Time stamp of the event, in milliseconds measured since the last time the system was turned on. This also had a big value difference between the malware and the normal software. Since the malware was executed in virtual machines that were turned on just before executing the Tracer, their time stamps were orders of magnitude lowers that the software executed on our machine which had been running for a log time. </w:t>
+      </w:r>
+      <w:r>
+        <w:t xml:space="preserve">The logs of the events are written in chronological order and to give them relative values we take the first time stamp as 0 and we </w:t>
+      </w:r>
+      <w:r>
+        <w:t>subtract</w:t>
+      </w:r>
+      <w:r>
+        <w:t xml:space="preserve"> the original value of every subsequent time stamp</w:t>
+      </w:r>
+      <w:r>
+        <w:t>.</w:t>
+      </w:r>
+    </w:p>
+    <w:p>
+      <w:pPr>
+        <w:pStyle w:val="ListParagraph"/>
+        <w:numPr>
+          <w:ilvl w:val="0"/>
+          <w:numId w:val="6"/>
+        </w:numPr>
+        <w:jc w:val="both"/>
+      </w:pPr>
+      <w:r>
+        <w:t xml:space="preserve">The </w:t>
+      </w:r>
+      <w:r>
+        <w:t>Event Name. This name distinguishes the operation that the event log refers to. This is very useful information because it states what the process was trying to do. It is a text field, so we used a function to get all the potential ENs from all log files and created a dictionary that assigned an integer to each EN. We found a total of 12 and if will probably need to be update whenever more logs with new ENs are added.</w:t>
+      </w:r>
+    </w:p>
+    <w:p>
+      <w:pPr>
+        <w:pStyle w:val="ListParagraph"/>
+        <w:numPr>
+          <w:ilvl w:val="0"/>
+          <w:numId w:val="6"/>
+        </w:numPr>
+        <w:jc w:val="both"/>
+      </w:pPr>
+      <w:r>
+        <w:t>The</w:t>
+      </w:r>
+      <w:r>
+        <w:rPr>
+          <w:b/>
+          <w:bCs/>
+        </w:rPr>
+        <w:t xml:space="preserve"> </w:t>
+      </w:r>
+      <w:r>
+        <w:t>p</w:t>
+      </w:r>
+      <w:r>
+        <w:t>ayload. This is the most interesting field</w:t>
+      </w:r>
+      <w:r>
+        <w:t xml:space="preserve"> and at the same time the most complicated to process. The payload value is a text containing a variable number of hexadecimal values followed by a representation of those values in ascii and it also contains separators, indexes and spaces to make it easier to read for the user (figure 7). To process this into a numeric value we can work with we tried using a hash function, but it would just lose information in the process and we wanted to keep as much information in as </w:t>
+      </w:r>
+      <w:proofErr w:type="gramStart"/>
+      <w:r>
+        <w:t>possible</w:t>
+      </w:r>
+      <w:proofErr w:type="gramEnd"/>
+      <w:r>
+        <w:t xml:space="preserve"> so this approach was discarded. Our final idea consisted of the following steps:</w:t>
+      </w:r>
+    </w:p>
+    <w:p>
+      <w:pPr>
+        <w:pStyle w:val="ListParagraph"/>
+        <w:numPr>
+          <w:ilvl w:val="1"/>
+          <w:numId w:val="6"/>
+        </w:numPr>
+        <w:jc w:val="both"/>
+      </w:pPr>
+      <w:r>
+        <w:lastRenderedPageBreak/>
+        <w:t>Use regular expressions to extract get a string with just the hexadecimal values one after the other. The regex used can be found in NeuralNetworks/LogProcesser.py. We end this step with one single very long hex value.</w:t>
+      </w:r>
+    </w:p>
+    <w:p>
+      <w:pPr>
+        <w:pStyle w:val="ListParagraph"/>
+        <w:numPr>
+          <w:ilvl w:val="1"/>
+          <w:numId w:val="6"/>
+        </w:numPr>
+        <w:jc w:val="both"/>
+      </w:pPr>
+      <w:r>
+        <w:t>We turn the hex value into a decimal value. It is still very long to be processed so we need to split it into smaller numbers.</w:t>
+      </w:r>
+    </w:p>
+    <w:p>
+      <w:pPr>
+        <w:pStyle w:val="ListParagraph"/>
+        <w:numPr>
+          <w:ilvl w:val="1"/>
+          <w:numId w:val="6"/>
+        </w:numPr>
+        <w:jc w:val="both"/>
+      </w:pPr>
+      <w:r>
+        <w:t xml:space="preserve">Using a </w:t>
+      </w:r>
+      <w:r>
+        <w:rPr>
+          <w:i/>
+          <w:iCs/>
+        </w:rPr>
+        <w:t>split</w:t>
+      </w:r>
+      <w:r>
+        <w:t xml:space="preserve"> </w:t>
+      </w:r>
+      <w:r>
+        <w:t>function,</w:t>
+      </w:r>
+      <w:r>
+        <w:t xml:space="preserve"> we transform the decimal value into a string and, starting from the most significant digit, we take 9 digits at a time and </w:t>
+      </w:r>
+      <w:r>
+        <w:t>add them as an int to a list. If the last number would have less than 9 digits, we add 0 to the left until we have 9 digits.</w:t>
+      </w:r>
+    </w:p>
+    <w:p>
+      <w:pPr>
+        <w:pStyle w:val="ListParagraph"/>
+        <w:numPr>
+          <w:ilvl w:val="1"/>
+          <w:numId w:val="6"/>
+        </w:numPr>
+        <w:jc w:val="both"/>
+      </w:pPr>
+      <w:r>
+        <w:rPr>
+          <w:noProof/>
+        </w:rPr>
+        <mc:AlternateContent>
+          <mc:Choice Requires="wps">
+            <w:drawing>
+              <wp:anchor distT="0" distB="0" distL="114300" distR="114300" simplePos="0" relativeHeight="251679744" behindDoc="0" locked="0" layoutInCell="1" allowOverlap="1" wp14:anchorId="340D6C6F" wp14:editId="2B509A39">
+                <wp:simplePos x="0" y="0"/>
+                <wp:positionH relativeFrom="margin">
+                  <wp:align>center</wp:align>
+                </wp:positionH>
+                <wp:positionV relativeFrom="paragraph">
+                  <wp:posOffset>2169780</wp:posOffset>
+                </wp:positionV>
+                <wp:extent cx="3912235" cy="148590"/>
+                <wp:effectExtent l="0" t="0" r="0" b="3810"/>
+                <wp:wrapTopAndBottom/>
+                <wp:docPr id="19" name="Text Box 19"/>
+                <wp:cNvGraphicFramePr/>
+                <a:graphic xmlns:a="http://schemas.openxmlformats.org/drawingml/2006/main">
+                  <a:graphicData uri="http://schemas.microsoft.com/office/word/2010/wordprocessingShape">
+                    <wps:wsp>
+                      <wps:cNvSpPr txBox="1"/>
+                      <wps:spPr>
+                        <a:xfrm>
+                          <a:off x="0" y="0"/>
+                          <a:ext cx="3912235" cy="148590"/>
+                        </a:xfrm>
+                        <a:prstGeom prst="rect">
+                          <a:avLst/>
+                        </a:prstGeom>
+                        <a:solidFill>
+                          <a:prstClr val="white"/>
+                        </a:solidFill>
+                        <a:ln>
+                          <a:noFill/>
+                        </a:ln>
+                      </wps:spPr>
+                      <wps:txbx>
+                        <w:txbxContent>
+                          <w:p>
+                            <w:pPr>
+                              <w:pStyle w:val="Caption"/>
+                              <w:jc w:val="center"/>
+                              <w:rPr>
+                                <w:noProof/>
+                                <w:sz w:val="24"/>
+                              </w:rPr>
+                            </w:pPr>
+                            <w:bookmarkStart w:id="44" w:name="_Toc18783446"/>
+                            <w:r>
+                              <w:t xml:space="preserve">Figure </w:t>
+                            </w:r>
+                            <w:r>
+                              <w:fldChar w:fldCharType="begin"/>
+                            </w:r>
+                            <w:r>
+                              <w:instrText xml:space="preserve"> SEQ Figure \* ARABIC </w:instrText>
+                            </w:r>
+                            <w:r>
+                              <w:fldChar w:fldCharType="separate"/>
+                            </w:r>
+                            <w:r>
+                              <w:rPr>
+                                <w:noProof/>
+                              </w:rPr>
+                              <w:t>7</w:t>
+                            </w:r>
+                            <w:r>
+                              <w:fldChar w:fldCharType="end"/>
+                            </w:r>
+                            <w:r>
+                              <w:t>. Payload text value</w:t>
+                            </w:r>
+                            <w:bookmarkEnd w:id="44"/>
+                          </w:p>
+                        </w:txbxContent>
+                      </wps:txbx>
+                      <wps:bodyPr rot="0" spcFirstLastPara="0" vertOverflow="overflow" horzOverflow="overflow" vert="horz" wrap="square" lIns="0" tIns="0" rIns="0" bIns="0" numCol="1" spcCol="0" rtlCol="0" fromWordArt="0" anchor="t" anchorCtr="0" forceAA="0" compatLnSpc="1">
+                        <a:prstTxWarp prst="textNoShape">
+                          <a:avLst/>
+                        </a:prstTxWarp>
+                        <a:noAutofit/>
+                      </wps:bodyPr>
+                    </wps:wsp>
+                  </a:graphicData>
+                </a:graphic>
+                <wp14:sizeRelH relativeFrom="margin">
+                  <wp14:pctWidth>0</wp14:pctWidth>
+                </wp14:sizeRelH>
+                <wp14:sizeRelV relativeFrom="margin">
+                  <wp14:pctHeight>0</wp14:pctHeight>
+                </wp14:sizeRelV>
+              </wp:anchor>
+            </w:drawing>
+          </mc:Choice>
+          <mc:Fallback>
+            <w:pict>
+              <v:shape w14:anchorId="340D6C6F" id="Text Box 19" o:spid="_x0000_s1032" type="#_x0000_t202" style="position:absolute;left:0;text-align:left;margin-left:0;margin-top:170.85pt;width:308.05pt;height:11.7pt;z-index:251679744;visibility:visible;mso-wrap-style:square;mso-width-percent:0;mso-height-percent:0;mso-wrap-distance-left:9pt;mso-wrap-distance-top:0;mso-wrap-distance-right:9pt;mso-wrap-distance-bottom:0;mso-position-horizontal:center;mso-position-horizontal-relative:margin;mso-position-vertical:absolute;mso-position-vertical-relative:text;mso-width-percent:0;mso-height-percent:0;mso-width-relative:margin;mso-height-relative:margin;v-text-anchor:top" o:gfxdata="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" stroked="f">
+                <v:textbox inset="0,0,0,0">
+                  <w:txbxContent>
+                    <w:p>
+                      <w:pPr>
+                        <w:pStyle w:val="Caption"/>
+                        <w:jc w:val="center"/>
+                        <w:rPr>
+                          <w:noProof/>
+                          <w:sz w:val="24"/>
+                        </w:rPr>
+                      </w:pPr>
+                      <w:bookmarkStart w:id="45" w:name="_Toc18783446"/>
+                      <w:r>
+                        <w:t xml:space="preserve">Figure </w:t>
+                      </w:r>
+                      <w:r>
+                        <w:fldChar w:fldCharType="begin"/>
+                      </w:r>
+                      <w:r>
+                        <w:instrText xml:space="preserve"> SEQ Figure \* ARABIC </w:instrText>
+                      </w:r>
+                      <w:r>
+                        <w:fldChar w:fldCharType="separate"/>
+                      </w:r>
+                      <w:r>
+                        <w:rPr>
+                          <w:noProof/>
+                        </w:rPr>
+                        <w:t>7</w:t>
+                      </w:r>
+                      <w:r>
+                        <w:fldChar w:fldCharType="end"/>
+                      </w:r>
+                      <w:r>
+                        <w:t>. Payload text value</w:t>
+                      </w:r>
+                      <w:bookmarkEnd w:id="45"/>
+                    </w:p>
+                  </w:txbxContent>
+                </v:textbox>
+                <w10:wrap type="topAndBottom" anchorx="margin"/>
+              </v:shape>
+            </w:pict>
+          </mc:Fallback>
+        </mc:AlternateContent>
+      </w:r>
+      <w:r>
+        <w:rPr>
+          <w:noProof/>
+        </w:rPr>
+        <w:drawing>
+          <wp:anchor distT="0" distB="0" distL="114300" distR="114300" simplePos="0" relativeHeight="251677696" behindDoc="0" locked="0" layoutInCell="1" allowOverlap="1" wp14:anchorId="63DEC7B0" wp14:editId="7B4A77BD">
+            <wp:simplePos x="0" y="0"/>
+            <wp:positionH relativeFrom="margin">
+              <wp:align>center</wp:align>
+            </wp:positionH>
+            <wp:positionV relativeFrom="paragraph">
+              <wp:posOffset>1543360</wp:posOffset>
+            </wp:positionV>
+            <wp:extent cx="5060950" cy="810260"/>
+            <wp:effectExtent l="19050" t="19050" r="25400" b="27940"/>
+            <wp:wrapTopAndBottom/>
+            <wp:docPr id="18" name="Picture 18"/>
+            <wp:cNvGraphicFramePr>
+              <a:graphicFrameLocks xmlns:a="http://schemas.openxmlformats.org/drawingml/2006/main" noChangeAspect="1"/>
+            </wp:cNvGraphicFramePr>
+            <a:graphic xmlns:a="http://schemas.openxmlformats.org/drawingml/2006/main">
+              <a:graphicData uri="http://schemas.openxmlformats.org/drawingml/2006/picture">
+                <pic:pic xmlns:pic="http://schemas.openxmlformats.org/drawingml/2006/picture">
+                  <pic:nvPicPr>
+                    <pic:cNvPr id="0" name="Picture 23"/>
+                    <pic:cNvPicPr>
+                      <a:picLocks noChangeAspect="1" noChangeArrowheads="1"/>
+                    </pic:cNvPicPr>
+                  </pic:nvPicPr>
+                  <pic:blipFill rotWithShape="1">
+                    <a:blip r:embed="rId22">
+                      <a:extLst>
+                        <a:ext uri="{28A0092B-C50C-407E-A947-70E740481C1C}">
+                          <a14:useLocalDpi xmlns:a14="http://schemas.microsoft.com/office/drawing/2010/main" val="0"/>
+                        </a:ext>
+                      </a:extLst>
+                    </a:blip>
+                    <a:srcRect b="-12130"/>
+                    <a:stretch/>
+                  </pic:blipFill>
+                  <pic:spPr bwMode="auto">
+                    <a:xfrm>
+                      <a:off x="0" y="0"/>
+                      <a:ext cx="5060950" cy="810290"/>
+                    </a:xfrm>
+                    <a:prstGeom prst="rect">
+                      <a:avLst/>
+                    </a:prstGeom>
+                    <a:noFill/>
+                    <a:ln w="9525" cap="flat" cmpd="sng" algn="ctr">
+                      <a:solidFill>
+                        <a:sysClr val="windowText" lastClr="000000"/>
+                      </a:solidFill>
+                      <a:prstDash val="solid"/>
+                      <a:round/>
+                      <a:headEnd type="none" w="med" len="med"/>
+                      <a:tailEnd type="none" w="med" len="med"/>
+                      <a:extLst>
+                        <a:ext uri="{C807C97D-BFC1-408E-A445-0C87EB9F89A2}">
+                          <ask:lineSketchStyleProps xmlns:ask="http://schemas.microsoft.com/office/drawing/2018/sketchyshapes" sd="0">
+                            <a:custGeom>
+                              <a:avLst/>
+                              <a:gdLst/>
+                              <a:ahLst/>
+                              <a:cxnLst/>
+                              <a:rect l="0" t="0" r="0" b="0"/>
+                              <a:pathLst/>
+                            </a:custGeom>
+                            <ask:type/>
+                          </ask:lineSketchStyleProps>
+                        </a:ext>
+                      </a:extLst>
+                    </a:ln>
+                    <a:extLst>
+                      <a:ext uri="{53640926-AAD7-44D8-BBD7-CCE9431645EC}">
+                        <a14:shadowObscured xmlns:a14="http://schemas.microsoft.com/office/drawing/2010/main"/>
+                      </a:ext>
+                    </a:extLst>
+                  </pic:spPr>
+                </pic:pic>
+              </a:graphicData>
+            </a:graphic>
+            <wp14:sizeRelH relativeFrom="margin">
+              <wp14:pctWidth>0</wp14:pctWidth>
+            </wp14:sizeRelH>
+            <wp14:sizeRelV relativeFrom="margin">
+              <wp14:pctHeight>0</wp14:pctHeight>
+            </wp14:sizeRelV>
+          </wp:anchor>
+        </w:drawing>
+      </w:r>
+      <w:r>
+        <w:t>We need one regular input size to be able to train the networks, so we need every processed log to have the same number of payload pieces. We decided to use a total of 60 pieces, each of them of 9 digits, which will allow to split every payload in our dataset. If the payload is not bit enough to fit all 60 pieces, we se the value of the unused pieces to 0. This number 60 will probably need to be changed in the future if we include in the dataset a payload that will not fit into the limit.</w:t>
+      </w:r>
+    </w:p>
+    <w:p>
+      <w:pPr>
+        <w:ind w:firstLine="720"/>
+        <w:jc w:val="both"/>
+      </w:pPr>
+      <w:r>
+        <w:t xml:space="preserve">After the processing the log using the split </w:t>
+      </w:r>
+      <w:r>
+        <w:t>method,</w:t>
+      </w:r>
+      <w:r>
+        <w:t xml:space="preserve"> we will have the same number of files, with the same names this time in NeuralNetworks/ProcessedLogs</w:t>
+      </w:r>
+      <w:r>
+        <w:t>/Splitted and with the same number of log entries. Each log entry having the following structure:</w:t>
+      </w:r>
+    </w:p>
+    <w:p>
+      <w:pPr>
+        <w:pStyle w:val="ListParagraph"/>
+        <w:numPr>
+          <w:ilvl w:val="0"/>
+          <w:numId w:val="8"/>
+        </w:numPr>
+        <w:jc w:val="both"/>
+      </w:pPr>
+      <w:r>
+        <w:rPr>
+          <w:b/>
+          <w:bCs/>
+        </w:rPr>
+        <w:t>PID</w:t>
+      </w:r>
+      <w:r>
+        <w:t>: A positive integer between 1 and the total number of different PIDs in the file.</w:t>
+      </w:r>
+    </w:p>
+    <w:p>
+      <w:pPr>
+        <w:pStyle w:val="ListParagraph"/>
+        <w:numPr>
+          <w:ilvl w:val="0"/>
+          <w:numId w:val="8"/>
+        </w:numPr>
+        <w:jc w:val="both"/>
+      </w:pPr>
+      <w:r>
+        <w:rPr>
+          <w:b/>
+          <w:bCs/>
+        </w:rPr>
+        <w:t>TID</w:t>
+      </w:r>
+      <w:r>
+        <w:t xml:space="preserve">: </w:t>
+      </w:r>
+      <w:r>
+        <w:t>A positive integer between 1 and the total number of different TIDs in the file.</w:t>
+      </w:r>
+    </w:p>
+    <w:p>
+      <w:pPr>
+        <w:pStyle w:val="ListParagraph"/>
+        <w:numPr>
+          <w:ilvl w:val="0"/>
+          <w:numId w:val="8"/>
+        </w:numPr>
+        <w:jc w:val="both"/>
+      </w:pPr>
+      <w:r>
+        <w:rPr>
+          <w:b/>
+          <w:bCs/>
+        </w:rPr>
+        <w:t>TS</w:t>
+      </w:r>
+      <w:r>
+        <w:t>:</w:t>
+      </w:r>
+      <w:r>
+        <w:rPr>
+          <w:b/>
+          <w:bCs/>
+        </w:rPr>
+        <w:t xml:space="preserve"> </w:t>
+      </w:r>
+      <w:r>
+        <w:t>A positive integer.</w:t>
+      </w:r>
+    </w:p>
+    <w:p>
+      <w:pPr>
+        <w:pStyle w:val="ListParagraph"/>
+        <w:numPr>
+          <w:ilvl w:val="0"/>
+          <w:numId w:val="8"/>
+        </w:numPr>
+        <w:jc w:val="both"/>
+      </w:pPr>
+      <w:r>
+        <w:rPr>
+          <w:b/>
+          <w:bCs/>
+        </w:rPr>
+        <w:t>EN</w:t>
+      </w:r>
+      <w:r>
+        <w:t>: A integer between 1 and 12.</w:t>
+      </w:r>
+    </w:p>
+    <w:p>
+      <w:pPr>
+        <w:pStyle w:val="ListParagraph"/>
+        <w:numPr>
+          <w:ilvl w:val="0"/>
+          <w:numId w:val="8"/>
+        </w:numPr>
+        <w:jc w:val="both"/>
+      </w:pPr>
+      <w:r>
+        <w:rPr>
+          <w:b/>
+          <w:bCs/>
+        </w:rPr>
+        <w:t>PL</w:t>
+      </w:r>
+      <w:r>
+        <w:t>:</w:t>
+      </w:r>
+      <w:r>
+        <w:t xml:space="preserve"> An array of 60 positive integers up to a value of 999,999,999 (under the 32bit limit)</w:t>
+      </w:r>
     </w:p>
     <w:p>
       <w:pPr>
         <w:pStyle w:val="Heading3"/>
       </w:pPr>
-      <w:bookmarkStart w:id="43" w:name="_Toc18719903"/>
-      <w:r>
-        <w:t>Deep Feed Forward</w:t>
-      </w:r>
-      <w:bookmarkEnd w:id="43"/>
+      <w:bookmarkStart w:id="46" w:name="_Toc18783429"/>
+      <w:r>
+        <w:t>3.2.2 Data Processing</w:t>
+      </w:r>
+      <w:bookmarkEnd w:id="46"/>
+    </w:p>
+    <w:p>
+      <w:pPr>
+        <w:jc w:val="both"/>
+      </w:pPr>
+      <w:r>
+        <w:tab/>
+        <w:t>Even after processing the logs</w:t>
+      </w:r>
+      <w:r>
+        <w:t xml:space="preserve"> we still need to get the information into a NumPy array. To do that we have </w:t>
+      </w:r>
+      <w:r>
+        <w:t>NeuralNetworks/</w:t>
+      </w:r>
+      <w:r>
+        <w:t xml:space="preserve">DataProcess.py, a library made by us with multiple functions to process to get the information into a NumPy array in </w:t>
+      </w:r>
+      <w:proofErr w:type="gramStart"/>
+      <w:r>
+        <w:t>many different ways</w:t>
+      </w:r>
+      <w:proofErr w:type="gramEnd"/>
+      <w:r>
+        <w:t>, depending on what our needs are for the specific experiment. The file contains a lot of unused code and functions from past experiment. Even though the functions are different, all of them follow the same basic structure.</w:t>
+      </w:r>
+    </w:p>
+    <w:p>
+      <w:pPr>
+        <w:jc w:val="both"/>
+      </w:pPr>
+      <w:r>
+        <w:tab/>
+        <w:t xml:space="preserve">The functions require 3 parameters: the route to take the input files from, a number that indicates the first file to be used and a number that indicates the last. For example, with </w:t>
+      </w:r>
+      <w:r>
+        <w:lastRenderedPageBreak/>
+        <w:t xml:space="preserve">the parameters “ProcessedLogs\Splitted\”, “1” and “20” the function will process the files from </w:t>
+      </w:r>
+      <w:bookmarkStart w:id="47" w:name="_Hlk18781493"/>
+      <w:r>
+        <w:t>“NeuralNetworks\ProcessedLogs\Splitted\bad1.txt”</w:t>
+      </w:r>
+      <w:bookmarkEnd w:id="47"/>
+      <w:r>
+        <w:t xml:space="preserve"> to </w:t>
+      </w:r>
+      <w:r>
+        <w:t>“bad20.txt” and form “good1.txt” to “good25.txt”. The functions meant for LSTM also have a parameter that indicates how many logs should be put together in a single temporal sequence. For each “bad” and “good” file, t</w:t>
+      </w:r>
+      <w:r>
+        <w:t>he function</w:t>
+      </w:r>
+      <w:r>
+        <w:t xml:space="preserve"> reads and loads it into a json array. The array is then appended into another array </w:t>
+      </w:r>
+      <w:r>
+        <w:rPr>
+          <w:i/>
+          <w:iCs/>
+        </w:rPr>
+        <w:t>d</w:t>
+      </w:r>
+      <w:r>
+        <w:t xml:space="preserve"> log by log. For each log in </w:t>
+      </w:r>
+      <w:r>
+        <w:rPr>
+          <w:i/>
+          <w:iCs/>
+        </w:rPr>
+        <w:t>d</w:t>
+      </w:r>
+      <w:r>
+        <w:t xml:space="preserve"> an array </w:t>
+      </w:r>
+      <w:r>
+        <w:rPr>
+          <w:i/>
+          <w:iCs/>
+        </w:rPr>
+        <w:t>l</w:t>
+      </w:r>
+      <w:r>
+        <w:t xml:space="preserve"> is loaded with binary value that indicates if that log comes from a “bad” file or a “good” file. For example, </w:t>
+      </w:r>
+      <w:r>
+        <w:rPr>
+          <w:i/>
+          <w:iCs/>
+        </w:rPr>
+        <w:t>l</w:t>
+      </w:r>
+      <w:r>
+        <w:rPr>
+          <w:i/>
+          <w:iCs/>
+        </w:rPr>
+        <w:t>(</w:t>
+      </w:r>
+      <w:r>
+        <w:rPr>
+          <w:i/>
+          <w:iCs/>
+        </w:rPr>
+        <w:t>100</w:t>
+      </w:r>
+      <w:r>
+        <w:rPr>
+          <w:i/>
+          <w:iCs/>
+        </w:rPr>
+        <w:t>)</w:t>
+      </w:r>
+      <w:r>
+        <w:t xml:space="preserve"> will be 1 if </w:t>
+      </w:r>
+      <w:r>
+        <w:rPr>
+          <w:i/>
+          <w:iCs/>
+        </w:rPr>
+        <w:t>d</w:t>
+      </w:r>
+      <w:r>
+        <w:rPr>
+          <w:i/>
+          <w:iCs/>
+        </w:rPr>
+        <w:t>(</w:t>
+      </w:r>
+      <w:r>
+        <w:rPr>
+          <w:i/>
+          <w:iCs/>
+        </w:rPr>
+        <w:t>100</w:t>
+      </w:r>
+      <w:r>
+        <w:rPr>
+          <w:i/>
+          <w:iCs/>
+        </w:rPr>
+        <w:t>)</w:t>
+      </w:r>
+      <w:r>
+        <w:t xml:space="preserve"> comes from a “bad” file, and 0 if it comes from a “good“ file. After that</w:t>
+      </w:r>
+      <w:r>
+        <w:t>,</w:t>
+      </w:r>
+      <w:r>
+        <w:t xml:space="preserve"> the function</w:t>
+      </w:r>
+      <w:r>
+        <w:t xml:space="preserve"> </w:t>
+      </w:r>
+      <w:r>
+        <w:t xml:space="preserve">runs over </w:t>
+      </w:r>
+      <w:r>
+        <w:rPr>
+          <w:i/>
+          <w:iCs/>
+        </w:rPr>
+        <w:t>d</w:t>
+      </w:r>
+      <w:r>
+        <w:t xml:space="preserve"> and for each log</w:t>
+      </w:r>
+      <w:r>
+        <w:t xml:space="preserve"> it creates an array with only the values, not the keys, and adds that as a NumPy array object to the array </w:t>
+      </w:r>
+      <w:r>
+        <w:rPr>
+          <w:i/>
+          <w:iCs/>
+        </w:rPr>
+        <w:t>npdata</w:t>
+      </w:r>
+      <w:r>
+        <w:t xml:space="preserve">. The array added will be just a list of 64 positive int values. We also add the binary from </w:t>
+      </w:r>
+      <w:r>
+        <w:rPr>
+          <w:i/>
+          <w:iCs/>
+        </w:rPr>
+        <w:t>l</w:t>
+      </w:r>
+      <w:r>
+        <w:t xml:space="preserve"> to </w:t>
+      </w:r>
+      <w:r>
+        <w:rPr>
+          <w:i/>
+          <w:iCs/>
+        </w:rPr>
+        <w:t>nplabel</w:t>
+      </w:r>
+      <w:r>
+        <w:t xml:space="preserve">. </w:t>
+      </w:r>
+      <w:r>
+        <w:rPr>
+          <w:i/>
+          <w:iCs/>
+        </w:rPr>
+        <w:t xml:space="preserve">Npdta </w:t>
+      </w:r>
+      <w:r>
+        <w:t xml:space="preserve">and </w:t>
+      </w:r>
+      <w:r>
+        <w:rPr>
+          <w:i/>
+          <w:iCs/>
+        </w:rPr>
+        <w:t>nplabel</w:t>
+      </w:r>
+      <w:r>
+        <w:t xml:space="preserve"> are kept between files so they will end up with all the logs of all the files we chose to process. Finally, </w:t>
+      </w:r>
+      <w:r>
+        <w:rPr>
+          <w:i/>
+          <w:iCs/>
+        </w:rPr>
+        <w:t xml:space="preserve">nplabel </w:t>
+      </w:r>
+      <w:r>
+        <w:t xml:space="preserve">and </w:t>
+      </w:r>
+      <w:r>
+        <w:rPr>
+          <w:i/>
+          <w:iCs/>
+        </w:rPr>
+        <w:t>npdata</w:t>
+      </w:r>
+      <w:r>
+        <w:t xml:space="preserve"> are transformed into NumPy arrays and </w:t>
+      </w:r>
+      <w:r>
+        <w:t>l</w:t>
+      </w:r>
+      <w:r>
+        <w:t xml:space="preserve">oaded </w:t>
+      </w:r>
+      <w:r>
+        <w:t>into the output.</w:t>
+      </w:r>
+    </w:p>
+    <w:p>
+      <w:pPr>
+        <w:jc w:val="both"/>
+      </w:pPr>
+      <w:r>
+        <w:tab/>
+        <w:t>The output of the program is an array</w:t>
+      </w:r>
+      <w:r>
+        <w:t xml:space="preserve"> with two elements. </w:t>
+      </w:r>
+      <w:r>
+        <w:rPr>
+          <w:i/>
+          <w:iCs/>
+        </w:rPr>
+        <w:t>Output(0)</w:t>
+      </w:r>
+      <w:r>
+        <w:t xml:space="preserve"> is a NumPy array with all the logs we are going to use for training and </w:t>
+      </w:r>
+      <w:r>
+        <w:rPr>
+          <w:i/>
+          <w:iCs/>
+        </w:rPr>
+        <w:t>Output(1)</w:t>
+      </w:r>
+      <w:r>
+        <w:t xml:space="preserve"> is a NumPy array with binary values that indicate if each log in </w:t>
+      </w:r>
+      <w:r>
+        <w:rPr>
+          <w:i/>
+          <w:iCs/>
+        </w:rPr>
+        <w:t>Output(0)</w:t>
+      </w:r>
+      <w:r>
+        <w:t xml:space="preserve"> is or is not malware. </w:t>
+      </w:r>
     </w:p>
     <w:p>
       <w:pPr>
         <w:pStyle w:val="Heading3"/>
       </w:pPr>
-      <w:bookmarkStart w:id="44" w:name="_Toc18719904"/>
-      <w:r>
-        <w:t>LSTM</w:t>
-      </w:r>
-      <w:bookmarkEnd w:id="44"/>
+      <w:bookmarkStart w:id="48" w:name="_Toc18783430"/>
+      <w:r>
+        <w:t>3.2.3 Neural Networks</w:t>
+      </w:r>
+      <w:bookmarkEnd w:id="48"/>
+    </w:p>
+    <w:p>
+      <w:pPr>
+        <w:jc w:val="both"/>
+      </w:pPr>
+      <w:r>
+        <w:tab/>
+        <w:t>Even though the DFF and LSTM are in different files</w:t>
+      </w:r>
+      <w:r>
+        <w:t xml:space="preserve"> both of them are structured the same way, loosely based on one of the official TensorFlow tutorials </w:t>
+      </w:r>
+      <w:sdt>
+        <w:sdtPr>
+          <w:id w:val="-315579122"/>
+          <w:citation/>
+        </w:sdtPr>
+        <w:sdtContent>
+          <w:r>
+            <w:fldChar w:fldCharType="begin"/>
+          </w:r>
+          <w:r>
+            <w:instrText xml:space="preserve"> CITATION Ten191 \l 2057 </w:instrText>
+          </w:r>
+          <w:r>
+            <w:fldChar w:fldCharType="separate"/>
+          </w:r>
+          <w:r>
+            <w:rPr>
+              <w:noProof/>
+            </w:rPr>
+            <w:t>[30]</w:t>
+          </w:r>
+          <w:r>
+            <w:fldChar w:fldCharType="end"/>
+          </w:r>
+        </w:sdtContent>
+      </w:sdt>
+      <w:r>
+        <w:t>. First, we declare a couple of variables to easily alter the training and data parameters and after that we execute one of the data processing functions and get the output. We run the same data processing function a second time targeting different files to get a test dataset. The model is declared and compiled and finally we run the training.</w:t>
+      </w:r>
+    </w:p>
+    <w:p>
+      <w:pPr>
+        <w:jc w:val="both"/>
+      </w:pPr>
+      <w:r>
+        <w:tab/>
+        <w:t>After the training we print on console how many “good” logs are and how many “bad” logs are, for debugging purposes, and then we run the tests using the testing dataset. After that we also show how many “good” and “bad” logs are in the testing dataset.</w:t>
+      </w:r>
     </w:p>
     <w:p/>
+    <w:p/>
+    <w:p/>
     <w:p>
       <w:r>
         <w:br w:type="page"/>
@@ -7697,15 +8759,21 @@
       <w:pPr>
         <w:pStyle w:val="Heading1"/>
       </w:pPr>
-      <w:bookmarkStart w:id="45" w:name="_Toc18719905"/>
+      <w:bookmarkStart w:id="49" w:name="_Toc18783431"/>
       <w:r>
         <w:lastRenderedPageBreak/>
         <w:t xml:space="preserve">Chapter 4: </w:t>
       </w:r>
       <w:r>
-        <w:t>Results and Discussion</w:t>
-      </w:r>
-      <w:bookmarkEnd w:id="45"/>
+        <w:t>Discussion</w:t>
+      </w:r>
+      <w:r>
+        <w:t xml:space="preserve"> and </w:t>
+      </w:r>
+      <w:r>
+        <w:t>Results</w:t>
+      </w:r>
+      <w:bookmarkEnd w:id="49"/>
     </w:p>
     <w:p>
       <w:pPr>
@@ -7719,12 +8787,12 @@
       <w:pPr>
         <w:pStyle w:val="Heading1"/>
       </w:pPr>
-      <w:bookmarkStart w:id="46" w:name="_Toc18719906"/>
+      <w:bookmarkStart w:id="50" w:name="_Toc18783432"/>
       <w:r>
         <w:lastRenderedPageBreak/>
         <w:t>Chapter 5: Conclusion</w:t>
       </w:r>
-      <w:bookmarkEnd w:id="46"/>
+      <w:bookmarkEnd w:id="50"/>
     </w:p>
     <w:p/>
     <w:p/>
@@ -7733,7 +8801,7 @@
         <w:br w:type="page"/>
       </w:r>
     </w:p>
-    <w:bookmarkStart w:id="47" w:name="_Toc18719907" w:displacedByCustomXml="next"/>
+    <w:bookmarkStart w:id="51" w:name="_Toc18783433" w:displacedByCustomXml="next"/>
     <w:sdt>
       <w:sdtPr>
         <w:id w:val="1393697088"/>
@@ -7756,14 +8824,9 @@
             <w:pStyle w:val="Heading1"/>
           </w:pPr>
           <w:r>
-            <w:t>Referenc</w:t>
-          </w:r>
-          <w:bookmarkStart w:id="48" w:name="_GoBack"/>
-          <w:bookmarkEnd w:id="48"/>
-          <w:r>
-            <w:t>es</w:t>
-          </w:r>
-          <w:bookmarkEnd w:id="47"/>
+            <w:t>References</w:t>
+          </w:r>
+          <w:bookmarkEnd w:id="51"/>
         </w:p>
         <w:sdt>
           <w:sdtPr>
@@ -7806,7 +8869,7 @@
               </w:tblGrid>
               <w:tr>
                 <w:trPr>
-                  <w:divId w:val="341006220"/>
+                  <w:divId w:val="761537352"/>
                   <w:tblCellSpacing w:w="15" w:type="dxa"/>
                 </w:trPr>
                 <w:tc>
@@ -7853,7 +8916,7 @@
               </w:tr>
               <w:tr>
                 <w:trPr>
-                  <w:divId w:val="341006220"/>
+                  <w:divId w:val="761537352"/>
                   <w:tblCellSpacing w:w="15" w:type="dxa"/>
                 </w:trPr>
                 <w:tc>
@@ -7899,7 +8962,7 @@
               </w:tr>
               <w:tr>
                 <w:trPr>
-                  <w:divId w:val="341006220"/>
+                  <w:divId w:val="761537352"/>
                   <w:tblCellSpacing w:w="15" w:type="dxa"/>
                 </w:trPr>
                 <w:tc>
@@ -7945,7 +9008,7 @@
               </w:tr>
               <w:tr>
                 <w:trPr>
-                  <w:divId w:val="341006220"/>
+                  <w:divId w:val="761537352"/>
                   <w:tblCellSpacing w:w="15" w:type="dxa"/>
                 </w:trPr>
                 <w:tc>
@@ -8005,7 +9068,7 @@
               </w:tr>
               <w:tr>
                 <w:trPr>
-                  <w:divId w:val="341006220"/>
+                  <w:divId w:val="761537352"/>
                   <w:tblCellSpacing w:w="15" w:type="dxa"/>
                 </w:trPr>
                 <w:tc>
@@ -8065,7 +9128,7 @@
               </w:tr>
               <w:tr>
                 <w:trPr>
-                  <w:divId w:val="341006220"/>
+                  <w:divId w:val="761537352"/>
                   <w:tblCellSpacing w:w="15" w:type="dxa"/>
                 </w:trPr>
                 <w:tc>
@@ -8125,7 +9188,7 @@
               </w:tr>
               <w:tr>
                 <w:trPr>
-                  <w:divId w:val="341006220"/>
+                  <w:divId w:val="761537352"/>
                   <w:tblCellSpacing w:w="15" w:type="dxa"/>
                 </w:trPr>
                 <w:tc>
@@ -8171,7 +9234,7 @@
               </w:tr>
               <w:tr>
                 <w:trPr>
-                  <w:divId w:val="341006220"/>
+                  <w:divId w:val="761537352"/>
                   <w:tblCellSpacing w:w="15" w:type="dxa"/>
                 </w:trPr>
                 <w:tc>
@@ -8217,7 +9280,7 @@
               </w:tr>
               <w:tr>
                 <w:trPr>
-                  <w:divId w:val="341006220"/>
+                  <w:divId w:val="761537352"/>
                   <w:tblCellSpacing w:w="15" w:type="dxa"/>
                 </w:trPr>
                 <w:tc>
@@ -8277,7 +9340,7 @@
               </w:tr>
               <w:tr>
                 <w:trPr>
-                  <w:divId w:val="341006220"/>
+                  <w:divId w:val="761537352"/>
                   <w:tblCellSpacing w:w="15" w:type="dxa"/>
                 </w:trPr>
                 <w:tc>
@@ -8337,7 +9400,7 @@
               </w:tr>
               <w:tr>
                 <w:trPr>
-                  <w:divId w:val="341006220"/>
+                  <w:divId w:val="761537352"/>
                   <w:tblCellSpacing w:w="15" w:type="dxa"/>
                 </w:trPr>
                 <w:tc>
@@ -8397,7 +9460,7 @@
               </w:tr>
               <w:tr>
                 <w:trPr>
-                  <w:divId w:val="341006220"/>
+                  <w:divId w:val="761537352"/>
                   <w:tblCellSpacing w:w="15" w:type="dxa"/>
                 </w:trPr>
                 <w:tc>
@@ -8443,7 +9506,7 @@
               </w:tr>
               <w:tr>
                 <w:trPr>
-                  <w:divId w:val="341006220"/>
+                  <w:divId w:val="761537352"/>
                   <w:tblCellSpacing w:w="15" w:type="dxa"/>
                 </w:trPr>
                 <w:tc>
@@ -8489,7 +9552,7 @@
               </w:tr>
               <w:tr>
                 <w:trPr>
-                  <w:divId w:val="341006220"/>
+                  <w:divId w:val="761537352"/>
                   <w:tblCellSpacing w:w="15" w:type="dxa"/>
                 </w:trPr>
                 <w:tc>
@@ -8536,7 +9599,7 @@
               </w:tr>
               <w:tr>
                 <w:trPr>
-                  <w:divId w:val="341006220"/>
+                  <w:divId w:val="761537352"/>
                   <w:tblCellSpacing w:w="15" w:type="dxa"/>
                 </w:trPr>
                 <w:tc>
@@ -8596,7 +9659,7 @@
               </w:tr>
               <w:tr>
                 <w:trPr>
-                  <w:divId w:val="341006220"/>
+                  <w:divId w:val="761537352"/>
                   <w:tblCellSpacing w:w="15" w:type="dxa"/>
                 </w:trPr>
                 <w:tc>
@@ -8656,7 +9719,7 @@
               </w:tr>
               <w:tr>
                 <w:trPr>
-                  <w:divId w:val="341006220"/>
+                  <w:divId w:val="761537352"/>
                   <w:tblCellSpacing w:w="15" w:type="dxa"/>
                 </w:trPr>
                 <w:tc>
@@ -8702,7 +9765,7 @@
               </w:tr>
               <w:tr>
                 <w:trPr>
-                  <w:divId w:val="341006220"/>
+                  <w:divId w:val="761537352"/>
                   <w:tblCellSpacing w:w="15" w:type="dxa"/>
                 </w:trPr>
                 <w:tc>
@@ -8748,7 +9811,7 @@
               </w:tr>
               <w:tr>
                 <w:trPr>
-                  <w:divId w:val="341006220"/>
+                  <w:divId w:val="761537352"/>
                   <w:tblCellSpacing w:w="15" w:type="dxa"/>
                 </w:trPr>
                 <w:tc>
@@ -8794,7 +9857,7 @@
               </w:tr>
               <w:tr>
                 <w:trPr>
-                  <w:divId w:val="341006220"/>
+                  <w:divId w:val="761537352"/>
                   <w:tblCellSpacing w:w="15" w:type="dxa"/>
                 </w:trPr>
                 <w:tc>
@@ -8840,7 +9903,7 @@
               </w:tr>
               <w:tr>
                 <w:trPr>
-                  <w:divId w:val="341006220"/>
+                  <w:divId w:val="761537352"/>
                   <w:tblCellSpacing w:w="15" w:type="dxa"/>
                 </w:trPr>
                 <w:tc>
@@ -8886,7 +9949,7 @@
               </w:tr>
               <w:tr>
                 <w:trPr>
-                  <w:divId w:val="341006220"/>
+                  <w:divId w:val="761537352"/>
                   <w:tblCellSpacing w:w="15" w:type="dxa"/>
                 </w:trPr>
                 <w:tc>
@@ -8932,7 +9995,7 @@
               </w:tr>
               <w:tr>
                 <w:trPr>
-                  <w:divId w:val="341006220"/>
+                  <w:divId w:val="761537352"/>
                   <w:tblCellSpacing w:w="15" w:type="dxa"/>
                 </w:trPr>
                 <w:tc>
@@ -8978,7 +10041,7 @@
               </w:tr>
               <w:tr>
                 <w:trPr>
-                  <w:divId w:val="341006220"/>
+                  <w:divId w:val="761537352"/>
                   <w:tblCellSpacing w:w="15" w:type="dxa"/>
                 </w:trPr>
                 <w:tc>
@@ -9024,7 +10087,7 @@
               </w:tr>
               <w:tr>
                 <w:trPr>
-                  <w:divId w:val="341006220"/>
+                  <w:divId w:val="761537352"/>
                   <w:tblCellSpacing w:w="15" w:type="dxa"/>
                 </w:trPr>
                 <w:tc>
@@ -9070,7 +10133,7 @@
               </w:tr>
               <w:tr>
                 <w:trPr>
-                  <w:divId w:val="341006220"/>
+                  <w:divId w:val="761537352"/>
                   <w:tblCellSpacing w:w="15" w:type="dxa"/>
                 </w:trPr>
                 <w:tc>
@@ -9116,7 +10179,7 @@
               </w:tr>
               <w:tr>
                 <w:trPr>
-                  <w:divId w:val="341006220"/>
+                  <w:divId w:val="761537352"/>
                   <w:tblCellSpacing w:w="15" w:type="dxa"/>
                 </w:trPr>
                 <w:tc>
@@ -9162,7 +10225,7 @@
               </w:tr>
               <w:tr>
                 <w:trPr>
-                  <w:divId w:val="341006220"/>
+                  <w:divId w:val="761537352"/>
                   <w:tblCellSpacing w:w="15" w:type="dxa"/>
                 </w:trPr>
                 <w:tc>
@@ -9208,7 +10271,7 @@
               </w:tr>
               <w:tr>
                 <w:trPr>
-                  <w:divId w:val="341006220"/>
+                  <w:divId w:val="761537352"/>
                   <w:tblCellSpacing w:w="15" w:type="dxa"/>
                 </w:trPr>
                 <w:tc>
@@ -9254,7 +10317,7 @@
               </w:tr>
               <w:tr>
                 <w:trPr>
-                  <w:divId w:val="341006220"/>
+                  <w:divId w:val="761537352"/>
                   <w:tblCellSpacing w:w="15" w:type="dxa"/>
                 </w:trPr>
                 <w:tc>
@@ -9294,14 +10357,14 @@
                       <w:rPr>
                         <w:noProof/>
                       </w:rPr>
-                      <w:t>Wikipedia, “Artificial neural network,” [Online]. Available: https://en.wikipedia.org/wiki/Artificial_neural_network. [Accessed 3 September 2019].</w:t>
+                      <w:t>TensorFlow, “Train your first neural network: basic classification,” [Online]. Available: https://www.tensorflow.org/tutorials/keras/basic_classification. [Accessed 03 August 2019].</w:t>
                     </w:r>
                   </w:p>
                 </w:tc>
               </w:tr>
               <w:tr>
                 <w:trPr>
-                  <w:divId w:val="341006220"/>
+                  <w:divId w:val="761537352"/>
                   <w:tblCellSpacing w:w="15" w:type="dxa"/>
                 </w:trPr>
                 <w:tc>
@@ -9340,6 +10403,52 @@
                       <w:rPr>
                         <w:noProof/>
                       </w:rPr>
+                      <w:t>Wikipedia, “Artificial neural network,” [Online]. Available: https://en.wikipedia.org/wiki/Artificial_neural_network. [Accessed 3 September 2019].</w:t>
+                    </w:r>
+                  </w:p>
+                </w:tc>
+              </w:tr>
+              <w:tr>
+                <w:trPr>
+                  <w:divId w:val="761537352"/>
+                  <w:tblCellSpacing w:w="15" w:type="dxa"/>
+                </w:trPr>
+                <w:tc>
+                  <w:tcPr>
+                    <w:tcW w:w="50" w:type="pct"/>
+                    <w:hideMark/>
+                  </w:tcPr>
+                  <w:p>
+                    <w:pPr>
+                      <w:pStyle w:val="Bibliography"/>
+                      <w:rPr>
+                        <w:noProof/>
+                      </w:rPr>
+                    </w:pPr>
+                    <w:r>
+                      <w:rPr>
+                        <w:noProof/>
+                      </w:rPr>
+                      <w:t xml:space="preserve">[32] </w:t>
+                    </w:r>
+                  </w:p>
+                </w:tc>
+                <w:tc>
+                  <w:tcPr>
+                    <w:tcW w:w="0" w:type="auto"/>
+                    <w:hideMark/>
+                  </w:tcPr>
+                  <w:p>
+                    <w:pPr>
+                      <w:pStyle w:val="Bibliography"/>
+                      <w:rPr>
+                        <w:noProof/>
+                      </w:rPr>
+                    </w:pPr>
+                    <w:r>
+                      <w:rPr>
+                        <w:noProof/>
+                      </w:rPr>
                       <w:t>ResearchGate, “Structure of a memory cell in long short-term memory (LSTM)-RNN.,” [Online]. Available: https://www.researchgate.net/figure/Structure-of-a-memory-cell-in-long-short-term-memory-LSTM-RNN_fig4_318453428. [Accessed 05 September 2019].</w:t>
                     </w:r>
                   </w:p>
@@ -9348,7 +10457,7 @@
             </w:tbl>
             <w:p>
               <w:pPr>
-                <w:divId w:val="341006220"/>
+                <w:divId w:val="761537352"/>
                 <w:rPr>
                   <w:rFonts w:eastAsia="Times New Roman"/>
                   <w:noProof/>
@@ -9371,7 +10480,7 @@
     </w:sdt>
     <w:p/>
     <w:sectPr>
-      <w:footerReference w:type="default" r:id="rId21"/>
+      <w:footerReference w:type="default" r:id="rId23"/>
       <w:pgSz w:w="11906" w:h="16838"/>
       <w:pgMar w:top="1440" w:right="1440" w:bottom="1440" w:left="1440" w:header="708" w:footer="708" w:gutter="0"/>
       <w:cols w:space="708"/>
@@ -9525,16 +10634,16 @@
 <file path=word/numbering.xml><?xml version="1.0" encoding="utf-8"?>
 <w:numbering xmlns:wpc="http://schemas.microsoft.com/office/word/2010/wordprocessingCanvas" xmlns:cx="http://schemas.microsoft.com/office/drawing/2014/chartex" xmlns:cx1="http://schemas.microsoft.com/office/drawing/2015/9/8/chartex" xmlns:cx2="http://schemas.microsoft.com/office/drawing/2015/10/21/chartex" xmlns:cx3="http://schemas.microsoft.com/office/drawing/2016/5/9/chartex" xmlns:cx4="http://schemas.microsoft.com/office/drawing/2016/5/10/chartex" xmlns:cx5="http://schemas.microsoft.com/office/drawing/2016/5/11/chartex" xmlns:cx6="http://schemas.microsoft.com/office/drawing/2016/5/12/chartex" xmlns:cx7="http://schemas.microsoft.com/office/drawing/2016/5/13/chartex" xmlns:cx8="http://schemas.microsoft.com/office/drawing/2016/5/14/chartex" xmlns:mc="http://schemas.openxmlformats.org/markup-compatibility/2006" xmlns:aink="http://schemas.microsoft.com/office/drawing/2016/ink" xmlns:am3d="http://schemas.microsoft.com/office/drawing/2017/model3d" xmlns:o="urn:schemas-microsoft-com:office:office" xmlns:r="http://schemas.openxmlformats.org/officeDocument/2006/relationships" xmlns:m="http://schemas.openxmlformats.org/officeDocument/2006/math" xmlns:v="urn:schemas-microsoft-com:vml" xmlns:wp14="http://schemas.microsoft.com/office/word/2010/wordprocessingDrawing" xmlns:wp="http://schemas.openxmlformats.org/drawingml/2006/wordprocessingDrawing" xmlns:w10="urn:schemas-microsoft-com:office:word" xmlns:w="http://schemas.openxmlformats.org/wordprocessingml/2006/main" xmlns:w14="http://schemas.microsoft.com/office/word/2010/wordml" xmlns:w15="http://schemas.microsoft.com/office/word/2012/wordml" xmlns:w16cid="http://schemas.microsoft.com/office/word/2016/wordml/cid" xmlns:w16se="http://schemas.microsoft.com/office/word/2015/wordml/symex" xmlns:wpg="http://schemas.microsoft.com/office/word/2010/wordprocessingGroup" xmlns:wpi="http://schemas.microsoft.com/office/word/2010/wordprocessingInk" xmlns:wne="http://schemas.microsoft.com/office/word/2006/wordml" xmlns:wps="http://schemas.microsoft.com/office/word/2010/wordprocessingShape" mc:Ignorable="w14 w15 w16se w16cid wp14">
   <w:abstractNum w:abstractNumId="0" w15:restartNumberingAfterBreak="0">
-    <w:nsid w:val="0B07407B"/>
+    <w:nsid w:val="04F5625C"/>
     <w:multiLevelType w:val="hybridMultilevel"/>
-    <w:tmpl w:val="D63A0A10"/>
+    <w:tmpl w:val="6246AF0E"/>
     <w:lvl w:ilvl="0" w:tplc="08090001">
       <w:start w:val="1"/>
       <w:numFmt w:val="bullet"/>
       <w:lvlText w:val=""/>
       <w:lvlJc w:val="left"/>
       <w:pPr>
-        <w:ind w:left="1080" w:hanging="360"/>
+        <w:ind w:left="2160" w:hanging="360"/>
       </w:pPr>
       <w:rPr>
         <w:rFonts w:ascii="Symbol" w:hAnsi="Symbol" w:hint="default"/>
@@ -9546,7 +10655,7 @@
       <w:lvlText w:val="o"/>
       <w:lvlJc w:val="left"/>
       <w:pPr>
-        <w:ind w:left="1800" w:hanging="360"/>
+        <w:ind w:left="2880" w:hanging="360"/>
       </w:pPr>
       <w:rPr>
         <w:rFonts w:ascii="Courier New" w:hAnsi="Courier New" w:cs="Courier New" w:hint="default"/>
@@ -9558,7 +10667,7 @@
       <w:lvlText w:val=""/>
       <w:lvlJc w:val="left"/>
       <w:pPr>
-        <w:ind w:left="2520" w:hanging="360"/>
+        <w:ind w:left="3600" w:hanging="360"/>
       </w:pPr>
       <w:rPr>
         <w:rFonts w:ascii="Wingdings" w:hAnsi="Wingdings" w:hint="default"/>
@@ -9570,7 +10679,7 @@
       <w:lvlText w:val=""/>
       <w:lvlJc w:val="left"/>
       <w:pPr>
-        <w:ind w:left="3240" w:hanging="360"/>
+        <w:ind w:left="4320" w:hanging="360"/>
       </w:pPr>
       <w:rPr>
         <w:rFonts w:ascii="Symbol" w:hAnsi="Symbol" w:hint="default"/>
@@ -9582,7 +10691,7 @@
       <w:lvlText w:val="o"/>
       <w:lvlJc w:val="left"/>
       <w:pPr>
-        <w:ind w:left="3960" w:hanging="360"/>
+        <w:ind w:left="5040" w:hanging="360"/>
       </w:pPr>
       <w:rPr>
         <w:rFonts w:ascii="Courier New" w:hAnsi="Courier New" w:cs="Courier New" w:hint="default"/>
@@ -9594,7 +10703,7 @@
       <w:lvlText w:val=""/>
       <w:lvlJc w:val="left"/>
       <w:pPr>
-        <w:ind w:left="4680" w:hanging="360"/>
+        <w:ind w:left="5760" w:hanging="360"/>
       </w:pPr>
       <w:rPr>
         <w:rFonts w:ascii="Wingdings" w:hAnsi="Wingdings" w:hint="default"/>
@@ -9606,7 +10715,7 @@
       <w:lvlText w:val=""/>
       <w:lvlJc w:val="left"/>
       <w:pPr>
-        <w:ind w:left="5400" w:hanging="360"/>
+        <w:ind w:left="6480" w:hanging="360"/>
       </w:pPr>
       <w:rPr>
         <w:rFonts w:ascii="Symbol" w:hAnsi="Symbol" w:hint="default"/>
@@ -9618,7 +10727,7 @@
       <w:lvlText w:val="o"/>
       <w:lvlJc w:val="left"/>
       <w:pPr>
-        <w:ind w:left="6120" w:hanging="360"/>
+        <w:ind w:left="7200" w:hanging="360"/>
       </w:pPr>
       <w:rPr>
         <w:rFonts w:ascii="Courier New" w:hAnsi="Courier New" w:cs="Courier New" w:hint="default"/>
@@ -9630,7 +10739,7 @@
       <w:lvlText w:val=""/>
       <w:lvlJc w:val="left"/>
       <w:pPr>
-        <w:ind w:left="6840" w:hanging="360"/>
+        <w:ind w:left="7920" w:hanging="360"/>
       </w:pPr>
       <w:rPr>
         <w:rFonts w:ascii="Wingdings" w:hAnsi="Wingdings" w:hint="default"/>
@@ -9638,16 +10747,16 @@
     </w:lvl>
   </w:abstractNum>
   <w:abstractNum w:abstractNumId="1" w15:restartNumberingAfterBreak="0">
-    <w:nsid w:val="5E6479A9"/>
+    <w:nsid w:val="0B07407B"/>
     <w:multiLevelType w:val="hybridMultilevel"/>
-    <w:tmpl w:val="260AACFA"/>
+    <w:tmpl w:val="D63A0A10"/>
     <w:lvl w:ilvl="0" w:tplc="08090001">
       <w:start w:val="1"/>
       <w:numFmt w:val="bullet"/>
       <w:lvlText w:val=""/>
       <w:lvlJc w:val="left"/>
       <w:pPr>
-        <w:ind w:left="720" w:hanging="360"/>
+        <w:ind w:left="1080" w:hanging="360"/>
       </w:pPr>
       <w:rPr>
         <w:rFonts w:ascii="Symbol" w:hAnsi="Symbol" w:hint="default"/>
@@ -9659,7 +10768,7 @@
       <w:lvlText w:val="o"/>
       <w:lvlJc w:val="left"/>
       <w:pPr>
-        <w:ind w:left="1440" w:hanging="360"/>
+        <w:ind w:left="1800" w:hanging="360"/>
       </w:pPr>
       <w:rPr>
         <w:rFonts w:ascii="Courier New" w:hAnsi="Courier New" w:cs="Courier New" w:hint="default"/>
@@ -9671,7 +10780,7 @@
       <w:lvlText w:val=""/>
       <w:lvlJc w:val="left"/>
       <w:pPr>
-        <w:ind w:left="2160" w:hanging="360"/>
+        <w:ind w:left="2520" w:hanging="360"/>
       </w:pPr>
       <w:rPr>
         <w:rFonts w:ascii="Wingdings" w:hAnsi="Wingdings" w:hint="default"/>
@@ -9683,7 +10792,7 @@
       <w:lvlText w:val=""/>
       <w:lvlJc w:val="left"/>
       <w:pPr>
-        <w:ind w:left="2880" w:hanging="360"/>
+        <w:ind w:left="3240" w:hanging="360"/>
       </w:pPr>
       <w:rPr>
         <w:rFonts w:ascii="Symbol" w:hAnsi="Symbol" w:hint="default"/>
@@ -9695,7 +10804,7 @@
       <w:lvlText w:val="o"/>
       <w:lvlJc w:val="left"/>
       <w:pPr>
-        <w:ind w:left="3600" w:hanging="360"/>
+        <w:ind w:left="3960" w:hanging="360"/>
       </w:pPr>
       <w:rPr>
         <w:rFonts w:ascii="Courier New" w:hAnsi="Courier New" w:cs="Courier New" w:hint="default"/>
@@ -9707,7 +10816,7 @@
       <w:lvlText w:val=""/>
       <w:lvlJc w:val="left"/>
       <w:pPr>
-        <w:ind w:left="4320" w:hanging="360"/>
+        <w:ind w:left="4680" w:hanging="360"/>
       </w:pPr>
       <w:rPr>
         <w:rFonts w:ascii="Wingdings" w:hAnsi="Wingdings" w:hint="default"/>
@@ -9719,7 +10828,7 @@
       <w:lvlText w:val=""/>
       <w:lvlJc w:val="left"/>
       <w:pPr>
-        <w:ind w:left="5040" w:hanging="360"/>
+        <w:ind w:left="5400" w:hanging="360"/>
       </w:pPr>
       <w:rPr>
         <w:rFonts w:ascii="Symbol" w:hAnsi="Symbol" w:hint="default"/>
@@ -9731,7 +10840,7 @@
       <w:lvlText w:val="o"/>
       <w:lvlJc w:val="left"/>
       <w:pPr>
-        <w:ind w:left="5760" w:hanging="360"/>
+        <w:ind w:left="6120" w:hanging="360"/>
       </w:pPr>
       <w:rPr>
         <w:rFonts w:ascii="Courier New" w:hAnsi="Courier New" w:cs="Courier New" w:hint="default"/>
@@ -9743,7 +10852,7 @@
       <w:lvlText w:val=""/>
       <w:lvlJc w:val="left"/>
       <w:pPr>
-        <w:ind w:left="6480" w:hanging="360"/>
+        <w:ind w:left="6840" w:hanging="360"/>
       </w:pPr>
       <w:rPr>
         <w:rFonts w:ascii="Wingdings" w:hAnsi="Wingdings" w:hint="default"/>
@@ -9751,9 +10860,9 @@
     </w:lvl>
   </w:abstractNum>
   <w:abstractNum w:abstractNumId="2" w15:restartNumberingAfterBreak="0">
-    <w:nsid w:val="70EF40AA"/>
+    <w:nsid w:val="51894BD2"/>
     <w:multiLevelType w:val="hybridMultilevel"/>
-    <w:tmpl w:val="D3D67448"/>
+    <w:tmpl w:val="17BABC5E"/>
     <w:lvl w:ilvl="0" w:tplc="08090001">
       <w:start w:val="1"/>
       <w:numFmt w:val="bullet"/>
@@ -9761,6 +10870,119 @@
       <w:lvlJc w:val="left"/>
       <w:pPr>
         <w:ind w:left="1080" w:hanging="360"/>
+      </w:pPr>
+      <w:rPr>
+        <w:rFonts w:ascii="Symbol" w:hAnsi="Symbol" w:hint="default"/>
+      </w:rPr>
+    </w:lvl>
+    <w:lvl w:ilvl="1" w:tplc="08090003">
+      <w:start w:val="1"/>
+      <w:numFmt w:val="bullet"/>
+      <w:lvlText w:val="o"/>
+      <w:lvlJc w:val="left"/>
+      <w:pPr>
+        <w:ind w:left="1800" w:hanging="360"/>
+      </w:pPr>
+      <w:rPr>
+        <w:rFonts w:ascii="Courier New" w:hAnsi="Courier New" w:cs="Courier New" w:hint="default"/>
+      </w:rPr>
+    </w:lvl>
+    <w:lvl w:ilvl="2" w:tplc="08090005" w:tentative="1">
+      <w:start w:val="1"/>
+      <w:numFmt w:val="bullet"/>
+      <w:lvlText w:val=""/>
+      <w:lvlJc w:val="left"/>
+      <w:pPr>
+        <w:ind w:left="2520" w:hanging="360"/>
+      </w:pPr>
+      <w:rPr>
+        <w:rFonts w:ascii="Wingdings" w:hAnsi="Wingdings" w:hint="default"/>
+      </w:rPr>
+    </w:lvl>
+    <w:lvl w:ilvl="3" w:tplc="08090001" w:tentative="1">
+      <w:start w:val="1"/>
+      <w:numFmt w:val="bullet"/>
+      <w:lvlText w:val=""/>
+      <w:lvlJc w:val="left"/>
+      <w:pPr>
+        <w:ind w:left="3240" w:hanging="360"/>
+      </w:pPr>
+      <w:rPr>
+        <w:rFonts w:ascii="Symbol" w:hAnsi="Symbol" w:hint="default"/>
+      </w:rPr>
+    </w:lvl>
+    <w:lvl w:ilvl="4" w:tplc="08090003" w:tentative="1">
+      <w:start w:val="1"/>
+      <w:numFmt w:val="bullet"/>
+      <w:lvlText w:val="o"/>
+      <w:lvlJc w:val="left"/>
+      <w:pPr>
+        <w:ind w:left="3960" w:hanging="360"/>
+      </w:pPr>
+      <w:rPr>
+        <w:rFonts w:ascii="Courier New" w:hAnsi="Courier New" w:cs="Courier New" w:hint="default"/>
+      </w:rPr>
+    </w:lvl>
+    <w:lvl w:ilvl="5" w:tplc="08090005" w:tentative="1">
+      <w:start w:val="1"/>
+      <w:numFmt w:val="bullet"/>
+      <w:lvlText w:val=""/>
+      <w:lvlJc w:val="left"/>
+      <w:pPr>
+        <w:ind w:left="4680" w:hanging="360"/>
+      </w:pPr>
+      <w:rPr>
+        <w:rFonts w:ascii="Wingdings" w:hAnsi="Wingdings" w:hint="default"/>
+      </w:rPr>
+    </w:lvl>
+    <w:lvl w:ilvl="6" w:tplc="08090001" w:tentative="1">
+      <w:start w:val="1"/>
+      <w:numFmt w:val="bullet"/>
+      <w:lvlText w:val=""/>
+      <w:lvlJc w:val="left"/>
+      <w:pPr>
+        <w:ind w:left="5400" w:hanging="360"/>
+      </w:pPr>
+      <w:rPr>
+        <w:rFonts w:ascii="Symbol" w:hAnsi="Symbol" w:hint="default"/>
+      </w:rPr>
+    </w:lvl>
+    <w:lvl w:ilvl="7" w:tplc="08090003" w:tentative="1">
+      <w:start w:val="1"/>
+      <w:numFmt w:val="bullet"/>
+      <w:lvlText w:val="o"/>
+      <w:lvlJc w:val="left"/>
+      <w:pPr>
+        <w:ind w:left="6120" w:hanging="360"/>
+      </w:pPr>
+      <w:rPr>
+        <w:rFonts w:ascii="Courier New" w:hAnsi="Courier New" w:cs="Courier New" w:hint="default"/>
+      </w:rPr>
+    </w:lvl>
+    <w:lvl w:ilvl="8" w:tplc="08090005" w:tentative="1">
+      <w:start w:val="1"/>
+      <w:numFmt w:val="bullet"/>
+      <w:lvlText w:val=""/>
+      <w:lvlJc w:val="left"/>
+      <w:pPr>
+        <w:ind w:left="6840" w:hanging="360"/>
+      </w:pPr>
+      <w:rPr>
+        <w:rFonts w:ascii="Wingdings" w:hAnsi="Wingdings" w:hint="default"/>
+      </w:rPr>
+    </w:lvl>
+  </w:abstractNum>
+  <w:abstractNum w:abstractNumId="3" w15:restartNumberingAfterBreak="0">
+    <w:nsid w:val="5E6479A9"/>
+    <w:multiLevelType w:val="hybridMultilevel"/>
+    <w:tmpl w:val="260AACFA"/>
+    <w:lvl w:ilvl="0" w:tplc="08090001">
+      <w:start w:val="1"/>
+      <w:numFmt w:val="bullet"/>
+      <w:lvlText w:val=""/>
+      <w:lvlJc w:val="left"/>
+      <w:pPr>
+        <w:ind w:left="720" w:hanging="360"/>
       </w:pPr>
       <w:rPr>
         <w:rFonts w:ascii="Symbol" w:hAnsi="Symbol" w:hint="default"/>
@@ -9772,7 +10994,7 @@
       <w:lvlText w:val="o"/>
       <w:lvlJc w:val="left"/>
       <w:pPr>
-        <w:ind w:left="1800" w:hanging="360"/>
+        <w:ind w:left="1440" w:hanging="360"/>
       </w:pPr>
       <w:rPr>
         <w:rFonts w:ascii="Courier New" w:hAnsi="Courier New" w:cs="Courier New" w:hint="default"/>
@@ -9784,7 +11006,7 @@
       <w:lvlText w:val=""/>
       <w:lvlJc w:val="left"/>
       <w:pPr>
-        <w:ind w:left="2520" w:hanging="360"/>
+        <w:ind w:left="2160" w:hanging="360"/>
       </w:pPr>
       <w:rPr>
         <w:rFonts w:ascii="Wingdings" w:hAnsi="Wingdings" w:hint="default"/>
@@ -9796,7 +11018,7 @@
       <w:lvlText w:val=""/>
       <w:lvlJc w:val="left"/>
       <w:pPr>
-        <w:ind w:left="3240" w:hanging="360"/>
+        <w:ind w:left="2880" w:hanging="360"/>
       </w:pPr>
       <w:rPr>
         <w:rFonts w:ascii="Symbol" w:hAnsi="Symbol" w:hint="default"/>
@@ -9808,7 +11030,7 @@
       <w:lvlText w:val="o"/>
       <w:lvlJc w:val="left"/>
       <w:pPr>
-        <w:ind w:left="3960" w:hanging="360"/>
+        <w:ind w:left="3600" w:hanging="360"/>
       </w:pPr>
       <w:rPr>
         <w:rFonts w:ascii="Courier New" w:hAnsi="Courier New" w:cs="Courier New" w:hint="default"/>
@@ -9820,7 +11042,7 @@
       <w:lvlText w:val=""/>
       <w:lvlJc w:val="left"/>
       <w:pPr>
-        <w:ind w:left="4680" w:hanging="360"/>
+        <w:ind w:left="4320" w:hanging="360"/>
       </w:pPr>
       <w:rPr>
         <w:rFonts w:ascii="Wingdings" w:hAnsi="Wingdings" w:hint="default"/>
@@ -9832,7 +11054,7 @@
       <w:lvlText w:val=""/>
       <w:lvlJc w:val="left"/>
       <w:pPr>
-        <w:ind w:left="5400" w:hanging="360"/>
+        <w:ind w:left="5040" w:hanging="360"/>
       </w:pPr>
       <w:rPr>
         <w:rFonts w:ascii="Symbol" w:hAnsi="Symbol" w:hint="default"/>
@@ -9844,7 +11066,7 @@
       <w:lvlText w:val="o"/>
       <w:lvlJc w:val="left"/>
       <w:pPr>
-        <w:ind w:left="6120" w:hanging="360"/>
+        <w:ind w:left="5760" w:hanging="360"/>
       </w:pPr>
       <w:rPr>
         <w:rFonts w:ascii="Courier New" w:hAnsi="Courier New" w:cs="Courier New" w:hint="default"/>
@@ -9856,24 +11078,24 @@
       <w:lvlText w:val=""/>
       <w:lvlJc w:val="left"/>
       <w:pPr>
-        <w:ind w:left="6840" w:hanging="360"/>
+        <w:ind w:left="6480" w:hanging="360"/>
       </w:pPr>
       <w:rPr>
         <w:rFonts w:ascii="Wingdings" w:hAnsi="Wingdings" w:hint="default"/>
       </w:rPr>
     </w:lvl>
   </w:abstractNum>
-  <w:abstractNum w:abstractNumId="3" w15:restartNumberingAfterBreak="0">
-    <w:nsid w:val="721140FE"/>
+  <w:abstractNum w:abstractNumId="4" w15:restartNumberingAfterBreak="0">
+    <w:nsid w:val="5F657024"/>
     <w:multiLevelType w:val="hybridMultilevel"/>
-    <w:tmpl w:val="4000C488"/>
+    <w:tmpl w:val="C2B4F026"/>
     <w:lvl w:ilvl="0" w:tplc="08090001">
       <w:start w:val="1"/>
       <w:numFmt w:val="bullet"/>
       <w:lvlText w:val=""/>
       <w:lvlJc w:val="left"/>
       <w:pPr>
-        <w:ind w:left="1080" w:hanging="360"/>
+        <w:ind w:left="1440" w:hanging="360"/>
       </w:pPr>
       <w:rPr>
         <w:rFonts w:ascii="Symbol" w:hAnsi="Symbol" w:hint="default"/>
@@ -9885,7 +11107,7 @@
       <w:lvlText w:val="o"/>
       <w:lvlJc w:val="left"/>
       <w:pPr>
-        <w:ind w:left="1800" w:hanging="360"/>
+        <w:ind w:left="2160" w:hanging="360"/>
       </w:pPr>
       <w:rPr>
         <w:rFonts w:ascii="Courier New" w:hAnsi="Courier New" w:cs="Courier New" w:hint="default"/>
@@ -9897,7 +11119,7 @@
       <w:lvlText w:val=""/>
       <w:lvlJc w:val="left"/>
       <w:pPr>
-        <w:ind w:left="2520" w:hanging="360"/>
+        <w:ind w:left="2880" w:hanging="360"/>
       </w:pPr>
       <w:rPr>
         <w:rFonts w:ascii="Wingdings" w:hAnsi="Wingdings" w:hint="default"/>
@@ -9909,7 +11131,7 @@
       <w:lvlText w:val=""/>
       <w:lvlJc w:val="left"/>
       <w:pPr>
-        <w:ind w:left="3240" w:hanging="360"/>
+        <w:ind w:left="3600" w:hanging="360"/>
       </w:pPr>
       <w:rPr>
         <w:rFonts w:ascii="Symbol" w:hAnsi="Symbol" w:hint="default"/>
@@ -9921,7 +11143,7 @@
       <w:lvlText w:val="o"/>
       <w:lvlJc w:val="left"/>
       <w:pPr>
-        <w:ind w:left="3960" w:hanging="360"/>
+        <w:ind w:left="4320" w:hanging="360"/>
       </w:pPr>
       <w:rPr>
         <w:rFonts w:ascii="Courier New" w:hAnsi="Courier New" w:cs="Courier New" w:hint="default"/>
@@ -9933,7 +11155,7 @@
       <w:lvlText w:val=""/>
       <w:lvlJc w:val="left"/>
       <w:pPr>
-        <w:ind w:left="4680" w:hanging="360"/>
+        <w:ind w:left="5040" w:hanging="360"/>
       </w:pPr>
       <w:rPr>
         <w:rFonts w:ascii="Wingdings" w:hAnsi="Wingdings" w:hint="default"/>
@@ -9945,7 +11167,7 @@
       <w:lvlText w:val=""/>
       <w:lvlJc w:val="left"/>
       <w:pPr>
-        <w:ind w:left="5400" w:hanging="360"/>
+        <w:ind w:left="5760" w:hanging="360"/>
       </w:pPr>
       <w:rPr>
         <w:rFonts w:ascii="Symbol" w:hAnsi="Symbol" w:hint="default"/>
@@ -9957,7 +11179,7 @@
       <w:lvlText w:val="o"/>
       <w:lvlJc w:val="left"/>
       <w:pPr>
-        <w:ind w:left="6120" w:hanging="360"/>
+        <w:ind w:left="6480" w:hanging="360"/>
       </w:pPr>
       <w:rPr>
         <w:rFonts w:ascii="Courier New" w:hAnsi="Courier New" w:cs="Courier New" w:hint="default"/>
@@ -9969,17 +11191,17 @@
       <w:lvlText w:val=""/>
       <w:lvlJc w:val="left"/>
       <w:pPr>
-        <w:ind w:left="6840" w:hanging="360"/>
+        <w:ind w:left="7200" w:hanging="360"/>
       </w:pPr>
       <w:rPr>
         <w:rFonts w:ascii="Wingdings" w:hAnsi="Wingdings" w:hint="default"/>
       </w:rPr>
     </w:lvl>
   </w:abstractNum>
-  <w:abstractNum w:abstractNumId="4" w15:restartNumberingAfterBreak="0">
-    <w:nsid w:val="75F46F7E"/>
+  <w:abstractNum w:abstractNumId="5" w15:restartNumberingAfterBreak="0">
+    <w:nsid w:val="70EF40AA"/>
     <w:multiLevelType w:val="hybridMultilevel"/>
-    <w:tmpl w:val="273EDA92"/>
+    <w:tmpl w:val="D3D67448"/>
     <w:lvl w:ilvl="0" w:tplc="08090001">
       <w:start w:val="1"/>
       <w:numFmt w:val="bullet"/>
@@ -10089,19 +11311,254 @@
       </w:rPr>
     </w:lvl>
   </w:abstractNum>
+  <w:abstractNum w:abstractNumId="6" w15:restartNumberingAfterBreak="0">
+    <w:nsid w:val="721140FE"/>
+    <w:multiLevelType w:val="hybridMultilevel"/>
+    <w:tmpl w:val="4000C488"/>
+    <w:lvl w:ilvl="0" w:tplc="08090001">
+      <w:start w:val="1"/>
+      <w:numFmt w:val="bullet"/>
+      <w:lvlText w:val=""/>
+      <w:lvlJc w:val="left"/>
+      <w:pPr>
+        <w:ind w:left="1080" w:hanging="360"/>
+      </w:pPr>
+      <w:rPr>
+        <w:rFonts w:ascii="Symbol" w:hAnsi="Symbol" w:hint="default"/>
+      </w:rPr>
+    </w:lvl>
+    <w:lvl w:ilvl="1" w:tplc="08090003" w:tentative="1">
+      <w:start w:val="1"/>
+      <w:numFmt w:val="bullet"/>
+      <w:lvlText w:val="o"/>
+      <w:lvlJc w:val="left"/>
+      <w:pPr>
+        <w:ind w:left="1800" w:hanging="360"/>
+      </w:pPr>
+      <w:rPr>
+        <w:rFonts w:ascii="Courier New" w:hAnsi="Courier New" w:cs="Courier New" w:hint="default"/>
+      </w:rPr>
+    </w:lvl>
+    <w:lvl w:ilvl="2" w:tplc="08090005" w:tentative="1">
+      <w:start w:val="1"/>
+      <w:numFmt w:val="bullet"/>
+      <w:lvlText w:val=""/>
+      <w:lvlJc w:val="left"/>
+      <w:pPr>
+        <w:ind w:left="2520" w:hanging="360"/>
+      </w:pPr>
+      <w:rPr>
+        <w:rFonts w:ascii="Wingdings" w:hAnsi="Wingdings" w:hint="default"/>
+      </w:rPr>
+    </w:lvl>
+    <w:lvl w:ilvl="3" w:tplc="08090001" w:tentative="1">
+      <w:start w:val="1"/>
+      <w:numFmt w:val="bullet"/>
+      <w:lvlText w:val=""/>
+      <w:lvlJc w:val="left"/>
+      <w:pPr>
+        <w:ind w:left="3240" w:hanging="360"/>
+      </w:pPr>
+      <w:rPr>
+        <w:rFonts w:ascii="Symbol" w:hAnsi="Symbol" w:hint="default"/>
+      </w:rPr>
+    </w:lvl>
+    <w:lvl w:ilvl="4" w:tplc="08090003" w:tentative="1">
+      <w:start w:val="1"/>
+      <w:numFmt w:val="bullet"/>
+      <w:lvlText w:val="o"/>
+      <w:lvlJc w:val="left"/>
+      <w:pPr>
+        <w:ind w:left="3960" w:hanging="360"/>
+      </w:pPr>
+      <w:rPr>
+        <w:rFonts w:ascii="Courier New" w:hAnsi="Courier New" w:cs="Courier New" w:hint="default"/>
+      </w:rPr>
+    </w:lvl>
+    <w:lvl w:ilvl="5" w:tplc="08090005" w:tentative="1">
+      <w:start w:val="1"/>
+      <w:numFmt w:val="bullet"/>
+      <w:lvlText w:val=""/>
+      <w:lvlJc w:val="left"/>
+      <w:pPr>
+        <w:ind w:left="4680" w:hanging="360"/>
+      </w:pPr>
+      <w:rPr>
+        <w:rFonts w:ascii="Wingdings" w:hAnsi="Wingdings" w:hint="default"/>
+      </w:rPr>
+    </w:lvl>
+    <w:lvl w:ilvl="6" w:tplc="08090001" w:tentative="1">
+      <w:start w:val="1"/>
+      <w:numFmt w:val="bullet"/>
+      <w:lvlText w:val=""/>
+      <w:lvlJc w:val="left"/>
+      <w:pPr>
+        <w:ind w:left="5400" w:hanging="360"/>
+      </w:pPr>
+      <w:rPr>
+        <w:rFonts w:ascii="Symbol" w:hAnsi="Symbol" w:hint="default"/>
+      </w:rPr>
+    </w:lvl>
+    <w:lvl w:ilvl="7" w:tplc="08090003" w:tentative="1">
+      <w:start w:val="1"/>
+      <w:numFmt w:val="bullet"/>
+      <w:lvlText w:val="o"/>
+      <w:lvlJc w:val="left"/>
+      <w:pPr>
+        <w:ind w:left="6120" w:hanging="360"/>
+      </w:pPr>
+      <w:rPr>
+        <w:rFonts w:ascii="Courier New" w:hAnsi="Courier New" w:cs="Courier New" w:hint="default"/>
+      </w:rPr>
+    </w:lvl>
+    <w:lvl w:ilvl="8" w:tplc="08090005" w:tentative="1">
+      <w:start w:val="1"/>
+      <w:numFmt w:val="bullet"/>
+      <w:lvlText w:val=""/>
+      <w:lvlJc w:val="left"/>
+      <w:pPr>
+        <w:ind w:left="6840" w:hanging="360"/>
+      </w:pPr>
+      <w:rPr>
+        <w:rFonts w:ascii="Wingdings" w:hAnsi="Wingdings" w:hint="default"/>
+      </w:rPr>
+    </w:lvl>
+  </w:abstractNum>
+  <w:abstractNum w:abstractNumId="7" w15:restartNumberingAfterBreak="0">
+    <w:nsid w:val="75F46F7E"/>
+    <w:multiLevelType w:val="hybridMultilevel"/>
+    <w:tmpl w:val="273EDA92"/>
+    <w:lvl w:ilvl="0" w:tplc="08090001">
+      <w:start w:val="1"/>
+      <w:numFmt w:val="bullet"/>
+      <w:lvlText w:val=""/>
+      <w:lvlJc w:val="left"/>
+      <w:pPr>
+        <w:ind w:left="1080" w:hanging="360"/>
+      </w:pPr>
+      <w:rPr>
+        <w:rFonts w:ascii="Symbol" w:hAnsi="Symbol" w:hint="default"/>
+      </w:rPr>
+    </w:lvl>
+    <w:lvl w:ilvl="1" w:tplc="08090003" w:tentative="1">
+      <w:start w:val="1"/>
+      <w:numFmt w:val="bullet"/>
+      <w:lvlText w:val="o"/>
+      <w:lvlJc w:val="left"/>
+      <w:pPr>
+        <w:ind w:left="1800" w:hanging="360"/>
+      </w:pPr>
+      <w:rPr>
+        <w:rFonts w:ascii="Courier New" w:hAnsi="Courier New" w:cs="Courier New" w:hint="default"/>
+      </w:rPr>
+    </w:lvl>
+    <w:lvl w:ilvl="2" w:tplc="08090005" w:tentative="1">
+      <w:start w:val="1"/>
+      <w:numFmt w:val="bullet"/>
+      <w:lvlText w:val=""/>
+      <w:lvlJc w:val="left"/>
+      <w:pPr>
+        <w:ind w:left="2520" w:hanging="360"/>
+      </w:pPr>
+      <w:rPr>
+        <w:rFonts w:ascii="Wingdings" w:hAnsi="Wingdings" w:hint="default"/>
+      </w:rPr>
+    </w:lvl>
+    <w:lvl w:ilvl="3" w:tplc="08090001" w:tentative="1">
+      <w:start w:val="1"/>
+      <w:numFmt w:val="bullet"/>
+      <w:lvlText w:val=""/>
+      <w:lvlJc w:val="left"/>
+      <w:pPr>
+        <w:ind w:left="3240" w:hanging="360"/>
+      </w:pPr>
+      <w:rPr>
+        <w:rFonts w:ascii="Symbol" w:hAnsi="Symbol" w:hint="default"/>
+      </w:rPr>
+    </w:lvl>
+    <w:lvl w:ilvl="4" w:tplc="08090003" w:tentative="1">
+      <w:start w:val="1"/>
+      <w:numFmt w:val="bullet"/>
+      <w:lvlText w:val="o"/>
+      <w:lvlJc w:val="left"/>
+      <w:pPr>
+        <w:ind w:left="3960" w:hanging="360"/>
+      </w:pPr>
+      <w:rPr>
+        <w:rFonts w:ascii="Courier New" w:hAnsi="Courier New" w:cs="Courier New" w:hint="default"/>
+      </w:rPr>
+    </w:lvl>
+    <w:lvl w:ilvl="5" w:tplc="08090005" w:tentative="1">
+      <w:start w:val="1"/>
+      <w:numFmt w:val="bullet"/>
+      <w:lvlText w:val=""/>
+      <w:lvlJc w:val="left"/>
+      <w:pPr>
+        <w:ind w:left="4680" w:hanging="360"/>
+      </w:pPr>
+      <w:rPr>
+        <w:rFonts w:ascii="Wingdings" w:hAnsi="Wingdings" w:hint="default"/>
+      </w:rPr>
+    </w:lvl>
+    <w:lvl w:ilvl="6" w:tplc="08090001" w:tentative="1">
+      <w:start w:val="1"/>
+      <w:numFmt w:val="bullet"/>
+      <w:lvlText w:val=""/>
+      <w:lvlJc w:val="left"/>
+      <w:pPr>
+        <w:ind w:left="5400" w:hanging="360"/>
+      </w:pPr>
+      <w:rPr>
+        <w:rFonts w:ascii="Symbol" w:hAnsi="Symbol" w:hint="default"/>
+      </w:rPr>
+    </w:lvl>
+    <w:lvl w:ilvl="7" w:tplc="08090003" w:tentative="1">
+      <w:start w:val="1"/>
+      <w:numFmt w:val="bullet"/>
+      <w:lvlText w:val="o"/>
+      <w:lvlJc w:val="left"/>
+      <w:pPr>
+        <w:ind w:left="6120" w:hanging="360"/>
+      </w:pPr>
+      <w:rPr>
+        <w:rFonts w:ascii="Courier New" w:hAnsi="Courier New" w:cs="Courier New" w:hint="default"/>
+      </w:rPr>
+    </w:lvl>
+    <w:lvl w:ilvl="8" w:tplc="08090005" w:tentative="1">
+      <w:start w:val="1"/>
+      <w:numFmt w:val="bullet"/>
+      <w:lvlText w:val=""/>
+      <w:lvlJc w:val="left"/>
+      <w:pPr>
+        <w:ind w:left="6840" w:hanging="360"/>
+      </w:pPr>
+      <w:rPr>
+        <w:rFonts w:ascii="Wingdings" w:hAnsi="Wingdings" w:hint="default"/>
+      </w:rPr>
+    </w:lvl>
+  </w:abstractNum>
   <w:num w:numId="1">
+    <w:abstractNumId w:val="3"/>
+  </w:num>
+  <w:num w:numId="2">
+    <w:abstractNumId w:val="5"/>
+  </w:num>
+  <w:num w:numId="3">
     <w:abstractNumId w:val="1"/>
   </w:num>
-  <w:num w:numId="2">
+  <w:num w:numId="4">
+    <w:abstractNumId w:val="6"/>
+  </w:num>
+  <w:num w:numId="5">
+    <w:abstractNumId w:val="7"/>
+  </w:num>
+  <w:num w:numId="6">
     <w:abstractNumId w:val="2"/>
   </w:num>
-  <w:num w:numId="3">
+  <w:num w:numId="7">
     <w:abstractNumId w:val="0"/>
   </w:num>
-  <w:num w:numId="4">
-    <w:abstractNumId w:val="3"/>
-  </w:num>
-  <w:num w:numId="5">
+  <w:num w:numId="8">
     <w:abstractNumId w:val="4"/>
   </w:num>
 </w:numbering>
@@ -12208,7 +13665,7 @@
     <b:MonthAccessed>September</b:MonthAccessed>
     <b:DayAccessed>3</b:DayAccessed>
     <b:URL>https://en.wikipedia.org/wiki/Artificial_neural_network</b:URL>
-    <b:RefOrder>30</b:RefOrder>
+    <b:RefOrder>31</b:RefOrder>
   </b:Source>
   <b:Source>
     <b:Tag>Mik10</b:Tag>
@@ -12286,7 +13743,7 @@
     <b:MonthAccessed>September</b:MonthAccessed>
     <b:DayAccessed>05</b:DayAccessed>
     <b:URL>https://www.researchgate.net/figure/Structure-of-a-memory-cell-in-long-short-term-memory-LSTM-RNN_fig4_318453428</b:URL>
-    <b:RefOrder>31</b:RefOrder>
+    <b:RefOrder>32</b:RefOrder>
   </b:Source>
   <b:Source>
     <b:Tag>Chr15</b:Tag>
@@ -12504,11 +13961,27 @@
     <b:URL>https://onedrive.live.com/about/en-gb/</b:URL>
     <b:RefOrder>29</b:RefOrder>
   </b:Source>
+  <b:Source>
+    <b:Tag>Ten191</b:Tag>
+    <b:SourceType>InternetSite</b:SourceType>
+    <b:Guid>{29A82B0B-534C-40E5-A944-987B5CA79800}</b:Guid>
+    <b:Author>
+      <b:Author>
+        <b:Corporate>TensorFlow</b:Corporate>
+      </b:Author>
+    </b:Author>
+    <b:Title>Train your first neural network: basic classification</b:Title>
+    <b:YearAccessed>2019</b:YearAccessed>
+    <b:MonthAccessed>August</b:MonthAccessed>
+    <b:DayAccessed>03</b:DayAccessed>
+    <b:URL>https://www.tensorflow.org/tutorials/keras/basic_classification</b:URL>
+    <b:RefOrder>30</b:RefOrder>
+  </b:Source>
 </b:Sources>
 </file>
 
 <file path=customXml/itemProps1.xml><?xml version="1.0" encoding="utf-8"?>
-<ds:datastoreItem xmlns:ds="http://schemas.openxmlformats.org/officeDocument/2006/customXml" ds:itemID="{190B2D02-32CC-45D2-8DAE-6C1E3FD72D7C}">
+<ds:datastoreItem xmlns:ds="http://schemas.openxmlformats.org/officeDocument/2006/customXml" ds:itemID="{C383DC08-429B-462F-984C-6B5E0C2F3340}">
   <ds:schemaRefs>
     <ds:schemaRef ds:uri="http://schemas.openxmlformats.org/officeDocument/2006/bibliography"/>
   </ds:schemaRefs>

</xml_diff>